<commit_message>
Unit Test document update and Comment Fix
</commit_message>
<xml_diff>
--- a/VENDINGMACHINE-2_AliSinan_Ataberk_Arda-master/Unit Test Document.docx
+++ b/VENDINGMACHINE-2_AliSinan_Ataberk_Arda-master/Unit Test Document.docx
@@ -1,6 +1,6 @@
 
 <file path=word/document.xml><?xml version="1.0" encoding="utf-8"?>
-<w:document xmlns:wpc="http://schemas.microsoft.com/office/word/2010/wordprocessingCanvas" xmlns:cx="http://schemas.microsoft.com/office/drawing/2014/chartex" xmlns:cx1="http://schemas.microsoft.com/office/drawing/2015/9/8/chartex" xmlns:cx2="http://schemas.microsoft.com/office/drawing/2015/10/21/chartex" xmlns:cx3="http://schemas.microsoft.com/office/drawing/2016/5/9/chartex" xmlns:cx4="http://schemas.microsoft.com/office/drawing/2016/5/10/chartex" xmlns:cx5="http://schemas.microsoft.com/office/drawing/2016/5/11/chartex" xmlns:cx6="http://schemas.microsoft.com/office/drawing/2016/5/12/chartex" xmlns:cx7="http://schemas.microsoft.com/office/drawing/2016/5/13/chartex" xmlns:cx8="http://schemas.microsoft.com/office/drawing/2016/5/14/chartex" xmlns:mc="http://schemas.openxmlformats.org/markup-compatibility/2006" xmlns:o="urn:schemas-microsoft-com:office:office" xmlns:r="http://schemas.openxmlformats.org/officeDocument/2006/relationships" xmlns:m="http://schemas.openxmlformats.org/officeDocument/2006/math" xmlns:v="urn:schemas-microsoft-com:vml" xmlns:wp14="http://schemas.microsoft.com/office/word/2010/wordprocessingDrawing" xmlns:wp="http://schemas.openxmlformats.org/drawingml/2006/wordprocessingDrawing" xmlns:w10="urn:schemas-microsoft-com:office:word" xmlns:w="http://schemas.openxmlformats.org/wordprocessingml/2006/main" xmlns:w14="http://schemas.microsoft.com/office/word/2010/wordml" xmlns:w15="http://schemas.microsoft.com/office/word/2012/wordml" xmlns:w16se="http://schemas.microsoft.com/office/word/2015/wordml/symex" xmlns:wpg="http://schemas.microsoft.com/office/word/2010/wordprocessingGroup" xmlns:wpi="http://schemas.microsoft.com/office/word/2010/wordprocessingInk" xmlns:wne="http://schemas.microsoft.com/office/word/2006/wordml" xmlns:wps="http://schemas.microsoft.com/office/word/2010/wordprocessingShape" mc:Ignorable="w14 w15 w16se wp14">
+<w:document xmlns:wpc="http://schemas.microsoft.com/office/word/2010/wordprocessingCanvas" xmlns:cx="http://schemas.microsoft.com/office/drawing/2014/chartex" xmlns:cx1="http://schemas.microsoft.com/office/drawing/2015/9/8/chartex" xmlns:cx2="http://schemas.microsoft.com/office/drawing/2015/10/21/chartex" xmlns:cx3="http://schemas.microsoft.com/office/drawing/2016/5/9/chartex" xmlns:cx4="http://schemas.microsoft.com/office/drawing/2016/5/10/chartex" xmlns:cx5="http://schemas.microsoft.com/office/drawing/2016/5/11/chartex" xmlns:mc="http://schemas.openxmlformats.org/markup-compatibility/2006" xmlns:o="urn:schemas-microsoft-com:office:office" xmlns:r="http://schemas.openxmlformats.org/officeDocument/2006/relationships" xmlns:m="http://schemas.openxmlformats.org/officeDocument/2006/math" xmlns:v="urn:schemas-microsoft-com:vml" xmlns:wp14="http://schemas.microsoft.com/office/word/2010/wordprocessingDrawing" xmlns:wp="http://schemas.openxmlformats.org/drawingml/2006/wordprocessingDrawing" xmlns:w10="urn:schemas-microsoft-com:office:word" xmlns:w="http://schemas.openxmlformats.org/wordprocessingml/2006/main" xmlns:w14="http://schemas.microsoft.com/office/word/2010/wordml" xmlns:w15="http://schemas.microsoft.com/office/word/2012/wordml" xmlns:w16se="http://schemas.microsoft.com/office/word/2015/wordml/symex" xmlns:wpg="http://schemas.microsoft.com/office/word/2010/wordprocessingGroup" xmlns:wpi="http://schemas.microsoft.com/office/word/2010/wordprocessingInk" xmlns:wne="http://schemas.microsoft.com/office/word/2006/wordml" xmlns:wps="http://schemas.microsoft.com/office/word/2010/wordprocessingShape" mc:Ignorable="w14 w15 w16se wp14">
   <w:body>
     <w:p>
       <w:pPr>
@@ -239,7 +239,14 @@
           <w:rFonts w:ascii="Arial" w:hAnsi="Arial" w:cs="Arial"/>
           <w:i/>
         </w:rPr>
-        <w:t>2.0</w:t>
+        <w:t>3</w:t>
+      </w:r>
+      <w:r>
+        <w:rPr>
+          <w:rFonts w:ascii="Arial" w:hAnsi="Arial" w:cs="Arial"/>
+          <w:i/>
+        </w:rPr>
+        <w:t>.0</w:t>
       </w:r>
     </w:p>
     <w:p>
@@ -255,7 +262,14 @@
           <w:rFonts w:ascii="Arial" w:hAnsi="Arial" w:cs="Arial"/>
           <w:i/>
         </w:rPr>
-        <w:t>05/03/2017</w:t>
+        <w:t>05/12</w:t>
+      </w:r>
+      <w:r>
+        <w:rPr>
+          <w:rFonts w:ascii="Arial" w:hAnsi="Arial" w:cs="Arial"/>
+          <w:i/>
+        </w:rPr>
+        <w:t>/2017</w:t>
       </w:r>
     </w:p>
     <w:p>
@@ -319,8 +333,8 @@
       </w:tblPr>
       <w:tblGrid>
         <w:gridCol w:w="956"/>
-        <w:gridCol w:w="1625"/>
-        <w:gridCol w:w="1364"/>
+        <w:gridCol w:w="1765"/>
+        <w:gridCol w:w="1224"/>
         <w:gridCol w:w="1327"/>
         <w:gridCol w:w="1217"/>
         <w:gridCol w:w="2331"/>
@@ -369,7 +383,7 @@
         </w:tc>
         <w:tc>
           <w:tcPr>
-            <w:tcW w:w="1625" w:type="dxa"/>
+            <w:tcW w:w="1765" w:type="dxa"/>
             <w:shd w:val="clear" w:color="auto" w:fill="D9D9D9"/>
           </w:tcPr>
           <w:p>
@@ -413,7 +427,7 @@
         </w:tc>
         <w:tc>
           <w:tcPr>
-            <w:tcW w:w="1364" w:type="dxa"/>
+            <w:tcW w:w="1224" w:type="dxa"/>
             <w:shd w:val="clear" w:color="auto" w:fill="D9D9D9"/>
           </w:tcPr>
           <w:p>
@@ -598,7 +612,7 @@
         </w:tc>
         <w:tc>
           <w:tcPr>
-            <w:tcW w:w="1625" w:type="dxa"/>
+            <w:tcW w:w="1765" w:type="dxa"/>
           </w:tcPr>
           <w:p>
             <w:pPr>
@@ -617,7 +631,7 @@
         </w:tc>
         <w:tc>
           <w:tcPr>
-            <w:tcW w:w="1364" w:type="dxa"/>
+            <w:tcW w:w="1224" w:type="dxa"/>
           </w:tcPr>
           <w:p>
             <w:pPr>
@@ -757,7 +771,7 @@
         </w:tc>
         <w:tc>
           <w:tcPr>
-            <w:tcW w:w="1625" w:type="dxa"/>
+            <w:tcW w:w="1765" w:type="dxa"/>
           </w:tcPr>
           <w:p>
             <w:pPr>
@@ -776,7 +790,7 @@
         </w:tc>
         <w:tc>
           <w:tcPr>
-            <w:tcW w:w="1364" w:type="dxa"/>
+            <w:tcW w:w="1224" w:type="dxa"/>
           </w:tcPr>
           <w:p>
             <w:pPr>
@@ -789,7 +803,13 @@
               <w:rPr>
                 <w:rFonts w:cs="Arial"/>
               </w:rPr>
-              <w:t xml:space="preserve"> 04/40/17</w:t>
+              <w:t xml:space="preserve"> 04/28</w:t>
+            </w:r>
+            <w:r>
+              <w:rPr>
+                <w:rFonts w:cs="Arial"/>
+              </w:rPr>
+              <w:t>/17</w:t>
             </w:r>
           </w:p>
         </w:tc>
@@ -864,11 +884,17 @@
                 <w:rFonts w:cs="Arial"/>
               </w:rPr>
             </w:pPr>
-          </w:p>
-        </w:tc>
-        <w:tc>
-          <w:tcPr>
-            <w:tcW w:w="1625" w:type="dxa"/>
+            <w:r>
+              <w:rPr>
+                <w:rFonts w:cs="Arial"/>
+              </w:rPr>
+              <w:t>3.0</w:t>
+            </w:r>
+          </w:p>
+        </w:tc>
+        <w:tc>
+          <w:tcPr>
+            <w:tcW w:w="1765" w:type="dxa"/>
           </w:tcPr>
           <w:p>
             <w:pPr>
@@ -878,12 +904,13 @@
                 <w:rFonts w:cs="Arial"/>
               </w:rPr>
             </w:pPr>
-          </w:p>
-        </w:tc>
-        <w:tc>
-          <w:tcPr>
-            <w:tcW w:w="1364" w:type="dxa"/>
-          </w:tcPr>
+            <w:r>
+              <w:rPr>
+                <w:rFonts w:cs="Arial"/>
+              </w:rPr>
+              <w:t>Arda Zeytin</w:t>
+            </w:r>
+          </w:p>
           <w:p>
             <w:pPr>
               <w:pStyle w:val="Tabletext"/>
@@ -892,11 +919,17 @@
                 <w:rFonts w:cs="Arial"/>
               </w:rPr>
             </w:pPr>
-          </w:p>
-        </w:tc>
-        <w:tc>
-          <w:tcPr>
-            <w:tcW w:w="1327" w:type="dxa"/>
+            <w:r>
+              <w:rPr>
+                <w:rFonts w:cs="Arial"/>
+              </w:rPr>
+              <w:t>Ali Sinan Çoban</w:t>
+            </w:r>
+          </w:p>
+        </w:tc>
+        <w:tc>
+          <w:tcPr>
+            <w:tcW w:w="1224" w:type="dxa"/>
           </w:tcPr>
           <w:p>
             <w:pPr>
@@ -906,11 +939,17 @@
                 <w:rFonts w:cs="Arial"/>
               </w:rPr>
             </w:pPr>
-          </w:p>
-        </w:tc>
-        <w:tc>
-          <w:tcPr>
-            <w:tcW w:w="1217" w:type="dxa"/>
+            <w:r>
+              <w:rPr>
+                <w:rFonts w:cs="Arial"/>
+              </w:rPr>
+              <w:t>05/10/17</w:t>
+            </w:r>
+          </w:p>
+        </w:tc>
+        <w:tc>
+          <w:tcPr>
+            <w:tcW w:w="1327" w:type="dxa"/>
           </w:tcPr>
           <w:p>
             <w:pPr>
@@ -920,12 +959,52 @@
                 <w:rFonts w:cs="Arial"/>
               </w:rPr>
             </w:pPr>
+            <w:r>
+              <w:rPr>
+                <w:rFonts w:cs="Arial"/>
+              </w:rPr>
+              <w:t>Ataberk Uzkal</w:t>
+            </w:r>
+          </w:p>
+        </w:tc>
+        <w:tc>
+          <w:tcPr>
+            <w:tcW w:w="1217" w:type="dxa"/>
+          </w:tcPr>
+          <w:p>
+            <w:pPr>
+              <w:pStyle w:val="Tabletext"/>
+              <w:jc w:val="center"/>
+              <w:rPr>
+                <w:rFonts w:cs="Arial"/>
+              </w:rPr>
+            </w:pPr>
+            <w:r>
+              <w:rPr>
+                <w:rFonts w:cs="Arial"/>
+              </w:rPr>
+              <w:t>05/12/17</w:t>
+            </w:r>
           </w:p>
         </w:tc>
         <w:tc>
           <w:tcPr>
             <w:tcW w:w="2331" w:type="dxa"/>
           </w:tcPr>
+          <w:p>
+            <w:pPr>
+              <w:pStyle w:val="Tabletext"/>
+              <w:rPr>
+                <w:rFonts w:cs="Arial"/>
+              </w:rPr>
+            </w:pPr>
+            <w:r>
+              <w:rPr>
+                <w:rFonts w:cs="Arial"/>
+              </w:rPr>
+              <w:t>Final version</w:t>
+            </w:r>
+          </w:p>
           <w:p>
             <w:pPr>
               <w:pStyle w:val="Tabletext"/>
@@ -951,8 +1030,6 @@
           <w:rFonts w:ascii="Arial" w:hAnsi="Arial" w:cs="Arial"/>
         </w:rPr>
       </w:pPr>
-      <w:bookmarkStart w:id="2" w:name="_GoBack"/>
-      <w:bookmarkEnd w:id="2"/>
     </w:p>
     <w:p>
       <w:pPr>
@@ -1099,7 +1176,6 @@
         <w:rPr>
           <w:rFonts w:ascii="Arial" w:hAnsi="Arial" w:cs="Arial"/>
         </w:rPr>
-        <w:lastRenderedPageBreak/>
         <w:t>TABLE OF CONTENTS</w:t>
       </w:r>
     </w:p>
@@ -2424,7 +2500,6 @@
       <w:pPr>
         <w:pStyle w:val="T2"/>
         <w:rPr>
-          <w:rStyle w:val="Kpr"/>
           <w:rFonts w:ascii="Arial" w:hAnsi="Arial" w:cs="Arial"/>
         </w:rPr>
       </w:pPr>
@@ -2520,6 +2595,886 @@
         </w:r>
       </w:hyperlink>
     </w:p>
+    <w:p>
+      <w:pPr>
+        <w:pStyle w:val="T2"/>
+        <w:rPr>
+          <w:rStyle w:val="Kpr"/>
+          <w:rFonts w:ascii="Arial" w:hAnsi="Arial" w:cs="Arial"/>
+        </w:rPr>
+      </w:pPr>
+      <w:hyperlink w:anchor="_Toc184632743" w:history="1">
+        <w:r>
+          <w:rPr>
+            <w:rStyle w:val="Kpr"/>
+            <w:rFonts w:ascii="Arial" w:hAnsi="Arial" w:cs="Arial"/>
+          </w:rPr>
+          <w:t>3</w:t>
+        </w:r>
+        <w:r>
+          <w:rPr>
+            <w:rStyle w:val="Kpr"/>
+            <w:rFonts w:ascii="Arial" w:hAnsi="Arial" w:cs="Arial"/>
+          </w:rPr>
+          <w:t>.1</w:t>
+        </w:r>
+        <w:r>
+          <w:rPr>
+            <w:rStyle w:val="Kpr"/>
+            <w:rFonts w:ascii="Arial" w:hAnsi="Arial" w:cs="Arial"/>
+          </w:rPr>
+          <w:t>2</w:t>
+        </w:r>
+        <w:r>
+          <w:rPr>
+            <w:rFonts w:ascii="Arial" w:hAnsi="Arial" w:cs="Arial"/>
+          </w:rPr>
+          <w:tab/>
+        </w:r>
+        <w:r>
+          <w:rPr>
+            <w:rStyle w:val="Kpr"/>
+            <w:rFonts w:ascii="Arial" w:hAnsi="Arial" w:cs="Arial"/>
+          </w:rPr>
+          <w:t>Test Case 1</w:t>
+        </w:r>
+        <w:r>
+          <w:rPr>
+            <w:rStyle w:val="Kpr"/>
+            <w:rFonts w:ascii="Arial" w:hAnsi="Arial" w:cs="Arial"/>
+          </w:rPr>
+          <w:t>2</w:t>
+        </w:r>
+        <w:r>
+          <w:rPr>
+            <w:rFonts w:ascii="Arial" w:hAnsi="Arial" w:cs="Arial"/>
+            <w:webHidden/>
+          </w:rPr>
+          <w:tab/>
+        </w:r>
+        <w:r>
+          <w:rPr>
+            <w:rFonts w:ascii="Arial" w:hAnsi="Arial" w:cs="Arial"/>
+            <w:webHidden/>
+          </w:rPr>
+          <w:fldChar w:fldCharType="begin"/>
+        </w:r>
+        <w:r>
+          <w:rPr>
+            <w:rFonts w:ascii="Arial" w:hAnsi="Arial" w:cs="Arial"/>
+            <w:webHidden/>
+          </w:rPr>
+          <w:instrText xml:space="preserve"> PAGEREF _Toc184632743 \h </w:instrText>
+        </w:r>
+        <w:r>
+          <w:rPr>
+            <w:rFonts w:ascii="Arial" w:hAnsi="Arial" w:cs="Arial"/>
+            <w:webHidden/>
+          </w:rPr>
+        </w:r>
+        <w:r>
+          <w:rPr>
+            <w:rFonts w:ascii="Arial" w:hAnsi="Arial" w:cs="Arial"/>
+            <w:webHidden/>
+          </w:rPr>
+          <w:fldChar w:fldCharType="separate"/>
+        </w:r>
+        <w:r>
+          <w:rPr>
+            <w:rFonts w:ascii="Arial" w:hAnsi="Arial" w:cs="Arial"/>
+            <w:webHidden/>
+          </w:rPr>
+          <w:t>5</w:t>
+        </w:r>
+        <w:r>
+          <w:rPr>
+            <w:rFonts w:ascii="Arial" w:hAnsi="Arial" w:cs="Arial"/>
+            <w:webHidden/>
+          </w:rPr>
+          <w:fldChar w:fldCharType="end"/>
+        </w:r>
+      </w:hyperlink>
+    </w:p>
+    <w:p>
+      <w:pPr>
+        <w:pStyle w:val="T2"/>
+        <w:rPr>
+          <w:rStyle w:val="Kpr"/>
+          <w:rFonts w:ascii="Arial" w:hAnsi="Arial" w:cs="Arial"/>
+        </w:rPr>
+      </w:pPr>
+      <w:hyperlink w:anchor="_Toc184632743" w:history="1">
+        <w:r>
+          <w:rPr>
+            <w:rStyle w:val="Kpr"/>
+            <w:rFonts w:ascii="Arial" w:hAnsi="Arial" w:cs="Arial"/>
+          </w:rPr>
+          <w:t>3</w:t>
+        </w:r>
+        <w:r>
+          <w:rPr>
+            <w:rStyle w:val="Kpr"/>
+            <w:rFonts w:ascii="Arial" w:hAnsi="Arial" w:cs="Arial"/>
+          </w:rPr>
+          <w:t>.1</w:t>
+        </w:r>
+        <w:r>
+          <w:rPr>
+            <w:rStyle w:val="Kpr"/>
+            <w:rFonts w:ascii="Arial" w:hAnsi="Arial" w:cs="Arial"/>
+          </w:rPr>
+          <w:t>3</w:t>
+        </w:r>
+        <w:r>
+          <w:rPr>
+            <w:rFonts w:ascii="Arial" w:hAnsi="Arial" w:cs="Arial"/>
+          </w:rPr>
+          <w:tab/>
+        </w:r>
+        <w:r>
+          <w:rPr>
+            <w:rStyle w:val="Kpr"/>
+            <w:rFonts w:ascii="Arial" w:hAnsi="Arial" w:cs="Arial"/>
+          </w:rPr>
+          <w:t>Test Case 1</w:t>
+        </w:r>
+        <w:r>
+          <w:rPr>
+            <w:rStyle w:val="Kpr"/>
+            <w:rFonts w:ascii="Arial" w:hAnsi="Arial" w:cs="Arial"/>
+          </w:rPr>
+          <w:t>3</w:t>
+        </w:r>
+        <w:r>
+          <w:rPr>
+            <w:rFonts w:ascii="Arial" w:hAnsi="Arial" w:cs="Arial"/>
+            <w:webHidden/>
+          </w:rPr>
+          <w:tab/>
+        </w:r>
+        <w:r>
+          <w:rPr>
+            <w:rFonts w:ascii="Arial" w:hAnsi="Arial" w:cs="Arial"/>
+            <w:webHidden/>
+          </w:rPr>
+          <w:fldChar w:fldCharType="begin"/>
+        </w:r>
+        <w:r>
+          <w:rPr>
+            <w:rFonts w:ascii="Arial" w:hAnsi="Arial" w:cs="Arial"/>
+            <w:webHidden/>
+          </w:rPr>
+          <w:instrText xml:space="preserve"> PAGEREF _Toc184632743 \h </w:instrText>
+        </w:r>
+        <w:r>
+          <w:rPr>
+            <w:rFonts w:ascii="Arial" w:hAnsi="Arial" w:cs="Arial"/>
+            <w:webHidden/>
+          </w:rPr>
+        </w:r>
+        <w:r>
+          <w:rPr>
+            <w:rFonts w:ascii="Arial" w:hAnsi="Arial" w:cs="Arial"/>
+            <w:webHidden/>
+          </w:rPr>
+          <w:fldChar w:fldCharType="separate"/>
+        </w:r>
+        <w:r>
+          <w:rPr>
+            <w:rFonts w:ascii="Arial" w:hAnsi="Arial" w:cs="Arial"/>
+            <w:webHidden/>
+          </w:rPr>
+          <w:t>5</w:t>
+        </w:r>
+        <w:r>
+          <w:rPr>
+            <w:rFonts w:ascii="Arial" w:hAnsi="Arial" w:cs="Arial"/>
+            <w:webHidden/>
+          </w:rPr>
+          <w:fldChar w:fldCharType="end"/>
+        </w:r>
+      </w:hyperlink>
+    </w:p>
+    <w:p>
+      <w:pPr>
+        <w:pStyle w:val="T2"/>
+        <w:rPr>
+          <w:rStyle w:val="Kpr"/>
+          <w:rFonts w:ascii="Arial" w:hAnsi="Arial" w:cs="Arial"/>
+        </w:rPr>
+      </w:pPr>
+      <w:hyperlink w:anchor="_Toc184632743" w:history="1">
+        <w:r>
+          <w:rPr>
+            <w:rStyle w:val="Kpr"/>
+            <w:rFonts w:ascii="Arial" w:hAnsi="Arial" w:cs="Arial"/>
+          </w:rPr>
+          <w:t>3</w:t>
+        </w:r>
+        <w:r>
+          <w:rPr>
+            <w:rStyle w:val="Kpr"/>
+            <w:rFonts w:ascii="Arial" w:hAnsi="Arial" w:cs="Arial"/>
+          </w:rPr>
+          <w:t>.1</w:t>
+        </w:r>
+        <w:r>
+          <w:rPr>
+            <w:rStyle w:val="Kpr"/>
+            <w:rFonts w:ascii="Arial" w:hAnsi="Arial" w:cs="Arial"/>
+          </w:rPr>
+          <w:t>4</w:t>
+        </w:r>
+        <w:r>
+          <w:rPr>
+            <w:rFonts w:ascii="Arial" w:hAnsi="Arial" w:cs="Arial"/>
+          </w:rPr>
+          <w:tab/>
+        </w:r>
+        <w:r>
+          <w:rPr>
+            <w:rStyle w:val="Kpr"/>
+            <w:rFonts w:ascii="Arial" w:hAnsi="Arial" w:cs="Arial"/>
+          </w:rPr>
+          <w:t>Test Case 1</w:t>
+        </w:r>
+        <w:r>
+          <w:rPr>
+            <w:rStyle w:val="Kpr"/>
+            <w:rFonts w:ascii="Arial" w:hAnsi="Arial" w:cs="Arial"/>
+          </w:rPr>
+          <w:t>4</w:t>
+        </w:r>
+        <w:r>
+          <w:rPr>
+            <w:rFonts w:ascii="Arial" w:hAnsi="Arial" w:cs="Arial"/>
+            <w:webHidden/>
+          </w:rPr>
+          <w:tab/>
+        </w:r>
+        <w:r>
+          <w:rPr>
+            <w:rFonts w:ascii="Arial" w:hAnsi="Arial" w:cs="Arial"/>
+            <w:webHidden/>
+          </w:rPr>
+          <w:fldChar w:fldCharType="begin"/>
+        </w:r>
+        <w:r>
+          <w:rPr>
+            <w:rFonts w:ascii="Arial" w:hAnsi="Arial" w:cs="Arial"/>
+            <w:webHidden/>
+          </w:rPr>
+          <w:instrText xml:space="preserve"> PAGEREF _Toc184632743 \h </w:instrText>
+        </w:r>
+        <w:r>
+          <w:rPr>
+            <w:rFonts w:ascii="Arial" w:hAnsi="Arial" w:cs="Arial"/>
+            <w:webHidden/>
+          </w:rPr>
+        </w:r>
+        <w:r>
+          <w:rPr>
+            <w:rFonts w:ascii="Arial" w:hAnsi="Arial" w:cs="Arial"/>
+            <w:webHidden/>
+          </w:rPr>
+          <w:fldChar w:fldCharType="separate"/>
+        </w:r>
+        <w:r>
+          <w:rPr>
+            <w:rFonts w:ascii="Arial" w:hAnsi="Arial" w:cs="Arial"/>
+            <w:webHidden/>
+          </w:rPr>
+          <w:t>5</w:t>
+        </w:r>
+        <w:r>
+          <w:rPr>
+            <w:rFonts w:ascii="Arial" w:hAnsi="Arial" w:cs="Arial"/>
+            <w:webHidden/>
+          </w:rPr>
+          <w:fldChar w:fldCharType="end"/>
+        </w:r>
+      </w:hyperlink>
+    </w:p>
+    <w:p>
+      <w:pPr>
+        <w:pStyle w:val="T2"/>
+        <w:rPr>
+          <w:rStyle w:val="Kpr"/>
+          <w:rFonts w:ascii="Arial" w:hAnsi="Arial" w:cs="Arial"/>
+        </w:rPr>
+      </w:pPr>
+      <w:hyperlink w:anchor="_Toc184632743" w:history="1">
+        <w:r>
+          <w:rPr>
+            <w:rStyle w:val="Kpr"/>
+            <w:rFonts w:ascii="Arial" w:hAnsi="Arial" w:cs="Arial"/>
+          </w:rPr>
+          <w:t>3</w:t>
+        </w:r>
+        <w:r>
+          <w:rPr>
+            <w:rStyle w:val="Kpr"/>
+            <w:rFonts w:ascii="Arial" w:hAnsi="Arial" w:cs="Arial"/>
+          </w:rPr>
+          <w:t>.1</w:t>
+        </w:r>
+        <w:r>
+          <w:rPr>
+            <w:rStyle w:val="Kpr"/>
+            <w:rFonts w:ascii="Arial" w:hAnsi="Arial" w:cs="Arial"/>
+          </w:rPr>
+          <w:t>5</w:t>
+        </w:r>
+        <w:r>
+          <w:rPr>
+            <w:rFonts w:ascii="Arial" w:hAnsi="Arial" w:cs="Arial"/>
+          </w:rPr>
+          <w:tab/>
+        </w:r>
+        <w:r>
+          <w:rPr>
+            <w:rStyle w:val="Kpr"/>
+            <w:rFonts w:ascii="Arial" w:hAnsi="Arial" w:cs="Arial"/>
+          </w:rPr>
+          <w:t>Test Case 1</w:t>
+        </w:r>
+        <w:r>
+          <w:rPr>
+            <w:rStyle w:val="Kpr"/>
+            <w:rFonts w:ascii="Arial" w:hAnsi="Arial" w:cs="Arial"/>
+          </w:rPr>
+          <w:t>5</w:t>
+        </w:r>
+        <w:r>
+          <w:rPr>
+            <w:rFonts w:ascii="Arial" w:hAnsi="Arial" w:cs="Arial"/>
+            <w:webHidden/>
+          </w:rPr>
+          <w:tab/>
+        </w:r>
+        <w:r>
+          <w:rPr>
+            <w:rFonts w:ascii="Arial" w:hAnsi="Arial" w:cs="Arial"/>
+            <w:webHidden/>
+          </w:rPr>
+          <w:fldChar w:fldCharType="begin"/>
+        </w:r>
+        <w:r>
+          <w:rPr>
+            <w:rFonts w:ascii="Arial" w:hAnsi="Arial" w:cs="Arial"/>
+            <w:webHidden/>
+          </w:rPr>
+          <w:instrText xml:space="preserve"> PAGEREF _Toc184632743 \h </w:instrText>
+        </w:r>
+        <w:r>
+          <w:rPr>
+            <w:rFonts w:ascii="Arial" w:hAnsi="Arial" w:cs="Arial"/>
+            <w:webHidden/>
+          </w:rPr>
+        </w:r>
+        <w:r>
+          <w:rPr>
+            <w:rFonts w:ascii="Arial" w:hAnsi="Arial" w:cs="Arial"/>
+            <w:webHidden/>
+          </w:rPr>
+          <w:fldChar w:fldCharType="separate"/>
+        </w:r>
+        <w:r>
+          <w:rPr>
+            <w:rFonts w:ascii="Arial" w:hAnsi="Arial" w:cs="Arial"/>
+            <w:webHidden/>
+          </w:rPr>
+          <w:t>5</w:t>
+        </w:r>
+        <w:r>
+          <w:rPr>
+            <w:rFonts w:ascii="Arial" w:hAnsi="Arial" w:cs="Arial"/>
+            <w:webHidden/>
+          </w:rPr>
+          <w:fldChar w:fldCharType="end"/>
+        </w:r>
+      </w:hyperlink>
+    </w:p>
+    <w:p>
+      <w:pPr>
+        <w:pStyle w:val="T2"/>
+        <w:rPr>
+          <w:rStyle w:val="Kpr"/>
+          <w:rFonts w:ascii="Arial" w:hAnsi="Arial" w:cs="Arial"/>
+        </w:rPr>
+      </w:pPr>
+      <w:hyperlink w:anchor="_Toc184632743" w:history="1">
+        <w:r>
+          <w:rPr>
+            <w:rStyle w:val="Kpr"/>
+            <w:rFonts w:ascii="Arial" w:hAnsi="Arial" w:cs="Arial"/>
+          </w:rPr>
+          <w:t>3</w:t>
+        </w:r>
+        <w:r>
+          <w:rPr>
+            <w:rStyle w:val="Kpr"/>
+            <w:rFonts w:ascii="Arial" w:hAnsi="Arial" w:cs="Arial"/>
+          </w:rPr>
+          <w:t>.1</w:t>
+        </w:r>
+        <w:r>
+          <w:rPr>
+            <w:rStyle w:val="Kpr"/>
+            <w:rFonts w:ascii="Arial" w:hAnsi="Arial" w:cs="Arial"/>
+          </w:rPr>
+          <w:t>6</w:t>
+        </w:r>
+        <w:r>
+          <w:rPr>
+            <w:rFonts w:ascii="Arial" w:hAnsi="Arial" w:cs="Arial"/>
+          </w:rPr>
+          <w:tab/>
+        </w:r>
+        <w:r>
+          <w:rPr>
+            <w:rStyle w:val="Kpr"/>
+            <w:rFonts w:ascii="Arial" w:hAnsi="Arial" w:cs="Arial"/>
+          </w:rPr>
+          <w:t>Test Case 1</w:t>
+        </w:r>
+        <w:r>
+          <w:rPr>
+            <w:rStyle w:val="Kpr"/>
+            <w:rFonts w:ascii="Arial" w:hAnsi="Arial" w:cs="Arial"/>
+          </w:rPr>
+          <w:t>6</w:t>
+        </w:r>
+        <w:r>
+          <w:rPr>
+            <w:rFonts w:ascii="Arial" w:hAnsi="Arial" w:cs="Arial"/>
+            <w:webHidden/>
+          </w:rPr>
+          <w:tab/>
+        </w:r>
+        <w:r>
+          <w:rPr>
+            <w:rFonts w:ascii="Arial" w:hAnsi="Arial" w:cs="Arial"/>
+            <w:webHidden/>
+          </w:rPr>
+          <w:fldChar w:fldCharType="begin"/>
+        </w:r>
+        <w:r>
+          <w:rPr>
+            <w:rFonts w:ascii="Arial" w:hAnsi="Arial" w:cs="Arial"/>
+            <w:webHidden/>
+          </w:rPr>
+          <w:instrText xml:space="preserve"> PAGEREF _Toc184632743 \h </w:instrText>
+        </w:r>
+        <w:r>
+          <w:rPr>
+            <w:rFonts w:ascii="Arial" w:hAnsi="Arial" w:cs="Arial"/>
+            <w:webHidden/>
+          </w:rPr>
+        </w:r>
+        <w:r>
+          <w:rPr>
+            <w:rFonts w:ascii="Arial" w:hAnsi="Arial" w:cs="Arial"/>
+            <w:webHidden/>
+          </w:rPr>
+          <w:fldChar w:fldCharType="separate"/>
+        </w:r>
+        <w:r>
+          <w:rPr>
+            <w:rFonts w:ascii="Arial" w:hAnsi="Arial" w:cs="Arial"/>
+            <w:webHidden/>
+          </w:rPr>
+          <w:t>5</w:t>
+        </w:r>
+        <w:r>
+          <w:rPr>
+            <w:rFonts w:ascii="Arial" w:hAnsi="Arial" w:cs="Arial"/>
+            <w:webHidden/>
+          </w:rPr>
+          <w:fldChar w:fldCharType="end"/>
+        </w:r>
+      </w:hyperlink>
+    </w:p>
+    <w:p>
+      <w:pPr>
+        <w:pStyle w:val="T2"/>
+        <w:rPr>
+          <w:rStyle w:val="Kpr"/>
+          <w:rFonts w:ascii="Arial" w:hAnsi="Arial" w:cs="Arial"/>
+        </w:rPr>
+      </w:pPr>
+      <w:hyperlink w:anchor="_Toc184632743" w:history="1">
+        <w:r>
+          <w:rPr>
+            <w:rStyle w:val="Kpr"/>
+            <w:rFonts w:ascii="Arial" w:hAnsi="Arial" w:cs="Arial"/>
+          </w:rPr>
+          <w:t>3</w:t>
+        </w:r>
+        <w:r>
+          <w:rPr>
+            <w:rStyle w:val="Kpr"/>
+            <w:rFonts w:ascii="Arial" w:hAnsi="Arial" w:cs="Arial"/>
+          </w:rPr>
+          <w:t>.1</w:t>
+        </w:r>
+        <w:r>
+          <w:rPr>
+            <w:rStyle w:val="Kpr"/>
+            <w:rFonts w:ascii="Arial" w:hAnsi="Arial" w:cs="Arial"/>
+          </w:rPr>
+          <w:t>7</w:t>
+        </w:r>
+        <w:r>
+          <w:rPr>
+            <w:rFonts w:ascii="Arial" w:hAnsi="Arial" w:cs="Arial"/>
+          </w:rPr>
+          <w:tab/>
+        </w:r>
+        <w:r>
+          <w:rPr>
+            <w:rStyle w:val="Kpr"/>
+            <w:rFonts w:ascii="Arial" w:hAnsi="Arial" w:cs="Arial"/>
+          </w:rPr>
+          <w:t>Test Case 1</w:t>
+        </w:r>
+        <w:r>
+          <w:rPr>
+            <w:rStyle w:val="Kpr"/>
+            <w:rFonts w:ascii="Arial" w:hAnsi="Arial" w:cs="Arial"/>
+          </w:rPr>
+          <w:t>7</w:t>
+        </w:r>
+        <w:r>
+          <w:rPr>
+            <w:rFonts w:ascii="Arial" w:hAnsi="Arial" w:cs="Arial"/>
+            <w:webHidden/>
+          </w:rPr>
+          <w:tab/>
+        </w:r>
+        <w:r>
+          <w:rPr>
+            <w:rFonts w:ascii="Arial" w:hAnsi="Arial" w:cs="Arial"/>
+            <w:webHidden/>
+          </w:rPr>
+          <w:fldChar w:fldCharType="begin"/>
+        </w:r>
+        <w:r>
+          <w:rPr>
+            <w:rFonts w:ascii="Arial" w:hAnsi="Arial" w:cs="Arial"/>
+            <w:webHidden/>
+          </w:rPr>
+          <w:instrText xml:space="preserve"> PAGEREF _Toc184632743 \h </w:instrText>
+        </w:r>
+        <w:r>
+          <w:rPr>
+            <w:rFonts w:ascii="Arial" w:hAnsi="Arial" w:cs="Arial"/>
+            <w:webHidden/>
+          </w:rPr>
+        </w:r>
+        <w:r>
+          <w:rPr>
+            <w:rFonts w:ascii="Arial" w:hAnsi="Arial" w:cs="Arial"/>
+            <w:webHidden/>
+          </w:rPr>
+          <w:fldChar w:fldCharType="separate"/>
+        </w:r>
+        <w:r>
+          <w:rPr>
+            <w:rFonts w:ascii="Arial" w:hAnsi="Arial" w:cs="Arial"/>
+            <w:webHidden/>
+          </w:rPr>
+          <w:t>5</w:t>
+        </w:r>
+        <w:r>
+          <w:rPr>
+            <w:rFonts w:ascii="Arial" w:hAnsi="Arial" w:cs="Arial"/>
+            <w:webHidden/>
+          </w:rPr>
+          <w:fldChar w:fldCharType="end"/>
+        </w:r>
+      </w:hyperlink>
+    </w:p>
+    <w:p>
+      <w:pPr>
+        <w:pStyle w:val="T2"/>
+        <w:rPr>
+          <w:rStyle w:val="Kpr"/>
+          <w:rFonts w:ascii="Arial" w:hAnsi="Arial" w:cs="Arial"/>
+        </w:rPr>
+      </w:pPr>
+      <w:hyperlink w:anchor="_Toc184632743" w:history="1">
+        <w:r>
+          <w:rPr>
+            <w:rStyle w:val="Kpr"/>
+            <w:rFonts w:ascii="Arial" w:hAnsi="Arial" w:cs="Arial"/>
+          </w:rPr>
+          <w:t>3</w:t>
+        </w:r>
+        <w:r>
+          <w:rPr>
+            <w:rStyle w:val="Kpr"/>
+            <w:rFonts w:ascii="Arial" w:hAnsi="Arial" w:cs="Arial"/>
+          </w:rPr>
+          <w:t>.1</w:t>
+        </w:r>
+        <w:r>
+          <w:rPr>
+            <w:rStyle w:val="Kpr"/>
+            <w:rFonts w:ascii="Arial" w:hAnsi="Arial" w:cs="Arial"/>
+          </w:rPr>
+          <w:t>8</w:t>
+        </w:r>
+        <w:r>
+          <w:rPr>
+            <w:rFonts w:ascii="Arial" w:hAnsi="Arial" w:cs="Arial"/>
+          </w:rPr>
+          <w:tab/>
+        </w:r>
+        <w:r>
+          <w:rPr>
+            <w:rStyle w:val="Kpr"/>
+            <w:rFonts w:ascii="Arial" w:hAnsi="Arial" w:cs="Arial"/>
+          </w:rPr>
+          <w:t>Test Case 1</w:t>
+        </w:r>
+        <w:r>
+          <w:rPr>
+            <w:rStyle w:val="Kpr"/>
+            <w:rFonts w:ascii="Arial" w:hAnsi="Arial" w:cs="Arial"/>
+          </w:rPr>
+          <w:t>8</w:t>
+        </w:r>
+        <w:r>
+          <w:rPr>
+            <w:rFonts w:ascii="Arial" w:hAnsi="Arial" w:cs="Arial"/>
+            <w:webHidden/>
+          </w:rPr>
+          <w:tab/>
+        </w:r>
+        <w:r>
+          <w:rPr>
+            <w:rFonts w:ascii="Arial" w:hAnsi="Arial" w:cs="Arial"/>
+            <w:webHidden/>
+          </w:rPr>
+          <w:fldChar w:fldCharType="begin"/>
+        </w:r>
+        <w:r>
+          <w:rPr>
+            <w:rFonts w:ascii="Arial" w:hAnsi="Arial" w:cs="Arial"/>
+            <w:webHidden/>
+          </w:rPr>
+          <w:instrText xml:space="preserve"> PAGEREF _Toc184632743 \h </w:instrText>
+        </w:r>
+        <w:r>
+          <w:rPr>
+            <w:rFonts w:ascii="Arial" w:hAnsi="Arial" w:cs="Arial"/>
+            <w:webHidden/>
+          </w:rPr>
+        </w:r>
+        <w:r>
+          <w:rPr>
+            <w:rFonts w:ascii="Arial" w:hAnsi="Arial" w:cs="Arial"/>
+            <w:webHidden/>
+          </w:rPr>
+          <w:fldChar w:fldCharType="separate"/>
+        </w:r>
+        <w:r>
+          <w:rPr>
+            <w:rFonts w:ascii="Arial" w:hAnsi="Arial" w:cs="Arial"/>
+            <w:webHidden/>
+          </w:rPr>
+          <w:t>5</w:t>
+        </w:r>
+        <w:r>
+          <w:rPr>
+            <w:rFonts w:ascii="Arial" w:hAnsi="Arial" w:cs="Arial"/>
+            <w:webHidden/>
+          </w:rPr>
+          <w:fldChar w:fldCharType="end"/>
+        </w:r>
+      </w:hyperlink>
+    </w:p>
+    <w:p>
+      <w:pPr>
+        <w:pStyle w:val="T2"/>
+        <w:rPr>
+          <w:rStyle w:val="Kpr"/>
+          <w:rFonts w:ascii="Arial" w:hAnsi="Arial" w:cs="Arial"/>
+        </w:rPr>
+      </w:pPr>
+      <w:hyperlink w:anchor="_Toc184632743" w:history="1">
+        <w:r>
+          <w:rPr>
+            <w:rStyle w:val="Kpr"/>
+            <w:rFonts w:ascii="Arial" w:hAnsi="Arial" w:cs="Arial"/>
+          </w:rPr>
+          <w:t>3</w:t>
+        </w:r>
+        <w:r>
+          <w:rPr>
+            <w:rStyle w:val="Kpr"/>
+            <w:rFonts w:ascii="Arial" w:hAnsi="Arial" w:cs="Arial"/>
+          </w:rPr>
+          <w:t>.1</w:t>
+        </w:r>
+        <w:r>
+          <w:rPr>
+            <w:rStyle w:val="Kpr"/>
+            <w:rFonts w:ascii="Arial" w:hAnsi="Arial" w:cs="Arial"/>
+          </w:rPr>
+          <w:t>9</w:t>
+        </w:r>
+        <w:r>
+          <w:rPr>
+            <w:rFonts w:ascii="Arial" w:hAnsi="Arial" w:cs="Arial"/>
+          </w:rPr>
+          <w:tab/>
+        </w:r>
+        <w:r>
+          <w:rPr>
+            <w:rStyle w:val="Kpr"/>
+            <w:rFonts w:ascii="Arial" w:hAnsi="Arial" w:cs="Arial"/>
+          </w:rPr>
+          <w:t>Test Case 1</w:t>
+        </w:r>
+        <w:r>
+          <w:rPr>
+            <w:rStyle w:val="Kpr"/>
+            <w:rFonts w:ascii="Arial" w:hAnsi="Arial" w:cs="Arial"/>
+          </w:rPr>
+          <w:t>9</w:t>
+        </w:r>
+        <w:r>
+          <w:rPr>
+            <w:rFonts w:ascii="Arial" w:hAnsi="Arial" w:cs="Arial"/>
+            <w:webHidden/>
+          </w:rPr>
+          <w:tab/>
+        </w:r>
+        <w:r>
+          <w:rPr>
+            <w:rFonts w:ascii="Arial" w:hAnsi="Arial" w:cs="Arial"/>
+            <w:webHidden/>
+          </w:rPr>
+          <w:fldChar w:fldCharType="begin"/>
+        </w:r>
+        <w:r>
+          <w:rPr>
+            <w:rFonts w:ascii="Arial" w:hAnsi="Arial" w:cs="Arial"/>
+            <w:webHidden/>
+          </w:rPr>
+          <w:instrText xml:space="preserve"> PAGEREF _Toc184632743 \h </w:instrText>
+        </w:r>
+        <w:r>
+          <w:rPr>
+            <w:rFonts w:ascii="Arial" w:hAnsi="Arial" w:cs="Arial"/>
+            <w:webHidden/>
+          </w:rPr>
+        </w:r>
+        <w:r>
+          <w:rPr>
+            <w:rFonts w:ascii="Arial" w:hAnsi="Arial" w:cs="Arial"/>
+            <w:webHidden/>
+          </w:rPr>
+          <w:fldChar w:fldCharType="separate"/>
+        </w:r>
+        <w:r>
+          <w:rPr>
+            <w:rFonts w:ascii="Arial" w:hAnsi="Arial" w:cs="Arial"/>
+            <w:webHidden/>
+          </w:rPr>
+          <w:t>5</w:t>
+        </w:r>
+        <w:r>
+          <w:rPr>
+            <w:rFonts w:ascii="Arial" w:hAnsi="Arial" w:cs="Arial"/>
+            <w:webHidden/>
+          </w:rPr>
+          <w:fldChar w:fldCharType="end"/>
+        </w:r>
+      </w:hyperlink>
+    </w:p>
+    <w:p>
+      <w:pPr>
+        <w:pStyle w:val="T2"/>
+        <w:rPr>
+          <w:rStyle w:val="Kpr"/>
+          <w:rFonts w:ascii="Arial" w:hAnsi="Arial" w:cs="Arial"/>
+        </w:rPr>
+      </w:pPr>
+      <w:hyperlink w:anchor="_Toc184632743" w:history="1">
+        <w:r>
+          <w:rPr>
+            <w:rStyle w:val="Kpr"/>
+            <w:rFonts w:ascii="Arial" w:hAnsi="Arial" w:cs="Arial"/>
+          </w:rPr>
+          <w:t>3.20</w:t>
+        </w:r>
+        <w:r>
+          <w:rPr>
+            <w:rFonts w:ascii="Arial" w:hAnsi="Arial" w:cs="Arial"/>
+          </w:rPr>
+          <w:tab/>
+        </w:r>
+        <w:r>
+          <w:rPr>
+            <w:rStyle w:val="Kpr"/>
+            <w:rFonts w:ascii="Arial" w:hAnsi="Arial" w:cs="Arial"/>
+          </w:rPr>
+          <w:t>Test Case 20</w:t>
+        </w:r>
+        <w:r>
+          <w:rPr>
+            <w:rFonts w:ascii="Arial" w:hAnsi="Arial" w:cs="Arial"/>
+            <w:webHidden/>
+          </w:rPr>
+          <w:tab/>
+        </w:r>
+        <w:r>
+          <w:rPr>
+            <w:rFonts w:ascii="Arial" w:hAnsi="Arial" w:cs="Arial"/>
+            <w:webHidden/>
+          </w:rPr>
+          <w:fldChar w:fldCharType="begin"/>
+        </w:r>
+        <w:r>
+          <w:rPr>
+            <w:rFonts w:ascii="Arial" w:hAnsi="Arial" w:cs="Arial"/>
+            <w:webHidden/>
+          </w:rPr>
+          <w:instrText xml:space="preserve"> PAGEREF _Toc184632743 \h </w:instrText>
+        </w:r>
+        <w:r>
+          <w:rPr>
+            <w:rFonts w:ascii="Arial" w:hAnsi="Arial" w:cs="Arial"/>
+            <w:webHidden/>
+          </w:rPr>
+        </w:r>
+        <w:r>
+          <w:rPr>
+            <w:rFonts w:ascii="Arial" w:hAnsi="Arial" w:cs="Arial"/>
+            <w:webHidden/>
+          </w:rPr>
+          <w:fldChar w:fldCharType="separate"/>
+        </w:r>
+        <w:r>
+          <w:rPr>
+            <w:rFonts w:ascii="Arial" w:hAnsi="Arial" w:cs="Arial"/>
+            <w:webHidden/>
+          </w:rPr>
+          <w:t>5</w:t>
+        </w:r>
+        <w:r>
+          <w:rPr>
+            <w:rFonts w:ascii="Arial" w:hAnsi="Arial" w:cs="Arial"/>
+            <w:webHidden/>
+          </w:rPr>
+          <w:fldChar w:fldCharType="end"/>
+        </w:r>
+      </w:hyperlink>
+    </w:p>
+    <w:p/>
     <w:p>
       <w:pPr>
         <w:ind w:left="0"/>
@@ -2625,18 +3580,18 @@
         </w:rPr>
         <w:fldChar w:fldCharType="end"/>
       </w:r>
-      <w:bookmarkStart w:id="3" w:name="_Toc456598586"/>
-      <w:bookmarkStart w:id="4" w:name="_Toc456600917"/>
-      <w:bookmarkStart w:id="5" w:name="_Toc494193639"/>
-      <w:bookmarkStart w:id="6" w:name="_Toc523878297"/>
-      <w:bookmarkStart w:id="7" w:name="_Toc436203377"/>
-      <w:bookmarkStart w:id="8" w:name="_Toc452813577"/>
-      <w:bookmarkStart w:id="9" w:name="_Toc105907879"/>
-      <w:bookmarkStart w:id="10" w:name="_Toc106079189"/>
-      <w:bookmarkStart w:id="11" w:name="_Toc106079514"/>
-      <w:bookmarkStart w:id="12" w:name="_Toc106079783"/>
-      <w:bookmarkStart w:id="13" w:name="_Toc107027559"/>
-      <w:bookmarkStart w:id="14" w:name="_Toc107027769"/>
+      <w:bookmarkStart w:id="2" w:name="_Toc456598586"/>
+      <w:bookmarkStart w:id="3" w:name="_Toc456600917"/>
+      <w:bookmarkStart w:id="4" w:name="_Toc494193639"/>
+      <w:bookmarkStart w:id="5" w:name="_Toc523878297"/>
+      <w:bookmarkStart w:id="6" w:name="_Toc436203377"/>
+      <w:bookmarkStart w:id="7" w:name="_Toc452813577"/>
+      <w:bookmarkStart w:id="8" w:name="_Toc105907879"/>
+      <w:bookmarkStart w:id="9" w:name="_Toc106079189"/>
+      <w:bookmarkStart w:id="10" w:name="_Toc106079514"/>
+      <w:bookmarkStart w:id="11" w:name="_Toc106079783"/>
+      <w:bookmarkStart w:id="12" w:name="_Toc107027559"/>
+      <w:bookmarkStart w:id="13" w:name="_Toc107027769"/>
       <w:bookmarkEnd w:id="0"/>
     </w:p>
     <w:p>
@@ -2646,18 +3601,18 @@
       <w:r>
         <w:br w:type="page"/>
       </w:r>
-      <w:bookmarkStart w:id="15" w:name="_Toc184632742"/>
+      <w:bookmarkStart w:id="14" w:name="_Toc184632742"/>
       <w:r>
         <w:lastRenderedPageBreak/>
         <w:t>I</w:t>
       </w:r>
+      <w:bookmarkEnd w:id="2"/>
       <w:bookmarkEnd w:id="3"/>
       <w:bookmarkEnd w:id="4"/>
-      <w:bookmarkEnd w:id="5"/>
       <w:r>
         <w:t>ntroduction</w:t>
       </w:r>
-      <w:bookmarkEnd w:id="15"/>
+      <w:bookmarkEnd w:id="14"/>
     </w:p>
     <w:p>
       <w:pPr>
@@ -2666,19 +3621,19 @@
           <w:rFonts w:ascii="Arial" w:hAnsi="Arial" w:cs="Arial"/>
         </w:rPr>
       </w:pPr>
-      <w:bookmarkStart w:id="16" w:name="_Toc456598587"/>
-      <w:bookmarkStart w:id="17" w:name="_Toc456600918"/>
-      <w:bookmarkStart w:id="18" w:name="_Toc494193640"/>
-      <w:bookmarkStart w:id="19" w:name="_Toc184632743"/>
+      <w:bookmarkStart w:id="15" w:name="_Toc456598587"/>
+      <w:bookmarkStart w:id="16" w:name="_Toc456600918"/>
+      <w:bookmarkStart w:id="17" w:name="_Toc494193640"/>
+      <w:bookmarkStart w:id="18" w:name="_Toc184632743"/>
       <w:r>
         <w:rPr>
           <w:rFonts w:ascii="Arial" w:hAnsi="Arial" w:cs="Arial"/>
         </w:rPr>
         <w:t>P</w:t>
       </w:r>
+      <w:bookmarkEnd w:id="15"/>
       <w:bookmarkEnd w:id="16"/>
       <w:bookmarkEnd w:id="17"/>
-      <w:bookmarkEnd w:id="18"/>
       <w:r>
         <w:rPr>
           <w:rFonts w:ascii="Arial" w:hAnsi="Arial" w:cs="Arial"/>
@@ -2727,7 +3682,7 @@
         </w:rPr>
         <w:t xml:space="preserve"> Document</w:t>
       </w:r>
-      <w:bookmarkEnd w:id="19"/>
+      <w:bookmarkEnd w:id="18"/>
     </w:p>
     <w:p>
       <w:pPr>
@@ -2738,8 +3693,8 @@
           <w:iCs/>
         </w:rPr>
       </w:pPr>
-      <w:bookmarkStart w:id="20" w:name="OLE_LINK1"/>
-      <w:bookmarkStart w:id="21" w:name="OLE_LINK2"/>
+      <w:bookmarkStart w:id="19" w:name="OLE_LINK1"/>
+      <w:bookmarkStart w:id="20" w:name="OLE_LINK2"/>
       <w:r>
         <w:rPr>
           <w:rFonts w:ascii="Arial" w:hAnsi="Arial" w:cs="Arial"/>
@@ -3000,9 +3955,9 @@
         </w:numPr>
         <w:ind w:left="432" w:hanging="432"/>
       </w:pPr>
-      <w:bookmarkStart w:id="22" w:name="_Toc494193648"/>
+      <w:bookmarkStart w:id="21" w:name="_Toc494193648"/>
+      <w:bookmarkEnd w:id="19"/>
       <w:bookmarkEnd w:id="20"/>
-      <w:bookmarkEnd w:id="21"/>
       <w:r>
         <w:t>2</w:t>
       </w:r>
@@ -3104,8 +4059,13 @@
     <w:p>
       <w:pPr>
         <w:pStyle w:val="Balk3"/>
+        <w:numPr>
+          <w:ilvl w:val="0"/>
+          <w:numId w:val="0"/>
+        </w:numPr>
         <w:shd w:val="clear" w:color="auto" w:fill="FFFFFF"/>
         <w:spacing w:before="72" w:after="0"/>
+        <w:ind w:left="720"/>
         <w:rPr>
           <w:rFonts w:ascii="Arial" w:hAnsi="Arial" w:cs="Arial"/>
           <w:color w:val="000000"/>
@@ -3167,8 +4127,13 @@
     <w:p>
       <w:pPr>
         <w:pStyle w:val="Balk3"/>
+        <w:numPr>
+          <w:ilvl w:val="0"/>
+          <w:numId w:val="0"/>
+        </w:numPr>
         <w:shd w:val="clear" w:color="auto" w:fill="FFFFFF"/>
         <w:spacing w:before="72" w:after="0"/>
+        <w:ind w:left="720"/>
         <w:rPr>
           <w:rFonts w:ascii="Arial" w:hAnsi="Arial" w:cs="Arial"/>
           <w:color w:val="000000"/>
@@ -3229,8 +4194,13 @@
     <w:p>
       <w:pPr>
         <w:pStyle w:val="Balk3"/>
+        <w:numPr>
+          <w:ilvl w:val="0"/>
+          <w:numId w:val="0"/>
+        </w:numPr>
         <w:shd w:val="clear" w:color="auto" w:fill="FFFFFF"/>
         <w:spacing w:before="72" w:after="0"/>
+        <w:ind w:left="720"/>
         <w:rPr>
           <w:rFonts w:ascii="Arial" w:hAnsi="Arial" w:cs="Arial"/>
           <w:color w:val="000000"/>
@@ -3312,8 +4282,13 @@
     <w:p>
       <w:pPr>
         <w:pStyle w:val="Balk3"/>
+        <w:numPr>
+          <w:ilvl w:val="0"/>
+          <w:numId w:val="0"/>
+        </w:numPr>
         <w:shd w:val="clear" w:color="auto" w:fill="FFFFFF"/>
         <w:spacing w:before="72" w:after="0"/>
+        <w:ind w:left="720"/>
         <w:rPr>
           <w:rFonts w:ascii="Arial" w:hAnsi="Arial" w:cs="Arial"/>
           <w:color w:val="000000"/>
@@ -3396,6 +4371,7 @@
       </w:r>
     </w:p>
     <w:bookmarkEnd w:id="1"/>
+    <w:bookmarkEnd w:id="5"/>
     <w:bookmarkEnd w:id="6"/>
     <w:bookmarkEnd w:id="7"/>
     <w:bookmarkEnd w:id="8"/>
@@ -3404,8 +4380,7 @@
     <w:bookmarkEnd w:id="11"/>
     <w:bookmarkEnd w:id="12"/>
     <w:bookmarkEnd w:id="13"/>
-    <w:bookmarkEnd w:id="14"/>
-    <w:bookmarkEnd w:id="22"/>
+    <w:bookmarkEnd w:id="21"/>
     <w:p>
       <w:pPr>
         <w:pStyle w:val="Balk1"/>
@@ -5109,15 +6084,7 @@
                 <w:b/>
                 <w:bCs/>
               </w:rPr>
-              <w:t>100</w:t>
-            </w:r>
-            <w:r>
-              <w:rPr>
-                <w:rFonts w:ascii="Arial" w:hAnsi="Arial" w:cs="Arial"/>
-                <w:b/>
-                <w:bCs/>
-              </w:rPr>
-              <w:t xml:space="preserve"> coin</w:t>
+              <w:t>100 coin</w:t>
             </w:r>
             <w:proofErr w:type="gramEnd"/>
             <w:r>
@@ -5421,47 +6388,7 @@
                 <w:b/>
                 <w:bCs/>
               </w:rPr>
-              <w:t>Ice</w:t>
-            </w:r>
-            <w:r>
-              <w:rPr>
-                <w:rFonts w:ascii="Arial" w:hAnsi="Arial" w:cs="Arial"/>
-                <w:b/>
-                <w:bCs/>
-              </w:rPr>
-              <w:t xml:space="preserve"> Nuka Cola </w:t>
-            </w:r>
-            <w:r>
-              <w:rPr>
-                <w:rFonts w:ascii="Arial" w:hAnsi="Arial" w:cs="Arial"/>
-                <w:b/>
-                <w:bCs/>
-              </w:rPr>
-              <w:t xml:space="preserve">get </w:t>
-            </w:r>
-            <w:r>
-              <w:rPr>
-                <w:rFonts w:ascii="Arial" w:hAnsi="Arial" w:cs="Arial"/>
-                <w:b/>
-                <w:bCs/>
-              </w:rPr>
-              <w:t>name and</w:t>
-            </w:r>
-            <w:r>
-              <w:rPr>
-                <w:rFonts w:ascii="Arial" w:hAnsi="Arial" w:cs="Arial"/>
-                <w:b/>
-                <w:bCs/>
-              </w:rPr>
-              <w:t xml:space="preserve"> get</w:t>
-            </w:r>
-            <w:r>
-              <w:rPr>
-                <w:rFonts w:ascii="Arial" w:hAnsi="Arial" w:cs="Arial"/>
-                <w:b/>
-                <w:bCs/>
-              </w:rPr>
-              <w:t xml:space="preserve"> price test</w:t>
+              <w:t>Ice Nuka Cola get name and get price test</w:t>
             </w:r>
           </w:p>
         </w:tc>
@@ -5763,15 +6690,7 @@
                 <w:b/>
                 <w:bCs/>
               </w:rPr>
-              <w:t xml:space="preserve">Ice </w:t>
-            </w:r>
-            <w:r>
-              <w:rPr>
-                <w:rFonts w:ascii="Arial" w:hAnsi="Arial" w:cs="Arial"/>
-                <w:b/>
-                <w:bCs/>
-              </w:rPr>
-              <w:t>Nuka Cola instance of type test</w:t>
+              <w:t>Ice Nuka Cola instance of type test</w:t>
             </w:r>
           </w:p>
         </w:tc>
@@ -6077,15 +6996,7 @@
                 <w:b/>
                 <w:bCs/>
               </w:rPr>
-              <w:t>Quantum</w:t>
-            </w:r>
-            <w:r>
-              <w:rPr>
-                <w:rFonts w:ascii="Arial" w:hAnsi="Arial" w:cs="Arial"/>
-                <w:b/>
-                <w:bCs/>
-              </w:rPr>
-              <w:t xml:space="preserve"> Nuka Cola get name and get price test</w:t>
+              <w:t>Quantum Nuka Cola get name and get price test</w:t>
             </w:r>
           </w:p>
         </w:tc>
@@ -6388,15 +7299,7 @@
                 <w:b/>
                 <w:bCs/>
               </w:rPr>
-              <w:t xml:space="preserve">Quantum </w:t>
-            </w:r>
-            <w:r>
-              <w:rPr>
-                <w:rFonts w:ascii="Arial" w:hAnsi="Arial" w:cs="Arial"/>
-                <w:b/>
-                <w:bCs/>
-              </w:rPr>
-              <w:t>Nuka Cola instance of type test</w:t>
+              <w:t>Quantum Nuka Cola instance of type test</w:t>
             </w:r>
           </w:p>
         </w:tc>
@@ -6702,15 +7605,7 @@
                 <w:b/>
                 <w:bCs/>
               </w:rPr>
-              <w:t>Vending Machine</w:t>
-            </w:r>
-            <w:r>
-              <w:rPr>
-                <w:rFonts w:ascii="Arial" w:hAnsi="Arial" w:cs="Arial"/>
-                <w:b/>
-                <w:bCs/>
-              </w:rPr>
-              <w:t xml:space="preserve"> instance of type test</w:t>
+              <w:t>Vending Machine instance of type test</w:t>
             </w:r>
           </w:p>
         </w:tc>
@@ -6895,6 +7790,2941 @@
         </w:tc>
       </w:tr>
     </w:tbl>
+    <w:p>
+      <w:pPr>
+        <w:pStyle w:val="Appendix"/>
+        <w:rPr>
+          <w:rFonts w:ascii="Arial" w:hAnsi="Arial" w:cs="Arial"/>
+        </w:rPr>
+      </w:pPr>
+    </w:p>
+    <w:p>
+      <w:pPr>
+        <w:pStyle w:val="Appendix"/>
+        <w:rPr>
+          <w:rFonts w:ascii="Arial" w:hAnsi="Arial" w:cs="Arial"/>
+        </w:rPr>
+      </w:pPr>
+    </w:p>
+    <w:tbl>
+      <w:tblPr>
+        <w:tblW w:w="0" w:type="auto"/>
+        <w:tblBorders>
+          <w:top w:val="single" w:sz="12" w:space="0" w:color="008000"/>
+          <w:left w:val="single" w:sz="6" w:space="0" w:color="008000"/>
+          <w:bottom w:val="single" w:sz="12" w:space="0" w:color="008000"/>
+          <w:right w:val="single" w:sz="6" w:space="0" w:color="008000"/>
+          <w:insideH w:val="single" w:sz="6" w:space="0" w:color="000000"/>
+        </w:tblBorders>
+        <w:tblLook w:val="04A0" w:firstRow="1" w:lastRow="0" w:firstColumn="1" w:lastColumn="0" w:noHBand="0" w:noVBand="1"/>
+      </w:tblPr>
+      <w:tblGrid>
+        <w:gridCol w:w="4621"/>
+        <w:gridCol w:w="4621"/>
+      </w:tblGrid>
+      <w:tr>
+        <w:trPr>
+          <w:trHeight w:val="463"/>
+        </w:trPr>
+        <w:tc>
+          <w:tcPr>
+            <w:tcW w:w="9242" w:type="dxa"/>
+            <w:gridSpan w:val="2"/>
+            <w:tcBorders>
+              <w:bottom w:val="single" w:sz="12" w:space="0" w:color="008000"/>
+            </w:tcBorders>
+            <w:shd w:val="solid" w:color="C0C0C0" w:fill="FFFFFF"/>
+          </w:tcPr>
+          <w:p>
+            <w:pPr>
+              <w:ind w:left="0"/>
+              <w:rPr>
+                <w:rFonts w:ascii="Arial" w:hAnsi="Arial" w:cs="Arial"/>
+                <w:b/>
+                <w:bCs/>
+              </w:rPr>
+            </w:pPr>
+            <w:r>
+              <w:rPr>
+                <w:rFonts w:ascii="Arial" w:hAnsi="Arial" w:cs="Arial"/>
+                <w:b/>
+                <w:bCs/>
+              </w:rPr>
+              <w:t>Test Case 1</w:t>
+            </w:r>
+            <w:r>
+              <w:rPr>
+                <w:rFonts w:ascii="Arial" w:hAnsi="Arial" w:cs="Arial"/>
+                <w:b/>
+                <w:bCs/>
+              </w:rPr>
+              <w:t>2</w:t>
+            </w:r>
+          </w:p>
+        </w:tc>
+      </w:tr>
+      <w:tr>
+        <w:trPr>
+          <w:trHeight w:val="399"/>
+        </w:trPr>
+        <w:tc>
+          <w:tcPr>
+            <w:tcW w:w="9242" w:type="dxa"/>
+            <w:gridSpan w:val="2"/>
+            <w:shd w:val="pct20" w:color="000000" w:fill="FFFFFF"/>
+          </w:tcPr>
+          <w:p>
+            <w:pPr>
+              <w:ind w:left="0"/>
+              <w:rPr>
+                <w:rFonts w:ascii="Arial" w:hAnsi="Arial" w:cs="Arial"/>
+                <w:b/>
+                <w:bCs/>
+              </w:rPr>
+            </w:pPr>
+            <w:r>
+              <w:rPr>
+                <w:rFonts w:ascii="Arial" w:hAnsi="Arial" w:cs="Arial"/>
+                <w:b/>
+                <w:bCs/>
+              </w:rPr>
+              <w:t>Test Definition</w:t>
+            </w:r>
+          </w:p>
+        </w:tc>
+      </w:tr>
+      <w:tr>
+        <w:trPr>
+          <w:trHeight w:val="386"/>
+        </w:trPr>
+        <w:tc>
+          <w:tcPr>
+            <w:tcW w:w="9242" w:type="dxa"/>
+            <w:gridSpan w:val="2"/>
+            <w:shd w:val="pct25" w:color="FFFF00" w:fill="FFFFFF"/>
+          </w:tcPr>
+          <w:p>
+            <w:pPr>
+              <w:ind w:left="0"/>
+              <w:rPr>
+                <w:rFonts w:ascii="Arial" w:hAnsi="Arial" w:cs="Arial"/>
+                <w:b/>
+                <w:bCs/>
+                <w:color w:val="003399"/>
+              </w:rPr>
+            </w:pPr>
+            <w:r>
+              <w:rPr>
+                <w:rFonts w:ascii="Arial" w:hAnsi="Arial" w:cs="Arial"/>
+                <w:b/>
+                <w:bCs/>
+              </w:rPr>
+              <w:t xml:space="preserve">Make Discount </w:t>
+            </w:r>
+            <w:proofErr w:type="gramStart"/>
+            <w:r>
+              <w:rPr>
+                <w:rFonts w:ascii="Arial" w:hAnsi="Arial" w:cs="Arial"/>
+                <w:b/>
+                <w:bCs/>
+              </w:rPr>
+              <w:t>To</w:t>
+            </w:r>
+            <w:proofErr w:type="gramEnd"/>
+            <w:r>
+              <w:rPr>
+                <w:rFonts w:ascii="Arial" w:hAnsi="Arial" w:cs="Arial"/>
+                <w:b/>
+                <w:bCs/>
+              </w:rPr>
+              <w:t xml:space="preserve"> Cart Curt </w:t>
+            </w:r>
+            <w:proofErr w:type="spellStart"/>
+            <w:r>
+              <w:rPr>
+                <w:rFonts w:ascii="Arial" w:hAnsi="Arial" w:cs="Arial"/>
+                <w:b/>
+                <w:bCs/>
+              </w:rPr>
+              <w:t>NukaCola</w:t>
+            </w:r>
+            <w:proofErr w:type="spellEnd"/>
+          </w:p>
+        </w:tc>
+      </w:tr>
+      <w:tr>
+        <w:trPr>
+          <w:trHeight w:val="406"/>
+        </w:trPr>
+        <w:tc>
+          <w:tcPr>
+            <w:tcW w:w="9242" w:type="dxa"/>
+            <w:gridSpan w:val="2"/>
+            <w:shd w:val="pct20" w:color="000000" w:fill="FFFFFF"/>
+          </w:tcPr>
+          <w:p>
+            <w:pPr>
+              <w:ind w:left="0"/>
+              <w:rPr>
+                <w:rFonts w:ascii="Arial" w:hAnsi="Arial" w:cs="Arial"/>
+                <w:b/>
+                <w:bCs/>
+              </w:rPr>
+            </w:pPr>
+            <w:r>
+              <w:rPr>
+                <w:rFonts w:ascii="Arial" w:hAnsi="Arial" w:cs="Arial"/>
+                <w:b/>
+                <w:bCs/>
+              </w:rPr>
+              <w:t>Expected Value</w:t>
+            </w:r>
+          </w:p>
+        </w:tc>
+      </w:tr>
+      <w:tr>
+        <w:trPr>
+          <w:trHeight w:val="404"/>
+        </w:trPr>
+        <w:tc>
+          <w:tcPr>
+            <w:tcW w:w="9242" w:type="dxa"/>
+            <w:gridSpan w:val="2"/>
+            <w:shd w:val="pct25" w:color="FFFF00" w:fill="FFFFFF"/>
+          </w:tcPr>
+          <w:p>
+            <w:pPr>
+              <w:ind w:left="0"/>
+              <w:rPr>
+                <w:rFonts w:ascii="Arial" w:hAnsi="Arial" w:cs="Arial"/>
+                <w:b/>
+                <w:bCs/>
+                <w:color w:val="003399"/>
+              </w:rPr>
+            </w:pPr>
+            <w:r>
+              <w:rPr>
+                <w:rFonts w:ascii="Arial" w:hAnsi="Arial" w:cs="Arial"/>
+                <w:b/>
+                <w:bCs/>
+              </w:rPr>
+              <w:t>150</w:t>
+            </w:r>
+          </w:p>
+        </w:tc>
+      </w:tr>
+      <w:tr>
+        <w:trPr>
+          <w:trHeight w:val="410"/>
+        </w:trPr>
+        <w:tc>
+          <w:tcPr>
+            <w:tcW w:w="9242" w:type="dxa"/>
+            <w:gridSpan w:val="2"/>
+            <w:shd w:val="pct20" w:color="000000" w:fill="FFFFFF"/>
+          </w:tcPr>
+          <w:p>
+            <w:pPr>
+              <w:ind w:left="0"/>
+              <w:rPr>
+                <w:rFonts w:ascii="Arial" w:hAnsi="Arial" w:cs="Arial"/>
+                <w:b/>
+                <w:bCs/>
+              </w:rPr>
+            </w:pPr>
+            <w:r>
+              <w:rPr>
+                <w:rFonts w:ascii="Arial" w:hAnsi="Arial" w:cs="Arial"/>
+                <w:b/>
+                <w:bCs/>
+              </w:rPr>
+              <w:t>Actual Value</w:t>
+            </w:r>
+          </w:p>
+        </w:tc>
+      </w:tr>
+      <w:tr>
+        <w:trPr>
+          <w:trHeight w:val="499"/>
+        </w:trPr>
+        <w:tc>
+          <w:tcPr>
+            <w:tcW w:w="9242" w:type="dxa"/>
+            <w:gridSpan w:val="2"/>
+            <w:shd w:val="pct25" w:color="FFFF00" w:fill="FFFFFF"/>
+          </w:tcPr>
+          <w:p>
+            <w:pPr>
+              <w:ind w:left="0"/>
+              <w:rPr>
+                <w:rFonts w:ascii="Arial" w:hAnsi="Arial" w:cs="Arial"/>
+                <w:b/>
+                <w:bCs/>
+                <w:color w:val="003399"/>
+              </w:rPr>
+            </w:pPr>
+            <w:r>
+              <w:rPr>
+                <w:rFonts w:ascii="Arial" w:hAnsi="Arial" w:cs="Arial"/>
+                <w:b/>
+                <w:bCs/>
+              </w:rPr>
+              <w:t>150</w:t>
+            </w:r>
+          </w:p>
+        </w:tc>
+      </w:tr>
+      <w:tr>
+        <w:trPr>
+          <w:trHeight w:val="408"/>
+        </w:trPr>
+        <w:tc>
+          <w:tcPr>
+            <w:tcW w:w="4621" w:type="dxa"/>
+            <w:shd w:val="pct20" w:color="000000" w:fill="FFFFFF"/>
+          </w:tcPr>
+          <w:p>
+            <w:pPr>
+              <w:ind w:left="0"/>
+              <w:rPr>
+                <w:rFonts w:ascii="Arial" w:hAnsi="Arial" w:cs="Arial"/>
+                <w:b/>
+                <w:bCs/>
+              </w:rPr>
+            </w:pPr>
+            <w:r>
+              <w:rPr>
+                <w:rFonts w:ascii="Arial" w:hAnsi="Arial" w:cs="Arial"/>
+                <w:b/>
+                <w:bCs/>
+              </w:rPr>
+              <w:t>Result of Test Case</w:t>
+            </w:r>
+          </w:p>
+        </w:tc>
+        <w:tc>
+          <w:tcPr>
+            <w:tcW w:w="4621" w:type="dxa"/>
+            <w:shd w:val="pct20" w:color="000000" w:fill="FFFFFF"/>
+          </w:tcPr>
+          <w:p>
+            <w:pPr>
+              <w:ind w:left="0"/>
+              <w:rPr>
+                <w:rFonts w:ascii="Arial" w:hAnsi="Arial" w:cs="Arial"/>
+                <w:b/>
+                <w:i/>
+                <w:color w:val="003399"/>
+              </w:rPr>
+            </w:pPr>
+            <w:r>
+              <w:rPr>
+                <w:rFonts w:ascii="Arial" w:hAnsi="Arial" w:cs="Arial"/>
+                <w:b/>
+              </w:rPr>
+              <w:t>successful</w:t>
+            </w:r>
+          </w:p>
+        </w:tc>
+      </w:tr>
+    </w:tbl>
+    <w:p>
+      <w:pPr>
+        <w:pStyle w:val="Appendix"/>
+        <w:rPr>
+          <w:rFonts w:ascii="Arial" w:hAnsi="Arial" w:cs="Arial"/>
+        </w:rPr>
+      </w:pPr>
+    </w:p>
+    <w:p>
+      <w:pPr>
+        <w:pStyle w:val="Appendix"/>
+        <w:rPr>
+          <w:rFonts w:ascii="Arial" w:hAnsi="Arial" w:cs="Arial"/>
+        </w:rPr>
+      </w:pPr>
+    </w:p>
+    <w:tbl>
+      <w:tblPr>
+        <w:tblW w:w="0" w:type="auto"/>
+        <w:tblBorders>
+          <w:top w:val="single" w:sz="12" w:space="0" w:color="008000"/>
+          <w:left w:val="single" w:sz="6" w:space="0" w:color="008000"/>
+          <w:bottom w:val="single" w:sz="12" w:space="0" w:color="008000"/>
+          <w:right w:val="single" w:sz="6" w:space="0" w:color="008000"/>
+          <w:insideH w:val="single" w:sz="6" w:space="0" w:color="000000"/>
+        </w:tblBorders>
+        <w:tblLook w:val="04A0" w:firstRow="1" w:lastRow="0" w:firstColumn="1" w:lastColumn="0" w:noHBand="0" w:noVBand="1"/>
+      </w:tblPr>
+      <w:tblGrid>
+        <w:gridCol w:w="4621"/>
+        <w:gridCol w:w="4621"/>
+      </w:tblGrid>
+      <w:tr>
+        <w:trPr>
+          <w:trHeight w:val="463"/>
+        </w:trPr>
+        <w:tc>
+          <w:tcPr>
+            <w:tcW w:w="9242" w:type="dxa"/>
+            <w:gridSpan w:val="2"/>
+            <w:tcBorders>
+              <w:bottom w:val="single" w:sz="12" w:space="0" w:color="008000"/>
+            </w:tcBorders>
+            <w:shd w:val="solid" w:color="C0C0C0" w:fill="FFFFFF"/>
+          </w:tcPr>
+          <w:p>
+            <w:pPr>
+              <w:ind w:left="0"/>
+              <w:rPr>
+                <w:rFonts w:ascii="Arial" w:hAnsi="Arial" w:cs="Arial"/>
+                <w:b/>
+                <w:bCs/>
+              </w:rPr>
+            </w:pPr>
+            <w:r>
+              <w:rPr>
+                <w:rFonts w:ascii="Arial" w:hAnsi="Arial" w:cs="Arial"/>
+                <w:b/>
+                <w:bCs/>
+              </w:rPr>
+              <w:lastRenderedPageBreak/>
+              <w:t>Test Case 1</w:t>
+            </w:r>
+            <w:r>
+              <w:rPr>
+                <w:rFonts w:ascii="Arial" w:hAnsi="Arial" w:cs="Arial"/>
+                <w:b/>
+                <w:bCs/>
+              </w:rPr>
+              <w:t>3</w:t>
+            </w:r>
+          </w:p>
+        </w:tc>
+      </w:tr>
+      <w:tr>
+        <w:trPr>
+          <w:trHeight w:val="399"/>
+        </w:trPr>
+        <w:tc>
+          <w:tcPr>
+            <w:tcW w:w="9242" w:type="dxa"/>
+            <w:gridSpan w:val="2"/>
+            <w:shd w:val="pct20" w:color="000000" w:fill="FFFFFF"/>
+          </w:tcPr>
+          <w:p>
+            <w:pPr>
+              <w:ind w:left="0"/>
+              <w:rPr>
+                <w:rFonts w:ascii="Arial" w:hAnsi="Arial" w:cs="Arial"/>
+                <w:b/>
+                <w:bCs/>
+              </w:rPr>
+            </w:pPr>
+            <w:r>
+              <w:rPr>
+                <w:rFonts w:ascii="Arial" w:hAnsi="Arial" w:cs="Arial"/>
+                <w:b/>
+                <w:bCs/>
+              </w:rPr>
+              <w:t>Test Definition</w:t>
+            </w:r>
+          </w:p>
+        </w:tc>
+      </w:tr>
+      <w:tr>
+        <w:trPr>
+          <w:trHeight w:val="386"/>
+        </w:trPr>
+        <w:tc>
+          <w:tcPr>
+            <w:tcW w:w="9242" w:type="dxa"/>
+            <w:gridSpan w:val="2"/>
+            <w:shd w:val="pct25" w:color="FFFF00" w:fill="FFFFFF"/>
+          </w:tcPr>
+          <w:p>
+            <w:pPr>
+              <w:ind w:left="0"/>
+              <w:rPr>
+                <w:rFonts w:ascii="Arial" w:hAnsi="Arial" w:cs="Arial"/>
+                <w:b/>
+                <w:bCs/>
+                <w:color w:val="003399"/>
+              </w:rPr>
+            </w:pPr>
+            <w:r>
+              <w:rPr>
+                <w:rFonts w:ascii="Arial" w:hAnsi="Arial" w:cs="Arial"/>
+                <w:b/>
+                <w:bCs/>
+              </w:rPr>
+              <w:t xml:space="preserve">Make Discount </w:t>
+            </w:r>
+            <w:proofErr w:type="gramStart"/>
+            <w:r>
+              <w:rPr>
+                <w:rFonts w:ascii="Arial" w:hAnsi="Arial" w:cs="Arial"/>
+                <w:b/>
+                <w:bCs/>
+              </w:rPr>
+              <w:t>To</w:t>
+            </w:r>
+            <w:proofErr w:type="gramEnd"/>
+            <w:r>
+              <w:rPr>
+                <w:rFonts w:ascii="Arial" w:hAnsi="Arial" w:cs="Arial"/>
+                <w:b/>
+                <w:bCs/>
+              </w:rPr>
+              <w:t xml:space="preserve"> Ice </w:t>
+            </w:r>
+            <w:proofErr w:type="spellStart"/>
+            <w:r>
+              <w:rPr>
+                <w:rFonts w:ascii="Arial" w:hAnsi="Arial" w:cs="Arial"/>
+                <w:b/>
+                <w:bCs/>
+              </w:rPr>
+              <w:t>NukaCola</w:t>
+            </w:r>
+            <w:proofErr w:type="spellEnd"/>
+          </w:p>
+        </w:tc>
+      </w:tr>
+      <w:tr>
+        <w:trPr>
+          <w:trHeight w:val="406"/>
+        </w:trPr>
+        <w:tc>
+          <w:tcPr>
+            <w:tcW w:w="9242" w:type="dxa"/>
+            <w:gridSpan w:val="2"/>
+            <w:shd w:val="pct20" w:color="000000" w:fill="FFFFFF"/>
+          </w:tcPr>
+          <w:p>
+            <w:pPr>
+              <w:ind w:left="0"/>
+              <w:rPr>
+                <w:rFonts w:ascii="Arial" w:hAnsi="Arial" w:cs="Arial"/>
+                <w:b/>
+                <w:bCs/>
+              </w:rPr>
+            </w:pPr>
+            <w:r>
+              <w:rPr>
+                <w:rFonts w:ascii="Arial" w:hAnsi="Arial" w:cs="Arial"/>
+                <w:b/>
+                <w:bCs/>
+              </w:rPr>
+              <w:t>Expected Value</w:t>
+            </w:r>
+          </w:p>
+        </w:tc>
+      </w:tr>
+      <w:tr>
+        <w:trPr>
+          <w:trHeight w:val="404"/>
+        </w:trPr>
+        <w:tc>
+          <w:tcPr>
+            <w:tcW w:w="9242" w:type="dxa"/>
+            <w:gridSpan w:val="2"/>
+            <w:shd w:val="pct25" w:color="FFFF00" w:fill="FFFFFF"/>
+          </w:tcPr>
+          <w:p>
+            <w:pPr>
+              <w:ind w:left="0"/>
+              <w:rPr>
+                <w:rFonts w:ascii="Arial" w:hAnsi="Arial" w:cs="Arial"/>
+                <w:b/>
+                <w:bCs/>
+                <w:color w:val="003399"/>
+              </w:rPr>
+            </w:pPr>
+            <w:r>
+              <w:rPr>
+                <w:rFonts w:ascii="Arial" w:hAnsi="Arial" w:cs="Arial"/>
+                <w:b/>
+                <w:bCs/>
+              </w:rPr>
+              <w:t>225</w:t>
+            </w:r>
+          </w:p>
+        </w:tc>
+      </w:tr>
+      <w:tr>
+        <w:trPr>
+          <w:trHeight w:val="410"/>
+        </w:trPr>
+        <w:tc>
+          <w:tcPr>
+            <w:tcW w:w="9242" w:type="dxa"/>
+            <w:gridSpan w:val="2"/>
+            <w:shd w:val="pct20" w:color="000000" w:fill="FFFFFF"/>
+          </w:tcPr>
+          <w:p>
+            <w:pPr>
+              <w:ind w:left="0"/>
+              <w:rPr>
+                <w:rFonts w:ascii="Arial" w:hAnsi="Arial" w:cs="Arial"/>
+                <w:b/>
+                <w:bCs/>
+              </w:rPr>
+            </w:pPr>
+            <w:r>
+              <w:rPr>
+                <w:rFonts w:ascii="Arial" w:hAnsi="Arial" w:cs="Arial"/>
+                <w:b/>
+                <w:bCs/>
+              </w:rPr>
+              <w:t>Actual Value</w:t>
+            </w:r>
+          </w:p>
+        </w:tc>
+      </w:tr>
+      <w:tr>
+        <w:trPr>
+          <w:trHeight w:val="499"/>
+        </w:trPr>
+        <w:tc>
+          <w:tcPr>
+            <w:tcW w:w="9242" w:type="dxa"/>
+            <w:gridSpan w:val="2"/>
+            <w:shd w:val="pct25" w:color="FFFF00" w:fill="FFFFFF"/>
+          </w:tcPr>
+          <w:p>
+            <w:pPr>
+              <w:ind w:left="0"/>
+              <w:rPr>
+                <w:rFonts w:ascii="Arial" w:hAnsi="Arial" w:cs="Arial"/>
+                <w:b/>
+                <w:bCs/>
+                <w:color w:val="003399"/>
+              </w:rPr>
+            </w:pPr>
+            <w:r>
+              <w:rPr>
+                <w:rFonts w:ascii="Arial" w:hAnsi="Arial" w:cs="Arial"/>
+                <w:b/>
+                <w:bCs/>
+              </w:rPr>
+              <w:t>225</w:t>
+            </w:r>
+          </w:p>
+        </w:tc>
+      </w:tr>
+      <w:tr>
+        <w:trPr>
+          <w:trHeight w:val="408"/>
+        </w:trPr>
+        <w:tc>
+          <w:tcPr>
+            <w:tcW w:w="4621" w:type="dxa"/>
+            <w:shd w:val="pct20" w:color="000000" w:fill="FFFFFF"/>
+          </w:tcPr>
+          <w:p>
+            <w:pPr>
+              <w:ind w:left="0"/>
+              <w:rPr>
+                <w:rFonts w:ascii="Arial" w:hAnsi="Arial" w:cs="Arial"/>
+                <w:b/>
+                <w:bCs/>
+              </w:rPr>
+            </w:pPr>
+            <w:r>
+              <w:rPr>
+                <w:rFonts w:ascii="Arial" w:hAnsi="Arial" w:cs="Arial"/>
+                <w:b/>
+                <w:bCs/>
+              </w:rPr>
+              <w:t>Result of Test Case</w:t>
+            </w:r>
+          </w:p>
+        </w:tc>
+        <w:tc>
+          <w:tcPr>
+            <w:tcW w:w="4621" w:type="dxa"/>
+            <w:shd w:val="pct20" w:color="000000" w:fill="FFFFFF"/>
+          </w:tcPr>
+          <w:p>
+            <w:pPr>
+              <w:ind w:left="0"/>
+              <w:rPr>
+                <w:rFonts w:ascii="Arial" w:hAnsi="Arial" w:cs="Arial"/>
+                <w:b/>
+                <w:i/>
+                <w:color w:val="003399"/>
+              </w:rPr>
+            </w:pPr>
+            <w:r>
+              <w:rPr>
+                <w:rFonts w:ascii="Arial" w:hAnsi="Arial" w:cs="Arial"/>
+                <w:b/>
+              </w:rPr>
+              <w:t>successful</w:t>
+            </w:r>
+          </w:p>
+        </w:tc>
+      </w:tr>
+    </w:tbl>
+    <w:p>
+      <w:pPr>
+        <w:pStyle w:val="Appendix"/>
+        <w:rPr>
+          <w:rFonts w:ascii="Arial" w:hAnsi="Arial" w:cs="Arial"/>
+        </w:rPr>
+      </w:pPr>
+    </w:p>
+    <w:p>
+      <w:pPr>
+        <w:pStyle w:val="Appendix"/>
+        <w:rPr>
+          <w:rFonts w:ascii="Arial" w:hAnsi="Arial" w:cs="Arial"/>
+        </w:rPr>
+      </w:pPr>
+    </w:p>
+    <w:tbl>
+      <w:tblPr>
+        <w:tblW w:w="0" w:type="auto"/>
+        <w:tblBorders>
+          <w:top w:val="single" w:sz="12" w:space="0" w:color="008000"/>
+          <w:left w:val="single" w:sz="6" w:space="0" w:color="008000"/>
+          <w:bottom w:val="single" w:sz="12" w:space="0" w:color="008000"/>
+          <w:right w:val="single" w:sz="6" w:space="0" w:color="008000"/>
+          <w:insideH w:val="single" w:sz="6" w:space="0" w:color="000000"/>
+        </w:tblBorders>
+        <w:tblLook w:val="04A0" w:firstRow="1" w:lastRow="0" w:firstColumn="1" w:lastColumn="0" w:noHBand="0" w:noVBand="1"/>
+      </w:tblPr>
+      <w:tblGrid>
+        <w:gridCol w:w="4621"/>
+        <w:gridCol w:w="4621"/>
+      </w:tblGrid>
+      <w:tr>
+        <w:trPr>
+          <w:trHeight w:val="463"/>
+        </w:trPr>
+        <w:tc>
+          <w:tcPr>
+            <w:tcW w:w="9242" w:type="dxa"/>
+            <w:gridSpan w:val="2"/>
+            <w:tcBorders>
+              <w:bottom w:val="single" w:sz="12" w:space="0" w:color="008000"/>
+            </w:tcBorders>
+            <w:shd w:val="solid" w:color="C0C0C0" w:fill="FFFFFF"/>
+          </w:tcPr>
+          <w:p>
+            <w:pPr>
+              <w:ind w:left="0"/>
+              <w:rPr>
+                <w:rFonts w:ascii="Arial" w:hAnsi="Arial" w:cs="Arial"/>
+                <w:b/>
+                <w:bCs/>
+              </w:rPr>
+            </w:pPr>
+            <w:r>
+              <w:rPr>
+                <w:rFonts w:ascii="Arial" w:hAnsi="Arial" w:cs="Arial"/>
+                <w:b/>
+                <w:bCs/>
+              </w:rPr>
+              <w:t>Test Case 1</w:t>
+            </w:r>
+            <w:r>
+              <w:rPr>
+                <w:rFonts w:ascii="Arial" w:hAnsi="Arial" w:cs="Arial"/>
+                <w:b/>
+                <w:bCs/>
+              </w:rPr>
+              <w:t>4</w:t>
+            </w:r>
+          </w:p>
+        </w:tc>
+      </w:tr>
+      <w:tr>
+        <w:trPr>
+          <w:trHeight w:val="399"/>
+        </w:trPr>
+        <w:tc>
+          <w:tcPr>
+            <w:tcW w:w="9242" w:type="dxa"/>
+            <w:gridSpan w:val="2"/>
+            <w:shd w:val="pct20" w:color="000000" w:fill="FFFFFF"/>
+          </w:tcPr>
+          <w:p>
+            <w:pPr>
+              <w:ind w:left="0"/>
+              <w:rPr>
+                <w:rFonts w:ascii="Arial" w:hAnsi="Arial" w:cs="Arial"/>
+                <w:b/>
+                <w:bCs/>
+              </w:rPr>
+            </w:pPr>
+            <w:r>
+              <w:rPr>
+                <w:rFonts w:ascii="Arial" w:hAnsi="Arial" w:cs="Arial"/>
+                <w:b/>
+                <w:bCs/>
+              </w:rPr>
+              <w:t>Test Definition</w:t>
+            </w:r>
+          </w:p>
+        </w:tc>
+      </w:tr>
+      <w:tr>
+        <w:trPr>
+          <w:trHeight w:val="386"/>
+        </w:trPr>
+        <w:tc>
+          <w:tcPr>
+            <w:tcW w:w="9242" w:type="dxa"/>
+            <w:gridSpan w:val="2"/>
+            <w:shd w:val="pct25" w:color="FFFF00" w:fill="FFFFFF"/>
+          </w:tcPr>
+          <w:p>
+            <w:pPr>
+              <w:ind w:left="0"/>
+              <w:rPr>
+                <w:rFonts w:ascii="Arial" w:hAnsi="Arial" w:cs="Arial"/>
+                <w:b/>
+                <w:bCs/>
+                <w:color w:val="003399"/>
+              </w:rPr>
+            </w:pPr>
+            <w:r>
+              <w:rPr>
+                <w:rFonts w:ascii="Arial" w:hAnsi="Arial" w:cs="Arial"/>
+                <w:b/>
+                <w:bCs/>
+              </w:rPr>
+              <w:t xml:space="preserve">Make Discount </w:t>
+            </w:r>
+            <w:proofErr w:type="gramStart"/>
+            <w:r>
+              <w:rPr>
+                <w:rFonts w:ascii="Arial" w:hAnsi="Arial" w:cs="Arial"/>
+                <w:b/>
+                <w:bCs/>
+              </w:rPr>
+              <w:t>To</w:t>
+            </w:r>
+            <w:proofErr w:type="gramEnd"/>
+            <w:r>
+              <w:rPr>
+                <w:rFonts w:ascii="Arial" w:hAnsi="Arial" w:cs="Arial"/>
+                <w:b/>
+                <w:bCs/>
+              </w:rPr>
+              <w:t xml:space="preserve"> Quantum </w:t>
+            </w:r>
+            <w:proofErr w:type="spellStart"/>
+            <w:r>
+              <w:rPr>
+                <w:rFonts w:ascii="Arial" w:hAnsi="Arial" w:cs="Arial"/>
+                <w:b/>
+                <w:bCs/>
+              </w:rPr>
+              <w:t>NukaCola</w:t>
+            </w:r>
+            <w:proofErr w:type="spellEnd"/>
+          </w:p>
+        </w:tc>
+      </w:tr>
+      <w:tr>
+        <w:trPr>
+          <w:trHeight w:val="406"/>
+        </w:trPr>
+        <w:tc>
+          <w:tcPr>
+            <w:tcW w:w="9242" w:type="dxa"/>
+            <w:gridSpan w:val="2"/>
+            <w:shd w:val="pct20" w:color="000000" w:fill="FFFFFF"/>
+          </w:tcPr>
+          <w:p>
+            <w:pPr>
+              <w:ind w:left="0"/>
+              <w:rPr>
+                <w:rFonts w:ascii="Arial" w:hAnsi="Arial" w:cs="Arial"/>
+                <w:b/>
+                <w:bCs/>
+              </w:rPr>
+            </w:pPr>
+            <w:r>
+              <w:rPr>
+                <w:rFonts w:ascii="Arial" w:hAnsi="Arial" w:cs="Arial"/>
+                <w:b/>
+                <w:bCs/>
+              </w:rPr>
+              <w:t>Expected Value</w:t>
+            </w:r>
+          </w:p>
+        </w:tc>
+      </w:tr>
+      <w:tr>
+        <w:trPr>
+          <w:trHeight w:val="404"/>
+        </w:trPr>
+        <w:tc>
+          <w:tcPr>
+            <w:tcW w:w="9242" w:type="dxa"/>
+            <w:gridSpan w:val="2"/>
+            <w:shd w:val="pct25" w:color="FFFF00" w:fill="FFFFFF"/>
+          </w:tcPr>
+          <w:p>
+            <w:pPr>
+              <w:ind w:left="0"/>
+              <w:rPr>
+                <w:rFonts w:ascii="Arial" w:hAnsi="Arial" w:cs="Arial"/>
+                <w:b/>
+                <w:bCs/>
+              </w:rPr>
+            </w:pPr>
+            <w:r>
+              <w:rPr>
+                <w:rFonts w:ascii="Arial" w:hAnsi="Arial" w:cs="Arial"/>
+                <w:b/>
+                <w:bCs/>
+              </w:rPr>
+              <w:t>37</w:t>
+            </w:r>
+          </w:p>
+        </w:tc>
+      </w:tr>
+      <w:tr>
+        <w:trPr>
+          <w:trHeight w:val="410"/>
+        </w:trPr>
+        <w:tc>
+          <w:tcPr>
+            <w:tcW w:w="9242" w:type="dxa"/>
+            <w:gridSpan w:val="2"/>
+            <w:shd w:val="pct20" w:color="000000" w:fill="FFFFFF"/>
+          </w:tcPr>
+          <w:p>
+            <w:pPr>
+              <w:ind w:left="0"/>
+              <w:rPr>
+                <w:rFonts w:ascii="Arial" w:hAnsi="Arial" w:cs="Arial"/>
+                <w:b/>
+                <w:bCs/>
+              </w:rPr>
+            </w:pPr>
+            <w:r>
+              <w:rPr>
+                <w:rFonts w:ascii="Arial" w:hAnsi="Arial" w:cs="Arial"/>
+                <w:b/>
+                <w:bCs/>
+              </w:rPr>
+              <w:t>Actual Value</w:t>
+            </w:r>
+          </w:p>
+        </w:tc>
+      </w:tr>
+      <w:tr>
+        <w:trPr>
+          <w:trHeight w:val="499"/>
+        </w:trPr>
+        <w:tc>
+          <w:tcPr>
+            <w:tcW w:w="9242" w:type="dxa"/>
+            <w:gridSpan w:val="2"/>
+            <w:shd w:val="pct25" w:color="FFFF00" w:fill="FFFFFF"/>
+          </w:tcPr>
+          <w:p>
+            <w:pPr>
+              <w:ind w:left="0"/>
+              <w:rPr>
+                <w:rFonts w:ascii="Arial" w:hAnsi="Arial" w:cs="Arial"/>
+                <w:b/>
+                <w:bCs/>
+                <w:color w:val="003399"/>
+              </w:rPr>
+            </w:pPr>
+            <w:r>
+              <w:rPr>
+                <w:rFonts w:ascii="Arial" w:hAnsi="Arial" w:cs="Arial"/>
+                <w:b/>
+                <w:bCs/>
+              </w:rPr>
+              <w:t>37</w:t>
+            </w:r>
+          </w:p>
+        </w:tc>
+      </w:tr>
+      <w:tr>
+        <w:trPr>
+          <w:trHeight w:val="408"/>
+        </w:trPr>
+        <w:tc>
+          <w:tcPr>
+            <w:tcW w:w="4621" w:type="dxa"/>
+            <w:shd w:val="pct20" w:color="000000" w:fill="FFFFFF"/>
+          </w:tcPr>
+          <w:p>
+            <w:pPr>
+              <w:ind w:left="0"/>
+              <w:rPr>
+                <w:rFonts w:ascii="Arial" w:hAnsi="Arial" w:cs="Arial"/>
+                <w:b/>
+                <w:bCs/>
+              </w:rPr>
+            </w:pPr>
+            <w:r>
+              <w:rPr>
+                <w:rFonts w:ascii="Arial" w:hAnsi="Arial" w:cs="Arial"/>
+                <w:b/>
+                <w:bCs/>
+              </w:rPr>
+              <w:t>Result of Test Case</w:t>
+            </w:r>
+          </w:p>
+        </w:tc>
+        <w:tc>
+          <w:tcPr>
+            <w:tcW w:w="4621" w:type="dxa"/>
+            <w:shd w:val="pct20" w:color="000000" w:fill="FFFFFF"/>
+          </w:tcPr>
+          <w:p>
+            <w:pPr>
+              <w:ind w:left="0"/>
+              <w:rPr>
+                <w:rFonts w:ascii="Arial" w:hAnsi="Arial" w:cs="Arial"/>
+                <w:b/>
+                <w:i/>
+                <w:color w:val="003399"/>
+              </w:rPr>
+            </w:pPr>
+            <w:r>
+              <w:rPr>
+                <w:rFonts w:ascii="Arial" w:hAnsi="Arial" w:cs="Arial"/>
+                <w:b/>
+              </w:rPr>
+              <w:t>successful</w:t>
+            </w:r>
+          </w:p>
+        </w:tc>
+      </w:tr>
+    </w:tbl>
+    <w:p>
+      <w:pPr>
+        <w:pStyle w:val="Appendix"/>
+        <w:rPr>
+          <w:rFonts w:ascii="Arial" w:hAnsi="Arial" w:cs="Arial"/>
+        </w:rPr>
+      </w:pPr>
+    </w:p>
+    <w:p>
+      <w:pPr>
+        <w:pStyle w:val="Appendix"/>
+        <w:rPr>
+          <w:rFonts w:ascii="Arial" w:hAnsi="Arial" w:cs="Arial"/>
+        </w:rPr>
+      </w:pPr>
+    </w:p>
+    <w:tbl>
+      <w:tblPr>
+        <w:tblW w:w="0" w:type="auto"/>
+        <w:tblBorders>
+          <w:top w:val="single" w:sz="12" w:space="0" w:color="008000"/>
+          <w:left w:val="single" w:sz="6" w:space="0" w:color="008000"/>
+          <w:bottom w:val="single" w:sz="12" w:space="0" w:color="008000"/>
+          <w:right w:val="single" w:sz="6" w:space="0" w:color="008000"/>
+          <w:insideH w:val="single" w:sz="6" w:space="0" w:color="000000"/>
+        </w:tblBorders>
+        <w:tblLook w:val="04A0" w:firstRow="1" w:lastRow="0" w:firstColumn="1" w:lastColumn="0" w:noHBand="0" w:noVBand="1"/>
+      </w:tblPr>
+      <w:tblGrid>
+        <w:gridCol w:w="4621"/>
+        <w:gridCol w:w="4621"/>
+      </w:tblGrid>
+      <w:tr>
+        <w:trPr>
+          <w:trHeight w:val="463"/>
+        </w:trPr>
+        <w:tc>
+          <w:tcPr>
+            <w:tcW w:w="9242" w:type="dxa"/>
+            <w:gridSpan w:val="2"/>
+            <w:tcBorders>
+              <w:bottom w:val="single" w:sz="12" w:space="0" w:color="008000"/>
+            </w:tcBorders>
+            <w:shd w:val="solid" w:color="C0C0C0" w:fill="FFFFFF"/>
+          </w:tcPr>
+          <w:p>
+            <w:pPr>
+              <w:ind w:left="0"/>
+              <w:rPr>
+                <w:rFonts w:ascii="Arial" w:hAnsi="Arial" w:cs="Arial"/>
+                <w:b/>
+                <w:bCs/>
+              </w:rPr>
+            </w:pPr>
+            <w:r>
+              <w:rPr>
+                <w:rFonts w:ascii="Arial" w:hAnsi="Arial" w:cs="Arial"/>
+                <w:b/>
+                <w:bCs/>
+              </w:rPr>
+              <w:t>Test Case 1</w:t>
+            </w:r>
+            <w:r>
+              <w:rPr>
+                <w:rFonts w:ascii="Arial" w:hAnsi="Arial" w:cs="Arial"/>
+                <w:b/>
+                <w:bCs/>
+              </w:rPr>
+              <w:t>5</w:t>
+            </w:r>
+          </w:p>
+        </w:tc>
+      </w:tr>
+      <w:tr>
+        <w:trPr>
+          <w:trHeight w:val="399"/>
+        </w:trPr>
+        <w:tc>
+          <w:tcPr>
+            <w:tcW w:w="9242" w:type="dxa"/>
+            <w:gridSpan w:val="2"/>
+            <w:shd w:val="pct20" w:color="000000" w:fill="FFFFFF"/>
+          </w:tcPr>
+          <w:p>
+            <w:pPr>
+              <w:ind w:left="0"/>
+              <w:rPr>
+                <w:rFonts w:ascii="Arial" w:hAnsi="Arial" w:cs="Arial"/>
+                <w:b/>
+                <w:bCs/>
+              </w:rPr>
+            </w:pPr>
+            <w:r>
+              <w:rPr>
+                <w:rFonts w:ascii="Arial" w:hAnsi="Arial" w:cs="Arial"/>
+                <w:b/>
+                <w:bCs/>
+              </w:rPr>
+              <w:t>Test Definition</w:t>
+            </w:r>
+          </w:p>
+        </w:tc>
+      </w:tr>
+      <w:tr>
+        <w:trPr>
+          <w:trHeight w:val="386"/>
+        </w:trPr>
+        <w:tc>
+          <w:tcPr>
+            <w:tcW w:w="9242" w:type="dxa"/>
+            <w:gridSpan w:val="2"/>
+            <w:shd w:val="pct25" w:color="FFFF00" w:fill="FFFFFF"/>
+          </w:tcPr>
+          <w:p>
+            <w:pPr>
+              <w:ind w:left="0"/>
+              <w:rPr>
+                <w:rFonts w:ascii="Arial" w:hAnsi="Arial" w:cs="Arial"/>
+                <w:b/>
+                <w:bCs/>
+                <w:color w:val="003399"/>
+              </w:rPr>
+            </w:pPr>
+            <w:r>
+              <w:rPr>
+                <w:rFonts w:ascii="Arial" w:hAnsi="Arial" w:cs="Arial"/>
+                <w:b/>
+                <w:bCs/>
+              </w:rPr>
+              <w:t>Discount Calculation test</w:t>
+            </w:r>
+          </w:p>
+        </w:tc>
+      </w:tr>
+      <w:tr>
+        <w:trPr>
+          <w:trHeight w:val="406"/>
+        </w:trPr>
+        <w:tc>
+          <w:tcPr>
+            <w:tcW w:w="9242" w:type="dxa"/>
+            <w:gridSpan w:val="2"/>
+            <w:shd w:val="pct20" w:color="000000" w:fill="FFFFFF"/>
+          </w:tcPr>
+          <w:p>
+            <w:pPr>
+              <w:ind w:left="0"/>
+              <w:rPr>
+                <w:rFonts w:ascii="Arial" w:hAnsi="Arial" w:cs="Arial"/>
+                <w:b/>
+                <w:bCs/>
+              </w:rPr>
+            </w:pPr>
+            <w:r>
+              <w:rPr>
+                <w:rFonts w:ascii="Arial" w:hAnsi="Arial" w:cs="Arial"/>
+                <w:b/>
+                <w:bCs/>
+              </w:rPr>
+              <w:t>Expected Value</w:t>
+            </w:r>
+          </w:p>
+        </w:tc>
+      </w:tr>
+      <w:tr>
+        <w:trPr>
+          <w:trHeight w:val="404"/>
+        </w:trPr>
+        <w:tc>
+          <w:tcPr>
+            <w:tcW w:w="9242" w:type="dxa"/>
+            <w:gridSpan w:val="2"/>
+            <w:shd w:val="pct25" w:color="FFFF00" w:fill="FFFFFF"/>
+          </w:tcPr>
+          <w:p>
+            <w:pPr>
+              <w:ind w:left="0"/>
+              <w:rPr>
+                <w:rFonts w:ascii="Arial" w:hAnsi="Arial" w:cs="Arial"/>
+                <w:b/>
+                <w:bCs/>
+                <w:color w:val="003399"/>
+              </w:rPr>
+            </w:pPr>
+            <w:r>
+              <w:rPr>
+                <w:rFonts w:ascii="Arial" w:hAnsi="Arial" w:cs="Arial"/>
+                <w:b/>
+                <w:bCs/>
+              </w:rPr>
+              <w:t>75</w:t>
+            </w:r>
+          </w:p>
+        </w:tc>
+      </w:tr>
+      <w:tr>
+        <w:trPr>
+          <w:trHeight w:val="410"/>
+        </w:trPr>
+        <w:tc>
+          <w:tcPr>
+            <w:tcW w:w="9242" w:type="dxa"/>
+            <w:gridSpan w:val="2"/>
+            <w:shd w:val="pct20" w:color="000000" w:fill="FFFFFF"/>
+          </w:tcPr>
+          <w:p>
+            <w:pPr>
+              <w:ind w:left="0"/>
+              <w:rPr>
+                <w:rFonts w:ascii="Arial" w:hAnsi="Arial" w:cs="Arial"/>
+                <w:b/>
+                <w:bCs/>
+              </w:rPr>
+            </w:pPr>
+            <w:r>
+              <w:rPr>
+                <w:rFonts w:ascii="Arial" w:hAnsi="Arial" w:cs="Arial"/>
+                <w:b/>
+                <w:bCs/>
+              </w:rPr>
+              <w:t>Actual Value</w:t>
+            </w:r>
+          </w:p>
+        </w:tc>
+      </w:tr>
+      <w:tr>
+        <w:trPr>
+          <w:trHeight w:val="499"/>
+        </w:trPr>
+        <w:tc>
+          <w:tcPr>
+            <w:tcW w:w="9242" w:type="dxa"/>
+            <w:gridSpan w:val="2"/>
+            <w:shd w:val="pct25" w:color="FFFF00" w:fill="FFFFFF"/>
+          </w:tcPr>
+          <w:p>
+            <w:pPr>
+              <w:ind w:left="0"/>
+              <w:rPr>
+                <w:rFonts w:ascii="Arial" w:hAnsi="Arial" w:cs="Arial"/>
+                <w:b/>
+                <w:bCs/>
+                <w:color w:val="003399"/>
+              </w:rPr>
+            </w:pPr>
+            <w:r>
+              <w:rPr>
+                <w:rFonts w:ascii="Arial" w:hAnsi="Arial" w:cs="Arial"/>
+                <w:b/>
+                <w:bCs/>
+              </w:rPr>
+              <w:t>75</w:t>
+            </w:r>
+          </w:p>
+        </w:tc>
+      </w:tr>
+      <w:tr>
+        <w:trPr>
+          <w:trHeight w:val="408"/>
+        </w:trPr>
+        <w:tc>
+          <w:tcPr>
+            <w:tcW w:w="4621" w:type="dxa"/>
+            <w:shd w:val="pct20" w:color="000000" w:fill="FFFFFF"/>
+          </w:tcPr>
+          <w:p>
+            <w:pPr>
+              <w:ind w:left="0"/>
+              <w:rPr>
+                <w:rFonts w:ascii="Arial" w:hAnsi="Arial" w:cs="Arial"/>
+                <w:b/>
+                <w:bCs/>
+              </w:rPr>
+            </w:pPr>
+            <w:r>
+              <w:rPr>
+                <w:rFonts w:ascii="Arial" w:hAnsi="Arial" w:cs="Arial"/>
+                <w:b/>
+                <w:bCs/>
+              </w:rPr>
+              <w:t>Result of Test Case</w:t>
+            </w:r>
+          </w:p>
+        </w:tc>
+        <w:tc>
+          <w:tcPr>
+            <w:tcW w:w="4621" w:type="dxa"/>
+            <w:shd w:val="pct20" w:color="000000" w:fill="FFFFFF"/>
+          </w:tcPr>
+          <w:p>
+            <w:pPr>
+              <w:ind w:left="0"/>
+              <w:rPr>
+                <w:rFonts w:ascii="Arial" w:hAnsi="Arial" w:cs="Arial"/>
+                <w:b/>
+                <w:i/>
+                <w:color w:val="003399"/>
+              </w:rPr>
+            </w:pPr>
+            <w:r>
+              <w:rPr>
+                <w:rFonts w:ascii="Arial" w:hAnsi="Arial" w:cs="Arial"/>
+                <w:b/>
+              </w:rPr>
+              <w:t>successful</w:t>
+            </w:r>
+          </w:p>
+        </w:tc>
+      </w:tr>
+    </w:tbl>
+    <w:p>
+      <w:pPr>
+        <w:pStyle w:val="Appendix"/>
+        <w:rPr>
+          <w:rFonts w:ascii="Arial" w:hAnsi="Arial" w:cs="Arial"/>
+        </w:rPr>
+      </w:pPr>
+    </w:p>
+    <w:p>
+      <w:pPr>
+        <w:pStyle w:val="Appendix"/>
+        <w:rPr>
+          <w:rFonts w:ascii="Arial" w:hAnsi="Arial" w:cs="Arial"/>
+        </w:rPr>
+      </w:pPr>
+    </w:p>
+    <w:tbl>
+      <w:tblPr>
+        <w:tblW w:w="0" w:type="auto"/>
+        <w:tblBorders>
+          <w:top w:val="single" w:sz="12" w:space="0" w:color="008000"/>
+          <w:left w:val="single" w:sz="6" w:space="0" w:color="008000"/>
+          <w:bottom w:val="single" w:sz="12" w:space="0" w:color="008000"/>
+          <w:right w:val="single" w:sz="6" w:space="0" w:color="008000"/>
+          <w:insideH w:val="single" w:sz="6" w:space="0" w:color="000000"/>
+        </w:tblBorders>
+        <w:tblLook w:val="04A0" w:firstRow="1" w:lastRow="0" w:firstColumn="1" w:lastColumn="0" w:noHBand="0" w:noVBand="1"/>
+      </w:tblPr>
+      <w:tblGrid>
+        <w:gridCol w:w="4621"/>
+        <w:gridCol w:w="4621"/>
+      </w:tblGrid>
+      <w:tr>
+        <w:trPr>
+          <w:trHeight w:val="463"/>
+        </w:trPr>
+        <w:tc>
+          <w:tcPr>
+            <w:tcW w:w="9242" w:type="dxa"/>
+            <w:gridSpan w:val="2"/>
+            <w:tcBorders>
+              <w:bottom w:val="single" w:sz="12" w:space="0" w:color="008000"/>
+            </w:tcBorders>
+            <w:shd w:val="solid" w:color="C0C0C0" w:fill="FFFFFF"/>
+          </w:tcPr>
+          <w:p>
+            <w:pPr>
+              <w:ind w:left="0"/>
+              <w:rPr>
+                <w:rFonts w:ascii="Arial" w:hAnsi="Arial" w:cs="Arial"/>
+                <w:b/>
+                <w:bCs/>
+              </w:rPr>
+            </w:pPr>
+            <w:r>
+              <w:rPr>
+                <w:rFonts w:ascii="Arial" w:hAnsi="Arial" w:cs="Arial"/>
+                <w:b/>
+                <w:bCs/>
+              </w:rPr>
+              <w:lastRenderedPageBreak/>
+              <w:t>Test Case 1</w:t>
+            </w:r>
+            <w:r>
+              <w:rPr>
+                <w:rFonts w:ascii="Arial" w:hAnsi="Arial" w:cs="Arial"/>
+                <w:b/>
+                <w:bCs/>
+              </w:rPr>
+              <w:t>6</w:t>
+            </w:r>
+          </w:p>
+        </w:tc>
+      </w:tr>
+      <w:tr>
+        <w:trPr>
+          <w:trHeight w:val="399"/>
+        </w:trPr>
+        <w:tc>
+          <w:tcPr>
+            <w:tcW w:w="9242" w:type="dxa"/>
+            <w:gridSpan w:val="2"/>
+            <w:shd w:val="pct20" w:color="000000" w:fill="FFFFFF"/>
+          </w:tcPr>
+          <w:p>
+            <w:pPr>
+              <w:ind w:left="0"/>
+              <w:rPr>
+                <w:rFonts w:ascii="Arial" w:hAnsi="Arial" w:cs="Arial"/>
+                <w:b/>
+                <w:bCs/>
+              </w:rPr>
+            </w:pPr>
+            <w:r>
+              <w:rPr>
+                <w:rFonts w:ascii="Arial" w:hAnsi="Arial" w:cs="Arial"/>
+                <w:b/>
+                <w:bCs/>
+              </w:rPr>
+              <w:t>Test Definition</w:t>
+            </w:r>
+          </w:p>
+        </w:tc>
+      </w:tr>
+      <w:tr>
+        <w:trPr>
+          <w:trHeight w:val="386"/>
+        </w:trPr>
+        <w:tc>
+          <w:tcPr>
+            <w:tcW w:w="9242" w:type="dxa"/>
+            <w:gridSpan w:val="2"/>
+            <w:shd w:val="pct25" w:color="FFFF00" w:fill="FFFFFF"/>
+          </w:tcPr>
+          <w:p>
+            <w:pPr>
+              <w:ind w:left="0"/>
+              <w:rPr>
+                <w:rFonts w:ascii="Arial" w:hAnsi="Arial" w:cs="Arial"/>
+                <w:b/>
+                <w:bCs/>
+                <w:color w:val="003399"/>
+              </w:rPr>
+            </w:pPr>
+            <w:proofErr w:type="spellStart"/>
+            <w:r>
+              <w:rPr>
+                <w:rFonts w:ascii="Arial" w:hAnsi="Arial" w:cs="Arial"/>
+                <w:b/>
+                <w:bCs/>
+              </w:rPr>
+              <w:t>IsNumeric</w:t>
+            </w:r>
+            <w:proofErr w:type="spellEnd"/>
+            <w:r>
+              <w:rPr>
+                <w:rFonts w:ascii="Arial" w:hAnsi="Arial" w:cs="Arial"/>
+                <w:b/>
+                <w:bCs/>
+              </w:rPr>
+              <w:t xml:space="preserve"> function test (</w:t>
+            </w:r>
+            <w:proofErr w:type="spellStart"/>
+            <w:r>
+              <w:rPr>
+                <w:rFonts w:ascii="Arial" w:hAnsi="Arial" w:cs="Arial"/>
+                <w:b/>
+                <w:bCs/>
+              </w:rPr>
+              <w:t>int</w:t>
+            </w:r>
+            <w:proofErr w:type="spellEnd"/>
+            <w:r>
+              <w:rPr>
+                <w:rFonts w:ascii="Arial" w:hAnsi="Arial" w:cs="Arial"/>
+                <w:b/>
+                <w:bCs/>
+              </w:rPr>
+              <w:t xml:space="preserve"> parameter test)</w:t>
+            </w:r>
+          </w:p>
+        </w:tc>
+      </w:tr>
+      <w:tr>
+        <w:trPr>
+          <w:trHeight w:val="406"/>
+        </w:trPr>
+        <w:tc>
+          <w:tcPr>
+            <w:tcW w:w="9242" w:type="dxa"/>
+            <w:gridSpan w:val="2"/>
+            <w:shd w:val="pct20" w:color="000000" w:fill="FFFFFF"/>
+          </w:tcPr>
+          <w:p>
+            <w:pPr>
+              <w:ind w:left="0"/>
+              <w:rPr>
+                <w:rFonts w:ascii="Arial" w:hAnsi="Arial" w:cs="Arial"/>
+                <w:b/>
+                <w:bCs/>
+              </w:rPr>
+            </w:pPr>
+            <w:r>
+              <w:rPr>
+                <w:rFonts w:ascii="Arial" w:hAnsi="Arial" w:cs="Arial"/>
+                <w:b/>
+                <w:bCs/>
+              </w:rPr>
+              <w:t>Expected Value</w:t>
+            </w:r>
+          </w:p>
+        </w:tc>
+      </w:tr>
+      <w:tr>
+        <w:trPr>
+          <w:trHeight w:val="404"/>
+        </w:trPr>
+        <w:tc>
+          <w:tcPr>
+            <w:tcW w:w="9242" w:type="dxa"/>
+            <w:gridSpan w:val="2"/>
+            <w:shd w:val="pct25" w:color="FFFF00" w:fill="FFFFFF"/>
+          </w:tcPr>
+          <w:p>
+            <w:pPr>
+              <w:ind w:left="0"/>
+              <w:rPr>
+                <w:rFonts w:ascii="Arial" w:hAnsi="Arial" w:cs="Arial"/>
+                <w:b/>
+                <w:bCs/>
+                <w:color w:val="003399"/>
+              </w:rPr>
+            </w:pPr>
+            <w:r>
+              <w:rPr>
+                <w:rFonts w:ascii="Arial" w:hAnsi="Arial" w:cs="Arial"/>
+                <w:b/>
+                <w:bCs/>
+              </w:rPr>
+              <w:t>True</w:t>
+            </w:r>
+          </w:p>
+        </w:tc>
+      </w:tr>
+      <w:tr>
+        <w:trPr>
+          <w:trHeight w:val="410"/>
+        </w:trPr>
+        <w:tc>
+          <w:tcPr>
+            <w:tcW w:w="9242" w:type="dxa"/>
+            <w:gridSpan w:val="2"/>
+            <w:shd w:val="pct20" w:color="000000" w:fill="FFFFFF"/>
+          </w:tcPr>
+          <w:p>
+            <w:pPr>
+              <w:ind w:left="0"/>
+              <w:rPr>
+                <w:rFonts w:ascii="Arial" w:hAnsi="Arial" w:cs="Arial"/>
+                <w:b/>
+                <w:bCs/>
+              </w:rPr>
+            </w:pPr>
+            <w:r>
+              <w:rPr>
+                <w:rFonts w:ascii="Arial" w:hAnsi="Arial" w:cs="Arial"/>
+                <w:b/>
+                <w:bCs/>
+              </w:rPr>
+              <w:t>Actual Value</w:t>
+            </w:r>
+          </w:p>
+        </w:tc>
+      </w:tr>
+      <w:tr>
+        <w:trPr>
+          <w:trHeight w:val="499"/>
+        </w:trPr>
+        <w:tc>
+          <w:tcPr>
+            <w:tcW w:w="9242" w:type="dxa"/>
+            <w:gridSpan w:val="2"/>
+            <w:shd w:val="pct25" w:color="FFFF00" w:fill="FFFFFF"/>
+          </w:tcPr>
+          <w:p>
+            <w:pPr>
+              <w:ind w:left="0"/>
+              <w:rPr>
+                <w:rFonts w:ascii="Arial" w:hAnsi="Arial" w:cs="Arial"/>
+                <w:b/>
+                <w:bCs/>
+                <w:color w:val="003399"/>
+              </w:rPr>
+            </w:pPr>
+            <w:r>
+              <w:rPr>
+                <w:rFonts w:ascii="Arial" w:hAnsi="Arial" w:cs="Arial"/>
+                <w:b/>
+                <w:bCs/>
+              </w:rPr>
+              <w:t>True</w:t>
+            </w:r>
+          </w:p>
+        </w:tc>
+      </w:tr>
+      <w:tr>
+        <w:trPr>
+          <w:trHeight w:val="408"/>
+        </w:trPr>
+        <w:tc>
+          <w:tcPr>
+            <w:tcW w:w="4621" w:type="dxa"/>
+            <w:shd w:val="pct20" w:color="000000" w:fill="FFFFFF"/>
+          </w:tcPr>
+          <w:p>
+            <w:pPr>
+              <w:ind w:left="0"/>
+              <w:rPr>
+                <w:rFonts w:ascii="Arial" w:hAnsi="Arial" w:cs="Arial"/>
+                <w:b/>
+                <w:bCs/>
+              </w:rPr>
+            </w:pPr>
+            <w:r>
+              <w:rPr>
+                <w:rFonts w:ascii="Arial" w:hAnsi="Arial" w:cs="Arial"/>
+                <w:b/>
+                <w:bCs/>
+              </w:rPr>
+              <w:t>Result of Test Case</w:t>
+            </w:r>
+          </w:p>
+        </w:tc>
+        <w:tc>
+          <w:tcPr>
+            <w:tcW w:w="4621" w:type="dxa"/>
+            <w:shd w:val="pct20" w:color="000000" w:fill="FFFFFF"/>
+          </w:tcPr>
+          <w:p>
+            <w:pPr>
+              <w:ind w:left="0"/>
+              <w:rPr>
+                <w:rFonts w:ascii="Arial" w:hAnsi="Arial" w:cs="Arial"/>
+                <w:b/>
+                <w:i/>
+                <w:color w:val="003399"/>
+              </w:rPr>
+            </w:pPr>
+            <w:r>
+              <w:rPr>
+                <w:rFonts w:ascii="Arial" w:hAnsi="Arial" w:cs="Arial"/>
+                <w:b/>
+              </w:rPr>
+              <w:t>successful</w:t>
+            </w:r>
+          </w:p>
+        </w:tc>
+      </w:tr>
+    </w:tbl>
+    <w:p>
+      <w:pPr>
+        <w:pStyle w:val="Appendix"/>
+        <w:rPr>
+          <w:rFonts w:ascii="Arial" w:hAnsi="Arial" w:cs="Arial"/>
+        </w:rPr>
+      </w:pPr>
+    </w:p>
+    <w:p>
+      <w:pPr>
+        <w:pStyle w:val="Appendix"/>
+        <w:rPr>
+          <w:rFonts w:ascii="Arial" w:hAnsi="Arial" w:cs="Arial"/>
+        </w:rPr>
+      </w:pPr>
+    </w:p>
+    <w:tbl>
+      <w:tblPr>
+        <w:tblW w:w="0" w:type="auto"/>
+        <w:tblBorders>
+          <w:top w:val="single" w:sz="12" w:space="0" w:color="008000"/>
+          <w:left w:val="single" w:sz="6" w:space="0" w:color="008000"/>
+          <w:bottom w:val="single" w:sz="12" w:space="0" w:color="008000"/>
+          <w:right w:val="single" w:sz="6" w:space="0" w:color="008000"/>
+          <w:insideH w:val="single" w:sz="6" w:space="0" w:color="000000"/>
+        </w:tblBorders>
+        <w:tblLook w:val="04A0" w:firstRow="1" w:lastRow="0" w:firstColumn="1" w:lastColumn="0" w:noHBand="0" w:noVBand="1"/>
+      </w:tblPr>
+      <w:tblGrid>
+        <w:gridCol w:w="4621"/>
+        <w:gridCol w:w="4621"/>
+      </w:tblGrid>
+      <w:tr>
+        <w:trPr>
+          <w:trHeight w:val="463"/>
+        </w:trPr>
+        <w:tc>
+          <w:tcPr>
+            <w:tcW w:w="9242" w:type="dxa"/>
+            <w:gridSpan w:val="2"/>
+            <w:tcBorders>
+              <w:bottom w:val="single" w:sz="12" w:space="0" w:color="008000"/>
+            </w:tcBorders>
+            <w:shd w:val="solid" w:color="C0C0C0" w:fill="FFFFFF"/>
+          </w:tcPr>
+          <w:p>
+            <w:pPr>
+              <w:ind w:left="0"/>
+              <w:rPr>
+                <w:rFonts w:ascii="Arial" w:hAnsi="Arial" w:cs="Arial"/>
+                <w:b/>
+                <w:bCs/>
+              </w:rPr>
+            </w:pPr>
+            <w:r>
+              <w:rPr>
+                <w:rFonts w:ascii="Arial" w:hAnsi="Arial" w:cs="Arial"/>
+                <w:b/>
+                <w:bCs/>
+              </w:rPr>
+              <w:t>Test Case 1</w:t>
+            </w:r>
+            <w:r>
+              <w:rPr>
+                <w:rFonts w:ascii="Arial" w:hAnsi="Arial" w:cs="Arial"/>
+                <w:b/>
+                <w:bCs/>
+              </w:rPr>
+              <w:t>7</w:t>
+            </w:r>
+          </w:p>
+        </w:tc>
+      </w:tr>
+      <w:tr>
+        <w:trPr>
+          <w:trHeight w:val="399"/>
+        </w:trPr>
+        <w:tc>
+          <w:tcPr>
+            <w:tcW w:w="9242" w:type="dxa"/>
+            <w:gridSpan w:val="2"/>
+            <w:shd w:val="pct20" w:color="000000" w:fill="FFFFFF"/>
+          </w:tcPr>
+          <w:p>
+            <w:pPr>
+              <w:ind w:left="0"/>
+              <w:rPr>
+                <w:rFonts w:ascii="Arial" w:hAnsi="Arial" w:cs="Arial"/>
+                <w:b/>
+                <w:bCs/>
+              </w:rPr>
+            </w:pPr>
+            <w:r>
+              <w:rPr>
+                <w:rFonts w:ascii="Arial" w:hAnsi="Arial" w:cs="Arial"/>
+                <w:b/>
+                <w:bCs/>
+              </w:rPr>
+              <w:t>Test Definition</w:t>
+            </w:r>
+          </w:p>
+        </w:tc>
+      </w:tr>
+      <w:tr>
+        <w:trPr>
+          <w:trHeight w:val="386"/>
+        </w:trPr>
+        <w:tc>
+          <w:tcPr>
+            <w:tcW w:w="9242" w:type="dxa"/>
+            <w:gridSpan w:val="2"/>
+            <w:shd w:val="pct25" w:color="FFFF00" w:fill="FFFFFF"/>
+          </w:tcPr>
+          <w:p>
+            <w:pPr>
+              <w:ind w:left="0"/>
+              <w:rPr>
+                <w:rFonts w:ascii="Arial" w:hAnsi="Arial" w:cs="Arial"/>
+                <w:b/>
+                <w:bCs/>
+                <w:color w:val="003399"/>
+              </w:rPr>
+            </w:pPr>
+            <w:proofErr w:type="spellStart"/>
+            <w:r>
+              <w:rPr>
+                <w:rFonts w:ascii="Arial" w:hAnsi="Arial" w:cs="Arial"/>
+                <w:b/>
+                <w:bCs/>
+              </w:rPr>
+              <w:t>IsNumeric</w:t>
+            </w:r>
+            <w:proofErr w:type="spellEnd"/>
+            <w:r>
+              <w:rPr>
+                <w:rFonts w:ascii="Arial" w:hAnsi="Arial" w:cs="Arial"/>
+                <w:b/>
+                <w:bCs/>
+              </w:rPr>
+              <w:t xml:space="preserve"> </w:t>
+            </w:r>
+            <w:proofErr w:type="spellStart"/>
+            <w:r>
+              <w:rPr>
+                <w:rFonts w:ascii="Arial" w:hAnsi="Arial" w:cs="Arial"/>
+                <w:b/>
+                <w:bCs/>
+              </w:rPr>
+              <w:t>funcition</w:t>
+            </w:r>
+            <w:proofErr w:type="spellEnd"/>
+            <w:r>
+              <w:rPr>
+                <w:rFonts w:ascii="Arial" w:hAnsi="Arial" w:cs="Arial"/>
+                <w:b/>
+                <w:bCs/>
+              </w:rPr>
+              <w:t xml:space="preserve"> test (string parameter test)</w:t>
+            </w:r>
+          </w:p>
+        </w:tc>
+      </w:tr>
+      <w:tr>
+        <w:trPr>
+          <w:trHeight w:val="406"/>
+        </w:trPr>
+        <w:tc>
+          <w:tcPr>
+            <w:tcW w:w="9242" w:type="dxa"/>
+            <w:gridSpan w:val="2"/>
+            <w:shd w:val="pct20" w:color="000000" w:fill="FFFFFF"/>
+          </w:tcPr>
+          <w:p>
+            <w:pPr>
+              <w:ind w:left="0"/>
+              <w:rPr>
+                <w:rFonts w:ascii="Arial" w:hAnsi="Arial" w:cs="Arial"/>
+                <w:b/>
+                <w:bCs/>
+              </w:rPr>
+            </w:pPr>
+            <w:r>
+              <w:rPr>
+                <w:rFonts w:ascii="Arial" w:hAnsi="Arial" w:cs="Arial"/>
+                <w:b/>
+                <w:bCs/>
+              </w:rPr>
+              <w:t>Expected Value</w:t>
+            </w:r>
+          </w:p>
+        </w:tc>
+      </w:tr>
+      <w:tr>
+        <w:trPr>
+          <w:trHeight w:val="404"/>
+        </w:trPr>
+        <w:tc>
+          <w:tcPr>
+            <w:tcW w:w="9242" w:type="dxa"/>
+            <w:gridSpan w:val="2"/>
+            <w:shd w:val="pct25" w:color="FFFF00" w:fill="FFFFFF"/>
+          </w:tcPr>
+          <w:p>
+            <w:pPr>
+              <w:ind w:left="0"/>
+              <w:rPr>
+                <w:rFonts w:ascii="Arial" w:hAnsi="Arial" w:cs="Arial"/>
+                <w:b/>
+                <w:bCs/>
+                <w:color w:val="003399"/>
+              </w:rPr>
+            </w:pPr>
+            <w:r>
+              <w:rPr>
+                <w:rFonts w:ascii="Arial" w:hAnsi="Arial" w:cs="Arial"/>
+                <w:b/>
+                <w:bCs/>
+              </w:rPr>
+              <w:t>False</w:t>
+            </w:r>
+          </w:p>
+        </w:tc>
+      </w:tr>
+      <w:tr>
+        <w:trPr>
+          <w:trHeight w:val="410"/>
+        </w:trPr>
+        <w:tc>
+          <w:tcPr>
+            <w:tcW w:w="9242" w:type="dxa"/>
+            <w:gridSpan w:val="2"/>
+            <w:shd w:val="pct20" w:color="000000" w:fill="FFFFFF"/>
+          </w:tcPr>
+          <w:p>
+            <w:pPr>
+              <w:ind w:left="0"/>
+              <w:rPr>
+                <w:rFonts w:ascii="Arial" w:hAnsi="Arial" w:cs="Arial"/>
+                <w:b/>
+                <w:bCs/>
+              </w:rPr>
+            </w:pPr>
+            <w:r>
+              <w:rPr>
+                <w:rFonts w:ascii="Arial" w:hAnsi="Arial" w:cs="Arial"/>
+                <w:b/>
+                <w:bCs/>
+              </w:rPr>
+              <w:t>Actual Value</w:t>
+            </w:r>
+          </w:p>
+        </w:tc>
+      </w:tr>
+      <w:tr>
+        <w:trPr>
+          <w:trHeight w:val="499"/>
+        </w:trPr>
+        <w:tc>
+          <w:tcPr>
+            <w:tcW w:w="9242" w:type="dxa"/>
+            <w:gridSpan w:val="2"/>
+            <w:shd w:val="pct25" w:color="FFFF00" w:fill="FFFFFF"/>
+          </w:tcPr>
+          <w:p>
+            <w:pPr>
+              <w:ind w:left="0"/>
+              <w:rPr>
+                <w:rFonts w:ascii="Arial" w:hAnsi="Arial" w:cs="Arial"/>
+                <w:b/>
+                <w:bCs/>
+                <w:color w:val="003399"/>
+              </w:rPr>
+            </w:pPr>
+            <w:r>
+              <w:rPr>
+                <w:rFonts w:ascii="Arial" w:hAnsi="Arial" w:cs="Arial"/>
+                <w:b/>
+                <w:bCs/>
+              </w:rPr>
+              <w:t>False</w:t>
+            </w:r>
+          </w:p>
+        </w:tc>
+      </w:tr>
+      <w:tr>
+        <w:trPr>
+          <w:trHeight w:val="408"/>
+        </w:trPr>
+        <w:tc>
+          <w:tcPr>
+            <w:tcW w:w="4621" w:type="dxa"/>
+            <w:shd w:val="pct20" w:color="000000" w:fill="FFFFFF"/>
+          </w:tcPr>
+          <w:p>
+            <w:pPr>
+              <w:ind w:left="0"/>
+              <w:rPr>
+                <w:rFonts w:ascii="Arial" w:hAnsi="Arial" w:cs="Arial"/>
+                <w:b/>
+                <w:bCs/>
+              </w:rPr>
+            </w:pPr>
+            <w:r>
+              <w:rPr>
+                <w:rFonts w:ascii="Arial" w:hAnsi="Arial" w:cs="Arial"/>
+                <w:b/>
+                <w:bCs/>
+              </w:rPr>
+              <w:t>Result of Test Case</w:t>
+            </w:r>
+          </w:p>
+        </w:tc>
+        <w:tc>
+          <w:tcPr>
+            <w:tcW w:w="4621" w:type="dxa"/>
+            <w:shd w:val="pct20" w:color="000000" w:fill="FFFFFF"/>
+          </w:tcPr>
+          <w:p>
+            <w:pPr>
+              <w:ind w:left="0"/>
+              <w:rPr>
+                <w:rFonts w:ascii="Arial" w:hAnsi="Arial" w:cs="Arial"/>
+                <w:b/>
+                <w:i/>
+                <w:color w:val="003399"/>
+              </w:rPr>
+            </w:pPr>
+            <w:r>
+              <w:rPr>
+                <w:rFonts w:ascii="Arial" w:hAnsi="Arial" w:cs="Arial"/>
+                <w:b/>
+              </w:rPr>
+              <w:t>successful</w:t>
+            </w:r>
+          </w:p>
+        </w:tc>
+      </w:tr>
+    </w:tbl>
+    <w:p>
+      <w:pPr>
+        <w:pStyle w:val="Appendix"/>
+        <w:rPr>
+          <w:rFonts w:ascii="Arial" w:hAnsi="Arial" w:cs="Arial"/>
+        </w:rPr>
+      </w:pPr>
+    </w:p>
+    <w:p>
+      <w:pPr>
+        <w:pStyle w:val="Appendix"/>
+        <w:rPr>
+          <w:rFonts w:ascii="Arial" w:hAnsi="Arial" w:cs="Arial"/>
+        </w:rPr>
+      </w:pPr>
+    </w:p>
+    <w:tbl>
+      <w:tblPr>
+        <w:tblW w:w="0" w:type="auto"/>
+        <w:tblBorders>
+          <w:top w:val="single" w:sz="12" w:space="0" w:color="008000"/>
+          <w:left w:val="single" w:sz="6" w:space="0" w:color="008000"/>
+          <w:bottom w:val="single" w:sz="12" w:space="0" w:color="008000"/>
+          <w:right w:val="single" w:sz="6" w:space="0" w:color="008000"/>
+          <w:insideH w:val="single" w:sz="6" w:space="0" w:color="000000"/>
+        </w:tblBorders>
+        <w:tblLook w:val="04A0" w:firstRow="1" w:lastRow="0" w:firstColumn="1" w:lastColumn="0" w:noHBand="0" w:noVBand="1"/>
+      </w:tblPr>
+      <w:tblGrid>
+        <w:gridCol w:w="4621"/>
+        <w:gridCol w:w="4621"/>
+      </w:tblGrid>
+      <w:tr>
+        <w:trPr>
+          <w:trHeight w:val="463"/>
+        </w:trPr>
+        <w:tc>
+          <w:tcPr>
+            <w:tcW w:w="9242" w:type="dxa"/>
+            <w:gridSpan w:val="2"/>
+            <w:tcBorders>
+              <w:bottom w:val="single" w:sz="12" w:space="0" w:color="008000"/>
+            </w:tcBorders>
+            <w:shd w:val="solid" w:color="C0C0C0" w:fill="FFFFFF"/>
+          </w:tcPr>
+          <w:p>
+            <w:pPr>
+              <w:ind w:left="0"/>
+              <w:rPr>
+                <w:rFonts w:ascii="Arial" w:hAnsi="Arial" w:cs="Arial"/>
+                <w:b/>
+                <w:bCs/>
+              </w:rPr>
+            </w:pPr>
+            <w:r>
+              <w:rPr>
+                <w:rFonts w:ascii="Arial" w:hAnsi="Arial" w:cs="Arial"/>
+                <w:b/>
+                <w:bCs/>
+              </w:rPr>
+              <w:t>Test Case 1</w:t>
+            </w:r>
+            <w:r>
+              <w:rPr>
+                <w:rFonts w:ascii="Arial" w:hAnsi="Arial" w:cs="Arial"/>
+                <w:b/>
+                <w:bCs/>
+              </w:rPr>
+              <w:t>8</w:t>
+            </w:r>
+          </w:p>
+        </w:tc>
+      </w:tr>
+      <w:tr>
+        <w:trPr>
+          <w:trHeight w:val="399"/>
+        </w:trPr>
+        <w:tc>
+          <w:tcPr>
+            <w:tcW w:w="9242" w:type="dxa"/>
+            <w:gridSpan w:val="2"/>
+            <w:shd w:val="pct20" w:color="000000" w:fill="FFFFFF"/>
+          </w:tcPr>
+          <w:p>
+            <w:pPr>
+              <w:ind w:left="0"/>
+              <w:rPr>
+                <w:rFonts w:ascii="Arial" w:hAnsi="Arial" w:cs="Arial"/>
+                <w:b/>
+                <w:bCs/>
+              </w:rPr>
+            </w:pPr>
+            <w:r>
+              <w:rPr>
+                <w:rFonts w:ascii="Arial" w:hAnsi="Arial" w:cs="Arial"/>
+                <w:b/>
+                <w:bCs/>
+              </w:rPr>
+              <w:t>Test Definition</w:t>
+            </w:r>
+          </w:p>
+        </w:tc>
+      </w:tr>
+      <w:tr>
+        <w:trPr>
+          <w:trHeight w:val="386"/>
+        </w:trPr>
+        <w:tc>
+          <w:tcPr>
+            <w:tcW w:w="9242" w:type="dxa"/>
+            <w:gridSpan w:val="2"/>
+            <w:shd w:val="pct25" w:color="FFFF00" w:fill="FFFFFF"/>
+          </w:tcPr>
+          <w:p>
+            <w:pPr>
+              <w:ind w:left="0"/>
+              <w:rPr>
+                <w:rFonts w:ascii="Arial" w:hAnsi="Arial" w:cs="Arial"/>
+                <w:b/>
+                <w:bCs/>
+                <w:color w:val="003399"/>
+              </w:rPr>
+            </w:pPr>
+            <w:proofErr w:type="spellStart"/>
+            <w:r>
+              <w:rPr>
+                <w:rFonts w:ascii="Arial" w:hAnsi="Arial" w:cs="Arial"/>
+                <w:b/>
+                <w:bCs/>
+              </w:rPr>
+              <w:t>NukaCola</w:t>
+            </w:r>
+            <w:proofErr w:type="spellEnd"/>
+            <w:r>
+              <w:rPr>
+                <w:rFonts w:ascii="Arial" w:hAnsi="Arial" w:cs="Arial"/>
+                <w:b/>
+                <w:bCs/>
+              </w:rPr>
+              <w:t xml:space="preserve"> without ice test</w:t>
+            </w:r>
+            <w:r>
+              <w:rPr>
+                <w:rFonts w:ascii="Arial" w:hAnsi="Arial" w:cs="Arial"/>
+                <w:b/>
+                <w:bCs/>
+              </w:rPr>
+              <w:t xml:space="preserve"> (returns string)</w:t>
+            </w:r>
+          </w:p>
+        </w:tc>
+      </w:tr>
+      <w:tr>
+        <w:trPr>
+          <w:trHeight w:val="406"/>
+        </w:trPr>
+        <w:tc>
+          <w:tcPr>
+            <w:tcW w:w="9242" w:type="dxa"/>
+            <w:gridSpan w:val="2"/>
+            <w:shd w:val="pct20" w:color="000000" w:fill="FFFFFF"/>
+          </w:tcPr>
+          <w:p>
+            <w:pPr>
+              <w:ind w:left="0"/>
+              <w:rPr>
+                <w:rFonts w:ascii="Arial" w:hAnsi="Arial" w:cs="Arial"/>
+                <w:b/>
+                <w:bCs/>
+              </w:rPr>
+            </w:pPr>
+            <w:r>
+              <w:rPr>
+                <w:rFonts w:ascii="Arial" w:hAnsi="Arial" w:cs="Arial"/>
+                <w:b/>
+                <w:bCs/>
+              </w:rPr>
+              <w:t>Expected Value</w:t>
+            </w:r>
+          </w:p>
+        </w:tc>
+      </w:tr>
+      <w:tr>
+        <w:trPr>
+          <w:trHeight w:val="404"/>
+        </w:trPr>
+        <w:tc>
+          <w:tcPr>
+            <w:tcW w:w="9242" w:type="dxa"/>
+            <w:gridSpan w:val="2"/>
+            <w:shd w:val="pct25" w:color="FFFF00" w:fill="FFFFFF"/>
+          </w:tcPr>
+          <w:p>
+            <w:pPr>
+              <w:ind w:left="0"/>
+              <w:rPr>
+                <w:rFonts w:ascii="Arial" w:hAnsi="Arial" w:cs="Arial"/>
+                <w:b/>
+                <w:bCs/>
+              </w:rPr>
+            </w:pPr>
+            <w:r>
+              <w:rPr>
+                <w:rFonts w:ascii="Arial" w:hAnsi="Arial" w:cs="Arial"/>
+                <w:b/>
+                <w:bCs/>
+              </w:rPr>
+              <w:t>“ ”</w:t>
+            </w:r>
+          </w:p>
+        </w:tc>
+      </w:tr>
+      <w:tr>
+        <w:trPr>
+          <w:trHeight w:val="410"/>
+        </w:trPr>
+        <w:tc>
+          <w:tcPr>
+            <w:tcW w:w="9242" w:type="dxa"/>
+            <w:gridSpan w:val="2"/>
+            <w:shd w:val="pct20" w:color="000000" w:fill="FFFFFF"/>
+          </w:tcPr>
+          <w:p>
+            <w:pPr>
+              <w:ind w:left="0"/>
+              <w:rPr>
+                <w:rFonts w:ascii="Arial" w:hAnsi="Arial" w:cs="Arial"/>
+                <w:b/>
+                <w:bCs/>
+              </w:rPr>
+            </w:pPr>
+            <w:r>
+              <w:rPr>
+                <w:rFonts w:ascii="Arial" w:hAnsi="Arial" w:cs="Arial"/>
+                <w:b/>
+                <w:bCs/>
+              </w:rPr>
+              <w:t>Actual Value</w:t>
+            </w:r>
+          </w:p>
+        </w:tc>
+      </w:tr>
+      <w:tr>
+        <w:trPr>
+          <w:trHeight w:val="499"/>
+        </w:trPr>
+        <w:tc>
+          <w:tcPr>
+            <w:tcW w:w="9242" w:type="dxa"/>
+            <w:gridSpan w:val="2"/>
+            <w:shd w:val="pct25" w:color="FFFF00" w:fill="FFFFFF"/>
+          </w:tcPr>
+          <w:p>
+            <w:pPr>
+              <w:ind w:left="0"/>
+              <w:rPr>
+                <w:rFonts w:ascii="Arial" w:hAnsi="Arial" w:cs="Arial"/>
+                <w:b/>
+                <w:bCs/>
+              </w:rPr>
+            </w:pPr>
+            <w:r>
+              <w:rPr>
+                <w:rFonts w:ascii="Arial" w:hAnsi="Arial" w:cs="Arial"/>
+                <w:b/>
+                <w:bCs/>
+              </w:rPr>
+              <w:t>“ ”</w:t>
+            </w:r>
+          </w:p>
+        </w:tc>
+      </w:tr>
+      <w:tr>
+        <w:trPr>
+          <w:trHeight w:val="408"/>
+        </w:trPr>
+        <w:tc>
+          <w:tcPr>
+            <w:tcW w:w="4621" w:type="dxa"/>
+            <w:shd w:val="pct20" w:color="000000" w:fill="FFFFFF"/>
+          </w:tcPr>
+          <w:p>
+            <w:pPr>
+              <w:ind w:left="0"/>
+              <w:rPr>
+                <w:rFonts w:ascii="Arial" w:hAnsi="Arial" w:cs="Arial"/>
+                <w:b/>
+                <w:bCs/>
+              </w:rPr>
+            </w:pPr>
+            <w:r>
+              <w:rPr>
+                <w:rFonts w:ascii="Arial" w:hAnsi="Arial" w:cs="Arial"/>
+                <w:b/>
+                <w:bCs/>
+              </w:rPr>
+              <w:t>Result of Test Case</w:t>
+            </w:r>
+          </w:p>
+        </w:tc>
+        <w:tc>
+          <w:tcPr>
+            <w:tcW w:w="4621" w:type="dxa"/>
+            <w:shd w:val="pct20" w:color="000000" w:fill="FFFFFF"/>
+          </w:tcPr>
+          <w:p>
+            <w:pPr>
+              <w:ind w:left="0"/>
+              <w:rPr>
+                <w:rFonts w:ascii="Arial" w:hAnsi="Arial" w:cs="Arial"/>
+                <w:b/>
+                <w:i/>
+                <w:color w:val="003399"/>
+              </w:rPr>
+            </w:pPr>
+            <w:r>
+              <w:rPr>
+                <w:rFonts w:ascii="Arial" w:hAnsi="Arial" w:cs="Arial"/>
+                <w:b/>
+              </w:rPr>
+              <w:t>successful</w:t>
+            </w:r>
+          </w:p>
+        </w:tc>
+      </w:tr>
+    </w:tbl>
+    <w:p>
+      <w:pPr>
+        <w:pStyle w:val="Appendix"/>
+        <w:rPr>
+          <w:rFonts w:ascii="Arial" w:hAnsi="Arial" w:cs="Arial"/>
+        </w:rPr>
+      </w:pPr>
+    </w:p>
+    <w:p>
+      <w:pPr>
+        <w:pStyle w:val="Appendix"/>
+        <w:rPr>
+          <w:rFonts w:ascii="Arial" w:hAnsi="Arial" w:cs="Arial"/>
+        </w:rPr>
+      </w:pPr>
+    </w:p>
+    <w:tbl>
+      <w:tblPr>
+        <w:tblW w:w="0" w:type="auto"/>
+        <w:tblBorders>
+          <w:top w:val="single" w:sz="12" w:space="0" w:color="008000"/>
+          <w:left w:val="single" w:sz="6" w:space="0" w:color="008000"/>
+          <w:bottom w:val="single" w:sz="12" w:space="0" w:color="008000"/>
+          <w:right w:val="single" w:sz="6" w:space="0" w:color="008000"/>
+          <w:insideH w:val="single" w:sz="6" w:space="0" w:color="000000"/>
+        </w:tblBorders>
+        <w:tblLook w:val="04A0" w:firstRow="1" w:lastRow="0" w:firstColumn="1" w:lastColumn="0" w:noHBand="0" w:noVBand="1"/>
+      </w:tblPr>
+      <w:tblGrid>
+        <w:gridCol w:w="4621"/>
+        <w:gridCol w:w="4621"/>
+      </w:tblGrid>
+      <w:tr>
+        <w:trPr>
+          <w:trHeight w:val="463"/>
+        </w:trPr>
+        <w:tc>
+          <w:tcPr>
+            <w:tcW w:w="9242" w:type="dxa"/>
+            <w:gridSpan w:val="2"/>
+            <w:tcBorders>
+              <w:bottom w:val="single" w:sz="12" w:space="0" w:color="008000"/>
+            </w:tcBorders>
+            <w:shd w:val="solid" w:color="C0C0C0" w:fill="FFFFFF"/>
+          </w:tcPr>
+          <w:p>
+            <w:pPr>
+              <w:ind w:left="0"/>
+              <w:rPr>
+                <w:rFonts w:ascii="Arial" w:hAnsi="Arial" w:cs="Arial"/>
+                <w:b/>
+                <w:bCs/>
+              </w:rPr>
+            </w:pPr>
+            <w:r>
+              <w:rPr>
+                <w:rFonts w:ascii="Arial" w:hAnsi="Arial" w:cs="Arial"/>
+                <w:b/>
+                <w:bCs/>
+              </w:rPr>
+              <w:lastRenderedPageBreak/>
+              <w:t>Test Case 1</w:t>
+            </w:r>
+            <w:r>
+              <w:rPr>
+                <w:rFonts w:ascii="Arial" w:hAnsi="Arial" w:cs="Arial"/>
+                <w:b/>
+                <w:bCs/>
+              </w:rPr>
+              <w:t>9</w:t>
+            </w:r>
+          </w:p>
+        </w:tc>
+      </w:tr>
+      <w:tr>
+        <w:trPr>
+          <w:trHeight w:val="399"/>
+        </w:trPr>
+        <w:tc>
+          <w:tcPr>
+            <w:tcW w:w="9242" w:type="dxa"/>
+            <w:gridSpan w:val="2"/>
+            <w:shd w:val="pct20" w:color="000000" w:fill="FFFFFF"/>
+          </w:tcPr>
+          <w:p>
+            <w:pPr>
+              <w:ind w:left="0"/>
+              <w:rPr>
+                <w:rFonts w:ascii="Arial" w:hAnsi="Arial" w:cs="Arial"/>
+                <w:b/>
+                <w:bCs/>
+              </w:rPr>
+            </w:pPr>
+            <w:r>
+              <w:rPr>
+                <w:rFonts w:ascii="Arial" w:hAnsi="Arial" w:cs="Arial"/>
+                <w:b/>
+                <w:bCs/>
+              </w:rPr>
+              <w:t>Test Definition</w:t>
+            </w:r>
+          </w:p>
+        </w:tc>
+      </w:tr>
+      <w:tr>
+        <w:trPr>
+          <w:trHeight w:val="386"/>
+        </w:trPr>
+        <w:tc>
+          <w:tcPr>
+            <w:tcW w:w="9242" w:type="dxa"/>
+            <w:gridSpan w:val="2"/>
+            <w:shd w:val="pct25" w:color="FFFF00" w:fill="FFFFFF"/>
+          </w:tcPr>
+          <w:p>
+            <w:pPr>
+              <w:ind w:left="0"/>
+              <w:rPr>
+                <w:rFonts w:ascii="Arial" w:hAnsi="Arial" w:cs="Arial"/>
+                <w:b/>
+                <w:bCs/>
+                <w:color w:val="003399"/>
+              </w:rPr>
+            </w:pPr>
+            <w:proofErr w:type="spellStart"/>
+            <w:r>
+              <w:rPr>
+                <w:rFonts w:ascii="Arial" w:hAnsi="Arial" w:cs="Arial"/>
+                <w:b/>
+                <w:bCs/>
+              </w:rPr>
+              <w:t>NukaCola</w:t>
+            </w:r>
+            <w:proofErr w:type="spellEnd"/>
+            <w:r>
+              <w:rPr>
+                <w:rFonts w:ascii="Arial" w:hAnsi="Arial" w:cs="Arial"/>
+                <w:b/>
+                <w:bCs/>
+              </w:rPr>
+              <w:t xml:space="preserve"> with ice test</w:t>
+            </w:r>
+          </w:p>
+        </w:tc>
+      </w:tr>
+      <w:tr>
+        <w:trPr>
+          <w:trHeight w:val="406"/>
+        </w:trPr>
+        <w:tc>
+          <w:tcPr>
+            <w:tcW w:w="9242" w:type="dxa"/>
+            <w:gridSpan w:val="2"/>
+            <w:shd w:val="pct20" w:color="000000" w:fill="FFFFFF"/>
+          </w:tcPr>
+          <w:p>
+            <w:pPr>
+              <w:ind w:left="0"/>
+              <w:rPr>
+                <w:rFonts w:ascii="Arial" w:hAnsi="Arial" w:cs="Arial"/>
+                <w:b/>
+                <w:bCs/>
+              </w:rPr>
+            </w:pPr>
+            <w:r>
+              <w:rPr>
+                <w:rFonts w:ascii="Arial" w:hAnsi="Arial" w:cs="Arial"/>
+                <w:b/>
+                <w:bCs/>
+              </w:rPr>
+              <w:t>Expected Value</w:t>
+            </w:r>
+          </w:p>
+        </w:tc>
+      </w:tr>
+      <w:tr>
+        <w:trPr>
+          <w:trHeight w:val="404"/>
+        </w:trPr>
+        <w:tc>
+          <w:tcPr>
+            <w:tcW w:w="9242" w:type="dxa"/>
+            <w:gridSpan w:val="2"/>
+            <w:shd w:val="pct25" w:color="FFFF00" w:fill="FFFFFF"/>
+          </w:tcPr>
+          <w:p>
+            <w:pPr>
+              <w:ind w:left="0"/>
+              <w:rPr>
+                <w:rFonts w:ascii="Arial" w:hAnsi="Arial" w:cs="Arial"/>
+                <w:b/>
+                <w:bCs/>
+              </w:rPr>
+            </w:pPr>
+            <w:r>
+              <w:rPr>
+                <w:rFonts w:ascii="Arial" w:hAnsi="Arial" w:cs="Arial"/>
+                <w:b/>
+                <w:bCs/>
+              </w:rPr>
+              <w:t>"Your brain will freeze..."</w:t>
+            </w:r>
+          </w:p>
+        </w:tc>
+      </w:tr>
+      <w:tr>
+        <w:trPr>
+          <w:trHeight w:val="410"/>
+        </w:trPr>
+        <w:tc>
+          <w:tcPr>
+            <w:tcW w:w="9242" w:type="dxa"/>
+            <w:gridSpan w:val="2"/>
+            <w:shd w:val="pct20" w:color="000000" w:fill="FFFFFF"/>
+          </w:tcPr>
+          <w:p>
+            <w:pPr>
+              <w:ind w:left="0"/>
+              <w:rPr>
+                <w:rFonts w:ascii="Arial" w:hAnsi="Arial" w:cs="Arial"/>
+                <w:b/>
+                <w:bCs/>
+              </w:rPr>
+            </w:pPr>
+            <w:r>
+              <w:rPr>
+                <w:rFonts w:ascii="Arial" w:hAnsi="Arial" w:cs="Arial"/>
+                <w:b/>
+                <w:bCs/>
+              </w:rPr>
+              <w:t>Actual Value</w:t>
+            </w:r>
+          </w:p>
+        </w:tc>
+      </w:tr>
+      <w:tr>
+        <w:trPr>
+          <w:trHeight w:val="499"/>
+        </w:trPr>
+        <w:tc>
+          <w:tcPr>
+            <w:tcW w:w="9242" w:type="dxa"/>
+            <w:gridSpan w:val="2"/>
+            <w:shd w:val="pct25" w:color="FFFF00" w:fill="FFFFFF"/>
+          </w:tcPr>
+          <w:p>
+            <w:pPr>
+              <w:ind w:left="0"/>
+              <w:rPr>
+                <w:rFonts w:ascii="Arial" w:hAnsi="Arial" w:cs="Arial"/>
+                <w:b/>
+                <w:bCs/>
+                <w:color w:val="003399"/>
+              </w:rPr>
+            </w:pPr>
+            <w:r>
+              <w:rPr>
+                <w:rFonts w:ascii="Arial" w:hAnsi="Arial" w:cs="Arial"/>
+                <w:b/>
+                <w:bCs/>
+              </w:rPr>
+              <w:t>"Your brain will freeze..."</w:t>
+            </w:r>
+          </w:p>
+        </w:tc>
+      </w:tr>
+      <w:tr>
+        <w:trPr>
+          <w:trHeight w:val="408"/>
+        </w:trPr>
+        <w:tc>
+          <w:tcPr>
+            <w:tcW w:w="4621" w:type="dxa"/>
+            <w:shd w:val="pct20" w:color="000000" w:fill="FFFFFF"/>
+          </w:tcPr>
+          <w:p>
+            <w:pPr>
+              <w:ind w:left="0"/>
+              <w:rPr>
+                <w:rFonts w:ascii="Arial" w:hAnsi="Arial" w:cs="Arial"/>
+                <w:b/>
+                <w:bCs/>
+              </w:rPr>
+            </w:pPr>
+            <w:r>
+              <w:rPr>
+                <w:rFonts w:ascii="Arial" w:hAnsi="Arial" w:cs="Arial"/>
+                <w:b/>
+                <w:bCs/>
+              </w:rPr>
+              <w:t>Result of Test Case</w:t>
+            </w:r>
+          </w:p>
+        </w:tc>
+        <w:tc>
+          <w:tcPr>
+            <w:tcW w:w="4621" w:type="dxa"/>
+            <w:shd w:val="pct20" w:color="000000" w:fill="FFFFFF"/>
+          </w:tcPr>
+          <w:p>
+            <w:pPr>
+              <w:ind w:left="0"/>
+              <w:rPr>
+                <w:rFonts w:ascii="Arial" w:hAnsi="Arial" w:cs="Arial"/>
+                <w:b/>
+                <w:i/>
+                <w:color w:val="003399"/>
+              </w:rPr>
+            </w:pPr>
+            <w:r>
+              <w:rPr>
+                <w:rFonts w:ascii="Arial" w:hAnsi="Arial" w:cs="Arial"/>
+                <w:b/>
+              </w:rPr>
+              <w:t>successful</w:t>
+            </w:r>
+          </w:p>
+        </w:tc>
+      </w:tr>
+    </w:tbl>
+    <w:p>
+      <w:pPr>
+        <w:pStyle w:val="Appendix"/>
+        <w:rPr>
+          <w:rFonts w:ascii="Arial" w:hAnsi="Arial" w:cs="Arial"/>
+        </w:rPr>
+      </w:pPr>
+    </w:p>
+    <w:p>
+      <w:pPr>
+        <w:pStyle w:val="Appendix"/>
+        <w:rPr>
+          <w:rFonts w:ascii="Arial" w:hAnsi="Arial" w:cs="Arial"/>
+        </w:rPr>
+      </w:pPr>
+    </w:p>
+    <w:tbl>
+      <w:tblPr>
+        <w:tblW w:w="0" w:type="auto"/>
+        <w:tblBorders>
+          <w:top w:val="single" w:sz="12" w:space="0" w:color="008000"/>
+          <w:left w:val="single" w:sz="6" w:space="0" w:color="008000"/>
+          <w:bottom w:val="single" w:sz="12" w:space="0" w:color="008000"/>
+          <w:right w:val="single" w:sz="6" w:space="0" w:color="008000"/>
+          <w:insideH w:val="single" w:sz="6" w:space="0" w:color="000000"/>
+        </w:tblBorders>
+        <w:tblLook w:val="04A0" w:firstRow="1" w:lastRow="0" w:firstColumn="1" w:lastColumn="0" w:noHBand="0" w:noVBand="1"/>
+      </w:tblPr>
+      <w:tblGrid>
+        <w:gridCol w:w="4621"/>
+        <w:gridCol w:w="4621"/>
+      </w:tblGrid>
+      <w:tr>
+        <w:trPr>
+          <w:trHeight w:val="463"/>
+        </w:trPr>
+        <w:tc>
+          <w:tcPr>
+            <w:tcW w:w="9242" w:type="dxa"/>
+            <w:gridSpan w:val="2"/>
+            <w:tcBorders>
+              <w:bottom w:val="single" w:sz="12" w:space="0" w:color="008000"/>
+            </w:tcBorders>
+            <w:shd w:val="solid" w:color="C0C0C0" w:fill="FFFFFF"/>
+          </w:tcPr>
+          <w:p>
+            <w:pPr>
+              <w:ind w:left="0"/>
+              <w:rPr>
+                <w:rFonts w:ascii="Arial" w:hAnsi="Arial" w:cs="Arial"/>
+                <w:b/>
+                <w:bCs/>
+              </w:rPr>
+            </w:pPr>
+            <w:r>
+              <w:rPr>
+                <w:rFonts w:ascii="Arial" w:hAnsi="Arial" w:cs="Arial"/>
+                <w:b/>
+                <w:bCs/>
+              </w:rPr>
+              <w:t>Test Case 20</w:t>
+            </w:r>
+          </w:p>
+        </w:tc>
+      </w:tr>
+      <w:tr>
+        <w:trPr>
+          <w:trHeight w:val="399"/>
+        </w:trPr>
+        <w:tc>
+          <w:tcPr>
+            <w:tcW w:w="9242" w:type="dxa"/>
+            <w:gridSpan w:val="2"/>
+            <w:shd w:val="pct20" w:color="000000" w:fill="FFFFFF"/>
+          </w:tcPr>
+          <w:p>
+            <w:pPr>
+              <w:ind w:left="0"/>
+              <w:rPr>
+                <w:rFonts w:ascii="Arial" w:hAnsi="Arial" w:cs="Arial"/>
+                <w:b/>
+                <w:bCs/>
+              </w:rPr>
+            </w:pPr>
+            <w:r>
+              <w:rPr>
+                <w:rFonts w:ascii="Arial" w:hAnsi="Arial" w:cs="Arial"/>
+                <w:b/>
+                <w:bCs/>
+              </w:rPr>
+              <w:t>Test Definition</w:t>
+            </w:r>
+          </w:p>
+        </w:tc>
+      </w:tr>
+      <w:tr>
+        <w:trPr>
+          <w:trHeight w:val="386"/>
+        </w:trPr>
+        <w:tc>
+          <w:tcPr>
+            <w:tcW w:w="9242" w:type="dxa"/>
+            <w:gridSpan w:val="2"/>
+            <w:shd w:val="pct25" w:color="FFFF00" w:fill="FFFFFF"/>
+          </w:tcPr>
+          <w:p>
+            <w:pPr>
+              <w:ind w:left="0"/>
+              <w:rPr>
+                <w:rFonts w:ascii="Arial" w:hAnsi="Arial" w:cs="Arial"/>
+                <w:b/>
+                <w:bCs/>
+                <w:color w:val="003399"/>
+              </w:rPr>
+            </w:pPr>
+          </w:p>
+        </w:tc>
+      </w:tr>
+      <w:tr>
+        <w:trPr>
+          <w:trHeight w:val="406"/>
+        </w:trPr>
+        <w:tc>
+          <w:tcPr>
+            <w:tcW w:w="9242" w:type="dxa"/>
+            <w:gridSpan w:val="2"/>
+            <w:shd w:val="pct20" w:color="000000" w:fill="FFFFFF"/>
+          </w:tcPr>
+          <w:p>
+            <w:pPr>
+              <w:ind w:left="0"/>
+              <w:rPr>
+                <w:rFonts w:ascii="Arial" w:hAnsi="Arial" w:cs="Arial"/>
+                <w:b/>
+                <w:bCs/>
+              </w:rPr>
+            </w:pPr>
+            <w:r>
+              <w:rPr>
+                <w:rFonts w:ascii="Arial" w:hAnsi="Arial" w:cs="Arial"/>
+                <w:b/>
+                <w:bCs/>
+              </w:rPr>
+              <w:t>Expected Value</w:t>
+            </w:r>
+          </w:p>
+        </w:tc>
+      </w:tr>
+      <w:tr>
+        <w:trPr>
+          <w:trHeight w:val="404"/>
+        </w:trPr>
+        <w:tc>
+          <w:tcPr>
+            <w:tcW w:w="9242" w:type="dxa"/>
+            <w:gridSpan w:val="2"/>
+            <w:shd w:val="pct25" w:color="FFFF00" w:fill="FFFFFF"/>
+          </w:tcPr>
+          <w:p>
+            <w:pPr>
+              <w:ind w:left="0"/>
+              <w:rPr>
+                <w:rFonts w:ascii="Arial" w:hAnsi="Arial" w:cs="Arial"/>
+                <w:b/>
+                <w:bCs/>
+                <w:color w:val="003399"/>
+              </w:rPr>
+            </w:pPr>
+          </w:p>
+        </w:tc>
+      </w:tr>
+      <w:tr>
+        <w:trPr>
+          <w:trHeight w:val="410"/>
+        </w:trPr>
+        <w:tc>
+          <w:tcPr>
+            <w:tcW w:w="9242" w:type="dxa"/>
+            <w:gridSpan w:val="2"/>
+            <w:shd w:val="pct20" w:color="000000" w:fill="FFFFFF"/>
+          </w:tcPr>
+          <w:p>
+            <w:pPr>
+              <w:ind w:left="0"/>
+              <w:rPr>
+                <w:rFonts w:ascii="Arial" w:hAnsi="Arial" w:cs="Arial"/>
+                <w:b/>
+                <w:bCs/>
+              </w:rPr>
+            </w:pPr>
+            <w:r>
+              <w:rPr>
+                <w:rFonts w:ascii="Arial" w:hAnsi="Arial" w:cs="Arial"/>
+                <w:b/>
+                <w:bCs/>
+              </w:rPr>
+              <w:t>Actual Value</w:t>
+            </w:r>
+          </w:p>
+        </w:tc>
+      </w:tr>
+      <w:tr>
+        <w:trPr>
+          <w:trHeight w:val="499"/>
+        </w:trPr>
+        <w:tc>
+          <w:tcPr>
+            <w:tcW w:w="9242" w:type="dxa"/>
+            <w:gridSpan w:val="2"/>
+            <w:shd w:val="pct25" w:color="FFFF00" w:fill="FFFFFF"/>
+          </w:tcPr>
+          <w:p>
+            <w:pPr>
+              <w:ind w:left="0"/>
+              <w:rPr>
+                <w:rFonts w:ascii="Arial" w:hAnsi="Arial" w:cs="Arial"/>
+                <w:b/>
+                <w:bCs/>
+                <w:color w:val="003399"/>
+              </w:rPr>
+            </w:pPr>
+            <w:bookmarkStart w:id="22" w:name="_GoBack"/>
+            <w:bookmarkEnd w:id="22"/>
+          </w:p>
+        </w:tc>
+      </w:tr>
+      <w:tr>
+        <w:trPr>
+          <w:trHeight w:val="408"/>
+        </w:trPr>
+        <w:tc>
+          <w:tcPr>
+            <w:tcW w:w="4621" w:type="dxa"/>
+            <w:shd w:val="pct20" w:color="000000" w:fill="FFFFFF"/>
+          </w:tcPr>
+          <w:p>
+            <w:pPr>
+              <w:ind w:left="0"/>
+              <w:rPr>
+                <w:rFonts w:ascii="Arial" w:hAnsi="Arial" w:cs="Arial"/>
+                <w:b/>
+                <w:bCs/>
+              </w:rPr>
+            </w:pPr>
+            <w:r>
+              <w:rPr>
+                <w:rFonts w:ascii="Arial" w:hAnsi="Arial" w:cs="Arial"/>
+                <w:b/>
+                <w:bCs/>
+              </w:rPr>
+              <w:t>Result of Test Case</w:t>
+            </w:r>
+          </w:p>
+        </w:tc>
+        <w:tc>
+          <w:tcPr>
+            <w:tcW w:w="4621" w:type="dxa"/>
+            <w:shd w:val="pct20" w:color="000000" w:fill="FFFFFF"/>
+          </w:tcPr>
+          <w:p>
+            <w:pPr>
+              <w:ind w:left="0"/>
+              <w:rPr>
+                <w:rFonts w:ascii="Arial" w:hAnsi="Arial" w:cs="Arial"/>
+                <w:b/>
+                <w:i/>
+                <w:color w:val="003399"/>
+              </w:rPr>
+            </w:pPr>
+            <w:r>
+              <w:rPr>
+                <w:rFonts w:ascii="Arial" w:hAnsi="Arial" w:cs="Arial"/>
+                <w:b/>
+              </w:rPr>
+              <w:t>successful</w:t>
+            </w:r>
+          </w:p>
+        </w:tc>
+      </w:tr>
+    </w:tbl>
+    <w:p>
+      <w:pPr>
+        <w:pStyle w:val="Appendix"/>
+        <w:rPr>
+          <w:rFonts w:ascii="Arial" w:hAnsi="Arial" w:cs="Arial"/>
+        </w:rPr>
+      </w:pPr>
+    </w:p>
     <w:p>
       <w:pPr>
         <w:pStyle w:val="Appendix"/>
@@ -6970,7 +10800,7 @@
 </file>
 
 <file path=word/endnotes.xml><?xml version="1.0" encoding="utf-8"?>
-<w:endnotes xmlns:wpc="http://schemas.microsoft.com/office/word/2010/wordprocessingCanvas" xmlns:cx="http://schemas.microsoft.com/office/drawing/2014/chartex" xmlns:cx1="http://schemas.microsoft.com/office/drawing/2015/9/8/chartex" xmlns:cx2="http://schemas.microsoft.com/office/drawing/2015/10/21/chartex" xmlns:cx3="http://schemas.microsoft.com/office/drawing/2016/5/9/chartex" xmlns:cx4="http://schemas.microsoft.com/office/drawing/2016/5/10/chartex" xmlns:cx5="http://schemas.microsoft.com/office/drawing/2016/5/11/chartex" xmlns:cx6="http://schemas.microsoft.com/office/drawing/2016/5/12/chartex" xmlns:cx7="http://schemas.microsoft.com/office/drawing/2016/5/13/chartex" xmlns:cx8="http://schemas.microsoft.com/office/drawing/2016/5/14/chartex" xmlns:mc="http://schemas.openxmlformats.org/markup-compatibility/2006" xmlns:o="urn:schemas-microsoft-com:office:office" xmlns:r="http://schemas.openxmlformats.org/officeDocument/2006/relationships" xmlns:m="http://schemas.openxmlformats.org/officeDocument/2006/math" xmlns:v="urn:schemas-microsoft-com:vml" xmlns:wp14="http://schemas.microsoft.com/office/word/2010/wordprocessingDrawing" xmlns:wp="http://schemas.openxmlformats.org/drawingml/2006/wordprocessingDrawing" xmlns:w10="urn:schemas-microsoft-com:office:word" xmlns:w="http://schemas.openxmlformats.org/wordprocessingml/2006/main" xmlns:w14="http://schemas.microsoft.com/office/word/2010/wordml" xmlns:w15="http://schemas.microsoft.com/office/word/2012/wordml" xmlns:w16se="http://schemas.microsoft.com/office/word/2015/wordml/symex" xmlns:wpg="http://schemas.microsoft.com/office/word/2010/wordprocessingGroup" xmlns:wpi="http://schemas.microsoft.com/office/word/2010/wordprocessingInk" xmlns:wne="http://schemas.microsoft.com/office/word/2006/wordml" xmlns:wps="http://schemas.microsoft.com/office/word/2010/wordprocessingShape" mc:Ignorable="w14 w15 w16se wp14">
+<w:endnotes xmlns:wpc="http://schemas.microsoft.com/office/word/2010/wordprocessingCanvas" xmlns:cx="http://schemas.microsoft.com/office/drawing/2014/chartex" xmlns:cx1="http://schemas.microsoft.com/office/drawing/2015/9/8/chartex" xmlns:cx2="http://schemas.microsoft.com/office/drawing/2015/10/21/chartex" xmlns:cx3="http://schemas.microsoft.com/office/drawing/2016/5/9/chartex" xmlns:cx4="http://schemas.microsoft.com/office/drawing/2016/5/10/chartex" xmlns:cx5="http://schemas.microsoft.com/office/drawing/2016/5/11/chartex" xmlns:mc="http://schemas.openxmlformats.org/markup-compatibility/2006" xmlns:o="urn:schemas-microsoft-com:office:office" xmlns:r="http://schemas.openxmlformats.org/officeDocument/2006/relationships" xmlns:m="http://schemas.openxmlformats.org/officeDocument/2006/math" xmlns:v="urn:schemas-microsoft-com:vml" xmlns:wp14="http://schemas.microsoft.com/office/word/2010/wordprocessingDrawing" xmlns:wp="http://schemas.openxmlformats.org/drawingml/2006/wordprocessingDrawing" xmlns:w10="urn:schemas-microsoft-com:office:word" xmlns:w="http://schemas.openxmlformats.org/wordprocessingml/2006/main" xmlns:w14="http://schemas.microsoft.com/office/word/2010/wordml" xmlns:w15="http://schemas.microsoft.com/office/word/2012/wordml" xmlns:w16se="http://schemas.microsoft.com/office/word/2015/wordml/symex" xmlns:wpg="http://schemas.microsoft.com/office/word/2010/wordprocessingGroup" xmlns:wpi="http://schemas.microsoft.com/office/word/2010/wordprocessingInk" xmlns:wne="http://schemas.microsoft.com/office/word/2006/wordml" xmlns:wps="http://schemas.microsoft.com/office/word/2010/wordprocessingShape" mc:Ignorable="w14 w15 w16se wp14">
   <w:endnote w:type="separator" w:id="-1">
     <w:p>
       <w:r>
@@ -6989,7 +10819,7 @@
 </file>
 
 <file path=word/footer1.xml><?xml version="1.0" encoding="utf-8"?>
-<w:ftr xmlns:wpc="http://schemas.microsoft.com/office/word/2010/wordprocessingCanvas" xmlns:cx="http://schemas.microsoft.com/office/drawing/2014/chartex" xmlns:cx1="http://schemas.microsoft.com/office/drawing/2015/9/8/chartex" xmlns:cx2="http://schemas.microsoft.com/office/drawing/2015/10/21/chartex" xmlns:cx3="http://schemas.microsoft.com/office/drawing/2016/5/9/chartex" xmlns:cx4="http://schemas.microsoft.com/office/drawing/2016/5/10/chartex" xmlns:cx5="http://schemas.microsoft.com/office/drawing/2016/5/11/chartex" xmlns:cx6="http://schemas.microsoft.com/office/drawing/2016/5/12/chartex" xmlns:cx7="http://schemas.microsoft.com/office/drawing/2016/5/13/chartex" xmlns:cx8="http://schemas.microsoft.com/office/drawing/2016/5/14/chartex" xmlns:mc="http://schemas.openxmlformats.org/markup-compatibility/2006" xmlns:o="urn:schemas-microsoft-com:office:office" xmlns:r="http://schemas.openxmlformats.org/officeDocument/2006/relationships" xmlns:m="http://schemas.openxmlformats.org/officeDocument/2006/math" xmlns:v="urn:schemas-microsoft-com:vml" xmlns:wp14="http://schemas.microsoft.com/office/word/2010/wordprocessingDrawing" xmlns:wp="http://schemas.openxmlformats.org/drawingml/2006/wordprocessingDrawing" xmlns:w10="urn:schemas-microsoft-com:office:word" xmlns:w="http://schemas.openxmlformats.org/wordprocessingml/2006/main" xmlns:w14="http://schemas.microsoft.com/office/word/2010/wordml" xmlns:w15="http://schemas.microsoft.com/office/word/2012/wordml" xmlns:w16se="http://schemas.microsoft.com/office/word/2015/wordml/symex" xmlns:wpg="http://schemas.microsoft.com/office/word/2010/wordprocessingGroup" xmlns:wpi="http://schemas.microsoft.com/office/word/2010/wordprocessingInk" xmlns:wne="http://schemas.microsoft.com/office/word/2006/wordml" xmlns:wps="http://schemas.microsoft.com/office/word/2010/wordprocessingShape" mc:Ignorable="w14 w15 w16se wp14">
+<w:ftr xmlns:wpc="http://schemas.microsoft.com/office/word/2010/wordprocessingCanvas" xmlns:cx="http://schemas.microsoft.com/office/drawing/2014/chartex" xmlns:cx1="http://schemas.microsoft.com/office/drawing/2015/9/8/chartex" xmlns:cx2="http://schemas.microsoft.com/office/drawing/2015/10/21/chartex" xmlns:cx3="http://schemas.microsoft.com/office/drawing/2016/5/9/chartex" xmlns:cx4="http://schemas.microsoft.com/office/drawing/2016/5/10/chartex" xmlns:cx5="http://schemas.microsoft.com/office/drawing/2016/5/11/chartex" xmlns:mc="http://schemas.openxmlformats.org/markup-compatibility/2006" xmlns:o="urn:schemas-microsoft-com:office:office" xmlns:r="http://schemas.openxmlformats.org/officeDocument/2006/relationships" xmlns:m="http://schemas.openxmlformats.org/officeDocument/2006/math" xmlns:v="urn:schemas-microsoft-com:vml" xmlns:wp14="http://schemas.microsoft.com/office/word/2010/wordprocessingDrawing" xmlns:wp="http://schemas.openxmlformats.org/drawingml/2006/wordprocessingDrawing" xmlns:w10="urn:schemas-microsoft-com:office:word" xmlns:w="http://schemas.openxmlformats.org/wordprocessingml/2006/main" xmlns:w14="http://schemas.microsoft.com/office/word/2010/wordml" xmlns:w15="http://schemas.microsoft.com/office/word/2012/wordml" xmlns:w16se="http://schemas.microsoft.com/office/word/2015/wordml/symex" xmlns:wpg="http://schemas.microsoft.com/office/word/2010/wordprocessingGroup" xmlns:wpi="http://schemas.microsoft.com/office/word/2010/wordprocessingInk" xmlns:wne="http://schemas.microsoft.com/office/word/2006/wordml" xmlns:wps="http://schemas.microsoft.com/office/word/2010/wordprocessingShape" mc:Ignorable="w14 w15 w16se wp14">
   <w:p>
     <w:pPr>
       <w:pStyle w:val="AltBilgi"/>
@@ -7073,7 +10903,7 @@
         <w:sz w:val="18"/>
         <w:szCs w:val="18"/>
       </w:rPr>
-      <w:t>8</w:t>
+      <w:t>10</w:t>
     </w:r>
     <w:r>
       <w:rPr>
@@ -7128,7 +10958,7 @@
         <w:sz w:val="18"/>
         <w:szCs w:val="18"/>
       </w:rPr>
-      <w:t>8</w:t>
+      <w:t>11</w:t>
     </w:r>
     <w:r>
       <w:rPr>
@@ -7144,7 +10974,7 @@
 </file>
 
 <file path=word/footer2.xml><?xml version="1.0" encoding="utf-8"?>
-<w:ftr xmlns:wpc="http://schemas.microsoft.com/office/word/2010/wordprocessingCanvas" xmlns:cx="http://schemas.microsoft.com/office/drawing/2014/chartex" xmlns:cx1="http://schemas.microsoft.com/office/drawing/2015/9/8/chartex" xmlns:cx2="http://schemas.microsoft.com/office/drawing/2015/10/21/chartex" xmlns:cx3="http://schemas.microsoft.com/office/drawing/2016/5/9/chartex" xmlns:cx4="http://schemas.microsoft.com/office/drawing/2016/5/10/chartex" xmlns:cx5="http://schemas.microsoft.com/office/drawing/2016/5/11/chartex" xmlns:cx6="http://schemas.microsoft.com/office/drawing/2016/5/12/chartex" xmlns:cx7="http://schemas.microsoft.com/office/drawing/2016/5/13/chartex" xmlns:cx8="http://schemas.microsoft.com/office/drawing/2016/5/14/chartex" xmlns:mc="http://schemas.openxmlformats.org/markup-compatibility/2006" xmlns:o="urn:schemas-microsoft-com:office:office" xmlns:r="http://schemas.openxmlformats.org/officeDocument/2006/relationships" xmlns:m="http://schemas.openxmlformats.org/officeDocument/2006/math" xmlns:v="urn:schemas-microsoft-com:vml" xmlns:wp14="http://schemas.microsoft.com/office/word/2010/wordprocessingDrawing" xmlns:wp="http://schemas.openxmlformats.org/drawingml/2006/wordprocessingDrawing" xmlns:w10="urn:schemas-microsoft-com:office:word" xmlns:w="http://schemas.openxmlformats.org/wordprocessingml/2006/main" xmlns:w14="http://schemas.microsoft.com/office/word/2010/wordml" xmlns:w15="http://schemas.microsoft.com/office/word/2012/wordml" xmlns:w16se="http://schemas.microsoft.com/office/word/2015/wordml/symex" xmlns:wpg="http://schemas.microsoft.com/office/word/2010/wordprocessingGroup" xmlns:wpi="http://schemas.microsoft.com/office/word/2010/wordprocessingInk" xmlns:wne="http://schemas.microsoft.com/office/word/2006/wordml" xmlns:wps="http://schemas.microsoft.com/office/word/2010/wordprocessingShape" mc:Ignorable="w14 w15 w16se wp14">
+<w:ftr xmlns:wpc="http://schemas.microsoft.com/office/word/2010/wordprocessingCanvas" xmlns:cx="http://schemas.microsoft.com/office/drawing/2014/chartex" xmlns:cx1="http://schemas.microsoft.com/office/drawing/2015/9/8/chartex" xmlns:cx2="http://schemas.microsoft.com/office/drawing/2015/10/21/chartex" xmlns:cx3="http://schemas.microsoft.com/office/drawing/2016/5/9/chartex" xmlns:cx4="http://schemas.microsoft.com/office/drawing/2016/5/10/chartex" xmlns:cx5="http://schemas.microsoft.com/office/drawing/2016/5/11/chartex" xmlns:mc="http://schemas.openxmlformats.org/markup-compatibility/2006" xmlns:o="urn:schemas-microsoft-com:office:office" xmlns:r="http://schemas.openxmlformats.org/officeDocument/2006/relationships" xmlns:m="http://schemas.openxmlformats.org/officeDocument/2006/math" xmlns:v="urn:schemas-microsoft-com:vml" xmlns:wp14="http://schemas.microsoft.com/office/word/2010/wordprocessingDrawing" xmlns:wp="http://schemas.openxmlformats.org/drawingml/2006/wordprocessingDrawing" xmlns:w10="urn:schemas-microsoft-com:office:word" xmlns:w="http://schemas.openxmlformats.org/wordprocessingml/2006/main" xmlns:w14="http://schemas.microsoft.com/office/word/2010/wordml" xmlns:w15="http://schemas.microsoft.com/office/word/2012/wordml" xmlns:w16se="http://schemas.microsoft.com/office/word/2015/wordml/symex" xmlns:wpg="http://schemas.microsoft.com/office/word/2010/wordprocessingGroup" xmlns:wpi="http://schemas.microsoft.com/office/word/2010/wordprocessingInk" xmlns:wne="http://schemas.microsoft.com/office/word/2006/wordml" xmlns:wps="http://schemas.microsoft.com/office/word/2010/wordprocessingShape" mc:Ignorable="w14 w15 w16se wp14">
   <w:p>
     <w:pPr>
       <w:pStyle w:val="AltBilgi"/>
@@ -7171,7 +11001,7 @@
 </file>
 
 <file path=word/footnotes.xml><?xml version="1.0" encoding="utf-8"?>
-<w:footnotes xmlns:wpc="http://schemas.microsoft.com/office/word/2010/wordprocessingCanvas" xmlns:cx="http://schemas.microsoft.com/office/drawing/2014/chartex" xmlns:cx1="http://schemas.microsoft.com/office/drawing/2015/9/8/chartex" xmlns:cx2="http://schemas.microsoft.com/office/drawing/2015/10/21/chartex" xmlns:cx3="http://schemas.microsoft.com/office/drawing/2016/5/9/chartex" xmlns:cx4="http://schemas.microsoft.com/office/drawing/2016/5/10/chartex" xmlns:cx5="http://schemas.microsoft.com/office/drawing/2016/5/11/chartex" xmlns:cx6="http://schemas.microsoft.com/office/drawing/2016/5/12/chartex" xmlns:cx7="http://schemas.microsoft.com/office/drawing/2016/5/13/chartex" xmlns:cx8="http://schemas.microsoft.com/office/drawing/2016/5/14/chartex" xmlns:mc="http://schemas.openxmlformats.org/markup-compatibility/2006" xmlns:o="urn:schemas-microsoft-com:office:office" xmlns:r="http://schemas.openxmlformats.org/officeDocument/2006/relationships" xmlns:m="http://schemas.openxmlformats.org/officeDocument/2006/math" xmlns:v="urn:schemas-microsoft-com:vml" xmlns:wp14="http://schemas.microsoft.com/office/word/2010/wordprocessingDrawing" xmlns:wp="http://schemas.openxmlformats.org/drawingml/2006/wordprocessingDrawing" xmlns:w10="urn:schemas-microsoft-com:office:word" xmlns:w="http://schemas.openxmlformats.org/wordprocessingml/2006/main" xmlns:w14="http://schemas.microsoft.com/office/word/2010/wordml" xmlns:w15="http://schemas.microsoft.com/office/word/2012/wordml" xmlns:w16se="http://schemas.microsoft.com/office/word/2015/wordml/symex" xmlns:wpg="http://schemas.microsoft.com/office/word/2010/wordprocessingGroup" xmlns:wpi="http://schemas.microsoft.com/office/word/2010/wordprocessingInk" xmlns:wne="http://schemas.microsoft.com/office/word/2006/wordml" xmlns:wps="http://schemas.microsoft.com/office/word/2010/wordprocessingShape" mc:Ignorable="w14 w15 w16se wp14">
+<w:footnotes xmlns:wpc="http://schemas.microsoft.com/office/word/2010/wordprocessingCanvas" xmlns:cx="http://schemas.microsoft.com/office/drawing/2014/chartex" xmlns:cx1="http://schemas.microsoft.com/office/drawing/2015/9/8/chartex" xmlns:cx2="http://schemas.microsoft.com/office/drawing/2015/10/21/chartex" xmlns:cx3="http://schemas.microsoft.com/office/drawing/2016/5/9/chartex" xmlns:cx4="http://schemas.microsoft.com/office/drawing/2016/5/10/chartex" xmlns:cx5="http://schemas.microsoft.com/office/drawing/2016/5/11/chartex" xmlns:mc="http://schemas.openxmlformats.org/markup-compatibility/2006" xmlns:o="urn:schemas-microsoft-com:office:office" xmlns:r="http://schemas.openxmlformats.org/officeDocument/2006/relationships" xmlns:m="http://schemas.openxmlformats.org/officeDocument/2006/math" xmlns:v="urn:schemas-microsoft-com:vml" xmlns:wp14="http://schemas.microsoft.com/office/word/2010/wordprocessingDrawing" xmlns:wp="http://schemas.openxmlformats.org/drawingml/2006/wordprocessingDrawing" xmlns:w10="urn:schemas-microsoft-com:office:word" xmlns:w="http://schemas.openxmlformats.org/wordprocessingml/2006/main" xmlns:w14="http://schemas.microsoft.com/office/word/2010/wordml" xmlns:w15="http://schemas.microsoft.com/office/word/2012/wordml" xmlns:w16se="http://schemas.microsoft.com/office/word/2015/wordml/symex" xmlns:wpg="http://schemas.microsoft.com/office/word/2010/wordprocessingGroup" xmlns:wpi="http://schemas.microsoft.com/office/word/2010/wordprocessingInk" xmlns:wne="http://schemas.microsoft.com/office/word/2006/wordml" xmlns:wps="http://schemas.microsoft.com/office/word/2010/wordprocessingShape" mc:Ignorable="w14 w15 w16se wp14">
   <w:footnote w:type="separator" w:id="-1">
     <w:p>
       <w:r>
@@ -7190,7 +11020,7 @@
 </file>
 
 <file path=word/header1.xml><?xml version="1.0" encoding="utf-8"?>
-<w:hdr xmlns:wpc="http://schemas.microsoft.com/office/word/2010/wordprocessingCanvas" xmlns:cx="http://schemas.microsoft.com/office/drawing/2014/chartex" xmlns:cx1="http://schemas.microsoft.com/office/drawing/2015/9/8/chartex" xmlns:cx2="http://schemas.microsoft.com/office/drawing/2015/10/21/chartex" xmlns:cx3="http://schemas.microsoft.com/office/drawing/2016/5/9/chartex" xmlns:cx4="http://schemas.microsoft.com/office/drawing/2016/5/10/chartex" xmlns:cx5="http://schemas.microsoft.com/office/drawing/2016/5/11/chartex" xmlns:cx6="http://schemas.microsoft.com/office/drawing/2016/5/12/chartex" xmlns:cx7="http://schemas.microsoft.com/office/drawing/2016/5/13/chartex" xmlns:cx8="http://schemas.microsoft.com/office/drawing/2016/5/14/chartex" xmlns:mc="http://schemas.openxmlformats.org/markup-compatibility/2006" xmlns:o="urn:schemas-microsoft-com:office:office" xmlns:r="http://schemas.openxmlformats.org/officeDocument/2006/relationships" xmlns:m="http://schemas.openxmlformats.org/officeDocument/2006/math" xmlns:v="urn:schemas-microsoft-com:vml" xmlns:wp14="http://schemas.microsoft.com/office/word/2010/wordprocessingDrawing" xmlns:wp="http://schemas.openxmlformats.org/drawingml/2006/wordprocessingDrawing" xmlns:w10="urn:schemas-microsoft-com:office:word" xmlns:w="http://schemas.openxmlformats.org/wordprocessingml/2006/main" xmlns:w14="http://schemas.microsoft.com/office/word/2010/wordml" xmlns:w15="http://schemas.microsoft.com/office/word/2012/wordml" xmlns:w16se="http://schemas.microsoft.com/office/word/2015/wordml/symex" xmlns:wpg="http://schemas.microsoft.com/office/word/2010/wordprocessingGroup" xmlns:wpi="http://schemas.microsoft.com/office/word/2010/wordprocessingInk" xmlns:wne="http://schemas.microsoft.com/office/word/2006/wordml" xmlns:wps="http://schemas.microsoft.com/office/word/2010/wordprocessingShape" mc:Ignorable="w14 w15 w16se wp14">
+<w:hdr xmlns:wpc="http://schemas.microsoft.com/office/word/2010/wordprocessingCanvas" xmlns:cx="http://schemas.microsoft.com/office/drawing/2014/chartex" xmlns:cx1="http://schemas.microsoft.com/office/drawing/2015/9/8/chartex" xmlns:cx2="http://schemas.microsoft.com/office/drawing/2015/10/21/chartex" xmlns:cx3="http://schemas.microsoft.com/office/drawing/2016/5/9/chartex" xmlns:cx4="http://schemas.microsoft.com/office/drawing/2016/5/10/chartex" xmlns:cx5="http://schemas.microsoft.com/office/drawing/2016/5/11/chartex" xmlns:mc="http://schemas.openxmlformats.org/markup-compatibility/2006" xmlns:o="urn:schemas-microsoft-com:office:office" xmlns:r="http://schemas.openxmlformats.org/officeDocument/2006/relationships" xmlns:m="http://schemas.openxmlformats.org/officeDocument/2006/math" xmlns:v="urn:schemas-microsoft-com:vml" xmlns:wp14="http://schemas.microsoft.com/office/word/2010/wordprocessingDrawing" xmlns:wp="http://schemas.openxmlformats.org/drawingml/2006/wordprocessingDrawing" xmlns:w10="urn:schemas-microsoft-com:office:word" xmlns:w="http://schemas.openxmlformats.org/wordprocessingml/2006/main" xmlns:w14="http://schemas.microsoft.com/office/word/2010/wordml" xmlns:w15="http://schemas.microsoft.com/office/word/2012/wordml" xmlns:w16se="http://schemas.microsoft.com/office/word/2015/wordml/symex" xmlns:wpg="http://schemas.microsoft.com/office/word/2010/wordprocessingGroup" xmlns:wpi="http://schemas.microsoft.com/office/word/2010/wordprocessingInk" xmlns:wne="http://schemas.microsoft.com/office/word/2006/wordml" xmlns:wps="http://schemas.microsoft.com/office/word/2010/wordprocessingShape" mc:Ignorable="w14 w15 w16se wp14">
   <w:p>
     <w:pPr>
       <w:pStyle w:val="stBilgi"/>
@@ -7232,7 +11062,7 @@
 </file>
 
 <file path=word/header2.xml><?xml version="1.0" encoding="utf-8"?>
-<w:hdr xmlns:wpc="http://schemas.microsoft.com/office/word/2010/wordprocessingCanvas" xmlns:cx="http://schemas.microsoft.com/office/drawing/2014/chartex" xmlns:cx1="http://schemas.microsoft.com/office/drawing/2015/9/8/chartex" xmlns:cx2="http://schemas.microsoft.com/office/drawing/2015/10/21/chartex" xmlns:cx3="http://schemas.microsoft.com/office/drawing/2016/5/9/chartex" xmlns:cx4="http://schemas.microsoft.com/office/drawing/2016/5/10/chartex" xmlns:cx5="http://schemas.microsoft.com/office/drawing/2016/5/11/chartex" xmlns:cx6="http://schemas.microsoft.com/office/drawing/2016/5/12/chartex" xmlns:cx7="http://schemas.microsoft.com/office/drawing/2016/5/13/chartex" xmlns:cx8="http://schemas.microsoft.com/office/drawing/2016/5/14/chartex" xmlns:mc="http://schemas.openxmlformats.org/markup-compatibility/2006" xmlns:o="urn:schemas-microsoft-com:office:office" xmlns:r="http://schemas.openxmlformats.org/officeDocument/2006/relationships" xmlns:m="http://schemas.openxmlformats.org/officeDocument/2006/math" xmlns:v="urn:schemas-microsoft-com:vml" xmlns:wp14="http://schemas.microsoft.com/office/word/2010/wordprocessingDrawing" xmlns:wp="http://schemas.openxmlformats.org/drawingml/2006/wordprocessingDrawing" xmlns:w10="urn:schemas-microsoft-com:office:word" xmlns:w="http://schemas.openxmlformats.org/wordprocessingml/2006/main" xmlns:w14="http://schemas.microsoft.com/office/word/2010/wordml" xmlns:w15="http://schemas.microsoft.com/office/word/2012/wordml" xmlns:w16se="http://schemas.microsoft.com/office/word/2015/wordml/symex" xmlns:wpg="http://schemas.microsoft.com/office/word/2010/wordprocessingGroup" xmlns:wpi="http://schemas.microsoft.com/office/word/2010/wordprocessingInk" xmlns:wne="http://schemas.microsoft.com/office/word/2006/wordml" xmlns:wps="http://schemas.microsoft.com/office/word/2010/wordprocessingShape" mc:Ignorable="w14 w15 w16se wp14">
+<w:hdr xmlns:wpc="http://schemas.microsoft.com/office/word/2010/wordprocessingCanvas" xmlns:cx="http://schemas.microsoft.com/office/drawing/2014/chartex" xmlns:cx1="http://schemas.microsoft.com/office/drawing/2015/9/8/chartex" xmlns:cx2="http://schemas.microsoft.com/office/drawing/2015/10/21/chartex" xmlns:cx3="http://schemas.microsoft.com/office/drawing/2016/5/9/chartex" xmlns:cx4="http://schemas.microsoft.com/office/drawing/2016/5/10/chartex" xmlns:cx5="http://schemas.microsoft.com/office/drawing/2016/5/11/chartex" xmlns:mc="http://schemas.openxmlformats.org/markup-compatibility/2006" xmlns:o="urn:schemas-microsoft-com:office:office" xmlns:r="http://schemas.openxmlformats.org/officeDocument/2006/relationships" xmlns:m="http://schemas.openxmlformats.org/officeDocument/2006/math" xmlns:v="urn:schemas-microsoft-com:vml" xmlns:wp14="http://schemas.microsoft.com/office/word/2010/wordprocessingDrawing" xmlns:wp="http://schemas.openxmlformats.org/drawingml/2006/wordprocessingDrawing" xmlns:w10="urn:schemas-microsoft-com:office:word" xmlns:w="http://schemas.openxmlformats.org/wordprocessingml/2006/main" xmlns:w14="http://schemas.microsoft.com/office/word/2010/wordml" xmlns:w15="http://schemas.microsoft.com/office/word/2012/wordml" xmlns:w16se="http://schemas.microsoft.com/office/word/2015/wordml/symex" xmlns:wpg="http://schemas.microsoft.com/office/word/2010/wordprocessingGroup" xmlns:wpi="http://schemas.microsoft.com/office/word/2010/wordprocessingInk" xmlns:wne="http://schemas.microsoft.com/office/word/2006/wordml" xmlns:wps="http://schemas.microsoft.com/office/word/2010/wordprocessingShape" mc:Ignorable="w14 w15 w16se wp14">
   <w:p>
     <w:pPr>
       <w:pStyle w:val="stBilgi"/>
@@ -7266,7 +11096,7 @@
           <v:path o:extrusionok="f" gradientshapeok="t" o:connecttype="rect"/>
           <o:lock v:ext="edit" aspectratio="t"/>
         </v:shapetype>
-        <v:shape id="_x0000_i1025" type="#_x0000_t75" style="width:133.5pt;height:43.5pt">
+        <v:shape id="_x0000_i1025" type="#_x0000_t75" style="width:133.35pt;height:43.2pt">
           <v:imagedata r:id="rId1" o:title="ieu"/>
         </v:shape>
       </w:pict>
@@ -7285,7 +11115,7 @@
 </file>
 
 <file path=word/numbering.xml><?xml version="1.0" encoding="utf-8"?>
-<w:numbering xmlns:wpc="http://schemas.microsoft.com/office/word/2010/wordprocessingCanvas" xmlns:cx="http://schemas.microsoft.com/office/drawing/2014/chartex" xmlns:cx1="http://schemas.microsoft.com/office/drawing/2015/9/8/chartex" xmlns:cx2="http://schemas.microsoft.com/office/drawing/2015/10/21/chartex" xmlns:cx3="http://schemas.microsoft.com/office/drawing/2016/5/9/chartex" xmlns:cx4="http://schemas.microsoft.com/office/drawing/2016/5/10/chartex" xmlns:cx5="http://schemas.microsoft.com/office/drawing/2016/5/11/chartex" xmlns:cx6="http://schemas.microsoft.com/office/drawing/2016/5/12/chartex" xmlns:cx7="http://schemas.microsoft.com/office/drawing/2016/5/13/chartex" xmlns:cx8="http://schemas.microsoft.com/office/drawing/2016/5/14/chartex" xmlns:mc="http://schemas.openxmlformats.org/markup-compatibility/2006" xmlns:o="urn:schemas-microsoft-com:office:office" xmlns:r="http://schemas.openxmlformats.org/officeDocument/2006/relationships" xmlns:m="http://schemas.openxmlformats.org/officeDocument/2006/math" xmlns:v="urn:schemas-microsoft-com:vml" xmlns:wp14="http://schemas.microsoft.com/office/word/2010/wordprocessingDrawing" xmlns:wp="http://schemas.openxmlformats.org/drawingml/2006/wordprocessingDrawing" xmlns:w10="urn:schemas-microsoft-com:office:word" xmlns:w="http://schemas.openxmlformats.org/wordprocessingml/2006/main" xmlns:w14="http://schemas.microsoft.com/office/word/2010/wordml" xmlns:w15="http://schemas.microsoft.com/office/word/2012/wordml" xmlns:w16se="http://schemas.microsoft.com/office/word/2015/wordml/symex" xmlns:wpg="http://schemas.microsoft.com/office/word/2010/wordprocessingGroup" xmlns:wpi="http://schemas.microsoft.com/office/word/2010/wordprocessingInk" xmlns:wne="http://schemas.microsoft.com/office/word/2006/wordml" xmlns:wps="http://schemas.microsoft.com/office/word/2010/wordprocessingShape" mc:Ignorable="w14 w15 w16se wp14">
+<w:numbering xmlns:wpc="http://schemas.microsoft.com/office/word/2010/wordprocessingCanvas" xmlns:cx="http://schemas.microsoft.com/office/drawing/2014/chartex" xmlns:cx1="http://schemas.microsoft.com/office/drawing/2015/9/8/chartex" xmlns:cx2="http://schemas.microsoft.com/office/drawing/2015/10/21/chartex" xmlns:cx3="http://schemas.microsoft.com/office/drawing/2016/5/9/chartex" xmlns:cx4="http://schemas.microsoft.com/office/drawing/2016/5/10/chartex" xmlns:cx5="http://schemas.microsoft.com/office/drawing/2016/5/11/chartex" xmlns:mc="http://schemas.openxmlformats.org/markup-compatibility/2006" xmlns:o="urn:schemas-microsoft-com:office:office" xmlns:r="http://schemas.openxmlformats.org/officeDocument/2006/relationships" xmlns:m="http://schemas.openxmlformats.org/officeDocument/2006/math" xmlns:v="urn:schemas-microsoft-com:vml" xmlns:wp14="http://schemas.microsoft.com/office/word/2010/wordprocessingDrawing" xmlns:wp="http://schemas.openxmlformats.org/drawingml/2006/wordprocessingDrawing" xmlns:w10="urn:schemas-microsoft-com:office:word" xmlns:w="http://schemas.openxmlformats.org/wordprocessingml/2006/main" xmlns:w14="http://schemas.microsoft.com/office/word/2010/wordml" xmlns:w15="http://schemas.microsoft.com/office/word/2012/wordml" xmlns:w16se="http://schemas.microsoft.com/office/word/2015/wordml/symex" xmlns:wpg="http://schemas.microsoft.com/office/word/2010/wordprocessingGroup" xmlns:wpi="http://schemas.microsoft.com/office/word/2010/wordprocessingInk" xmlns:wne="http://schemas.microsoft.com/office/word/2006/wordml" xmlns:wps="http://schemas.microsoft.com/office/word/2010/wordprocessingShape" mc:Ignorable="w14 w15 w16se wp14">
   <w:abstractNum w:abstractNumId="0" w15:restartNumberingAfterBreak="0">
     <w:nsid w:val="FFFFFF7C"/>
     <w:multiLevelType w:val="singleLevel"/>
@@ -13205,7 +17035,7 @@
 </file>
 
 <file path=customXml/itemProps1.xml><?xml version="1.0" encoding="utf-8"?>
-<ds:datastoreItem xmlns:ds="http://schemas.openxmlformats.org/officeDocument/2006/customXml" ds:itemID="{C5478AB9-CD65-483C-81D4-0AD4CA1B6D95}">
+<ds:datastoreItem xmlns:ds="http://schemas.openxmlformats.org/officeDocument/2006/customXml" ds:itemID="{A5D289D1-B7B1-4A51-8BA8-E2A2BFEC2D16}">
   <ds:schemaRefs>
     <ds:schemaRef ds:uri="http://schemas.openxmlformats.org/officeDocument/2006/bibliography"/>
   </ds:schemaRefs>

</xml_diff>

<commit_message>
NukaCola with ice test method fix and unit test document update
version 3 is ready
</commit_message>
<xml_diff>
--- a/VENDINGMACHINE-2_AliSinan_Ataberk_Arda-master/Unit Test Document.docx
+++ b/VENDINGMACHINE-2_AliSinan_Ataberk_Arda-master/Unit Test Document.docx
@@ -1,6 +1,6 @@
 
 <file path=word/document.xml><?xml version="1.0" encoding="utf-8"?>
-<w:document xmlns:wpc="http://schemas.microsoft.com/office/word/2010/wordprocessingCanvas" xmlns:cx="http://schemas.microsoft.com/office/drawing/2014/chartex" xmlns:cx1="http://schemas.microsoft.com/office/drawing/2015/9/8/chartex" xmlns:cx2="http://schemas.microsoft.com/office/drawing/2015/10/21/chartex" xmlns:cx3="http://schemas.microsoft.com/office/drawing/2016/5/9/chartex" xmlns:cx4="http://schemas.microsoft.com/office/drawing/2016/5/10/chartex" xmlns:cx5="http://schemas.microsoft.com/office/drawing/2016/5/11/chartex" xmlns:mc="http://schemas.openxmlformats.org/markup-compatibility/2006" xmlns:o="urn:schemas-microsoft-com:office:office" xmlns:r="http://schemas.openxmlformats.org/officeDocument/2006/relationships" xmlns:m="http://schemas.openxmlformats.org/officeDocument/2006/math" xmlns:v="urn:schemas-microsoft-com:vml" xmlns:wp14="http://schemas.microsoft.com/office/word/2010/wordprocessingDrawing" xmlns:wp="http://schemas.openxmlformats.org/drawingml/2006/wordprocessingDrawing" xmlns:w10="urn:schemas-microsoft-com:office:word" xmlns:w="http://schemas.openxmlformats.org/wordprocessingml/2006/main" xmlns:w14="http://schemas.microsoft.com/office/word/2010/wordml" xmlns:w15="http://schemas.microsoft.com/office/word/2012/wordml" xmlns:w16se="http://schemas.microsoft.com/office/word/2015/wordml/symex" xmlns:wpg="http://schemas.microsoft.com/office/word/2010/wordprocessingGroup" xmlns:wpi="http://schemas.microsoft.com/office/word/2010/wordprocessingInk" xmlns:wne="http://schemas.microsoft.com/office/word/2006/wordml" xmlns:wps="http://schemas.microsoft.com/office/word/2010/wordprocessingShape" mc:Ignorable="w14 w15 w16se wp14">
+<w:document xmlns:wpc="http://schemas.microsoft.com/office/word/2010/wordprocessingCanvas" xmlns:cx="http://schemas.microsoft.com/office/drawing/2014/chartex" xmlns:cx1="http://schemas.microsoft.com/office/drawing/2015/9/8/chartex" xmlns:cx2="http://schemas.microsoft.com/office/drawing/2015/10/21/chartex" xmlns:cx3="http://schemas.microsoft.com/office/drawing/2016/5/9/chartex" xmlns:cx4="http://schemas.microsoft.com/office/drawing/2016/5/10/chartex" xmlns:cx5="http://schemas.microsoft.com/office/drawing/2016/5/11/chartex" xmlns:cx6="http://schemas.microsoft.com/office/drawing/2016/5/12/chartex" xmlns:cx7="http://schemas.microsoft.com/office/drawing/2016/5/13/chartex" xmlns:cx8="http://schemas.microsoft.com/office/drawing/2016/5/14/chartex" xmlns:mc="http://schemas.openxmlformats.org/markup-compatibility/2006" xmlns:o="urn:schemas-microsoft-com:office:office" xmlns:r="http://schemas.openxmlformats.org/officeDocument/2006/relationships" xmlns:m="http://schemas.openxmlformats.org/officeDocument/2006/math" xmlns:v="urn:schemas-microsoft-com:vml" xmlns:wp14="http://schemas.microsoft.com/office/word/2010/wordprocessingDrawing" xmlns:wp="http://schemas.openxmlformats.org/drawingml/2006/wordprocessingDrawing" xmlns:w10="urn:schemas-microsoft-com:office:word" xmlns:w="http://schemas.openxmlformats.org/wordprocessingml/2006/main" xmlns:w14="http://schemas.microsoft.com/office/word/2010/wordml" xmlns:w15="http://schemas.microsoft.com/office/word/2012/wordml" xmlns:w16se="http://schemas.microsoft.com/office/word/2015/wordml/symex" xmlns:wpg="http://schemas.microsoft.com/office/word/2010/wordprocessingGroup" xmlns:wpi="http://schemas.microsoft.com/office/word/2010/wordprocessingInk" xmlns:wne="http://schemas.microsoft.com/office/word/2006/wordml" xmlns:wps="http://schemas.microsoft.com/office/word/2010/wordprocessingShape" mc:Ignorable="w14 w15 w16se wp14">
   <w:body>
     <w:p>
       <w:pPr>
@@ -166,19 +166,18 @@
           <w:sz w:val="40"/>
           <w:szCs w:val="40"/>
         </w:rPr>
-        <w:t xml:space="preserve">Arda Zeytın - Alı </w:t>
+        <w:t xml:space="preserve">Arda Zeytın - Alı Sınan </w:t>
       </w:r>
-      <w:proofErr w:type="gramStart"/>
       <w:r>
         <w:rPr>
           <w:rFonts w:ascii="Arial" w:hAnsi="Arial" w:cs="Arial"/>
           <w:i/>
           <w:sz w:val="40"/>
           <w:szCs w:val="40"/>
-        </w:rPr>
-        <w:t>Sınan  Coban</w:t>
+          <w:lang w:val="tr-TR"/>
+        </w:rPr>
+        <w:t>Ç</w:t>
       </w:r>
-      <w:proofErr w:type="gramEnd"/>
       <w:r>
         <w:rPr>
           <w:rFonts w:ascii="Arial" w:hAnsi="Arial" w:cs="Arial"/>
@@ -186,7 +185,7 @@
           <w:sz w:val="40"/>
           <w:szCs w:val="40"/>
         </w:rPr>
-        <w:t xml:space="preserve"> -  Ataberk Uzkal</w:t>
+        <w:t>oban -  Ataberk Uzkal</w:t>
       </w:r>
       <w:r>
         <w:rPr>
@@ -3399,7 +3398,6 @@
       <w:pPr>
         <w:pStyle w:val="T2"/>
         <w:rPr>
-          <w:rStyle w:val="Kpr"/>
           <w:rFonts w:ascii="Arial" w:hAnsi="Arial" w:cs="Arial"/>
         </w:rPr>
       </w:pPr>
@@ -3474,6 +3472,167 @@
         </w:r>
       </w:hyperlink>
     </w:p>
+    <w:p>
+      <w:pPr>
+        <w:pStyle w:val="T2"/>
+        <w:rPr>
+          <w:rStyle w:val="Kpr"/>
+          <w:rFonts w:ascii="Arial" w:hAnsi="Arial" w:cs="Arial"/>
+        </w:rPr>
+      </w:pPr>
+      <w:hyperlink w:anchor="_Toc184632743" w:history="1">
+        <w:r>
+          <w:rPr>
+            <w:rStyle w:val="Kpr"/>
+            <w:rFonts w:ascii="Arial" w:hAnsi="Arial" w:cs="Arial"/>
+          </w:rPr>
+          <w:t>3.21</w:t>
+        </w:r>
+        <w:r>
+          <w:rPr>
+            <w:rFonts w:ascii="Arial" w:hAnsi="Arial" w:cs="Arial"/>
+          </w:rPr>
+          <w:tab/>
+        </w:r>
+        <w:r>
+          <w:rPr>
+            <w:rStyle w:val="Kpr"/>
+            <w:rFonts w:ascii="Arial" w:hAnsi="Arial" w:cs="Arial"/>
+          </w:rPr>
+          <w:t>Test Case 21</w:t>
+        </w:r>
+        <w:r>
+          <w:rPr>
+            <w:rFonts w:ascii="Arial" w:hAnsi="Arial" w:cs="Arial"/>
+            <w:webHidden/>
+          </w:rPr>
+          <w:tab/>
+        </w:r>
+        <w:r>
+          <w:rPr>
+            <w:rFonts w:ascii="Arial" w:hAnsi="Arial" w:cs="Arial"/>
+            <w:webHidden/>
+          </w:rPr>
+          <w:fldChar w:fldCharType="begin"/>
+        </w:r>
+        <w:r>
+          <w:rPr>
+            <w:rFonts w:ascii="Arial" w:hAnsi="Arial" w:cs="Arial"/>
+            <w:webHidden/>
+          </w:rPr>
+          <w:instrText xml:space="preserve"> PAGEREF _Toc184632743 \h </w:instrText>
+        </w:r>
+        <w:r>
+          <w:rPr>
+            <w:rFonts w:ascii="Arial" w:hAnsi="Arial" w:cs="Arial"/>
+            <w:webHidden/>
+          </w:rPr>
+        </w:r>
+        <w:r>
+          <w:rPr>
+            <w:rFonts w:ascii="Arial" w:hAnsi="Arial" w:cs="Arial"/>
+            <w:webHidden/>
+          </w:rPr>
+          <w:fldChar w:fldCharType="separate"/>
+        </w:r>
+        <w:r>
+          <w:rPr>
+            <w:rFonts w:ascii="Arial" w:hAnsi="Arial" w:cs="Arial"/>
+            <w:webHidden/>
+          </w:rPr>
+          <w:t>5</w:t>
+        </w:r>
+        <w:r>
+          <w:rPr>
+            <w:rFonts w:ascii="Arial" w:hAnsi="Arial" w:cs="Arial"/>
+            <w:webHidden/>
+          </w:rPr>
+          <w:fldChar w:fldCharType="end"/>
+        </w:r>
+      </w:hyperlink>
+    </w:p>
+    <w:p>
+      <w:pPr>
+        <w:pStyle w:val="T2"/>
+        <w:rPr>
+          <w:rStyle w:val="Kpr"/>
+          <w:rFonts w:ascii="Arial" w:hAnsi="Arial" w:cs="Arial"/>
+        </w:rPr>
+      </w:pPr>
+      <w:hyperlink w:anchor="_Toc184632743" w:history="1">
+        <w:r>
+          <w:rPr>
+            <w:rStyle w:val="Kpr"/>
+            <w:rFonts w:ascii="Arial" w:hAnsi="Arial" w:cs="Arial"/>
+          </w:rPr>
+          <w:t>3.22</w:t>
+        </w:r>
+        <w:r>
+          <w:rPr>
+            <w:rFonts w:ascii="Arial" w:hAnsi="Arial" w:cs="Arial"/>
+          </w:rPr>
+          <w:tab/>
+        </w:r>
+        <w:r>
+          <w:rPr>
+            <w:rStyle w:val="Kpr"/>
+            <w:rFonts w:ascii="Arial" w:hAnsi="Arial" w:cs="Arial"/>
+          </w:rPr>
+          <w:t>Test Case 22</w:t>
+        </w:r>
+        <w:bookmarkStart w:id="2" w:name="_GoBack"/>
+        <w:bookmarkEnd w:id="2"/>
+        <w:r>
+          <w:rPr>
+            <w:rFonts w:ascii="Arial" w:hAnsi="Arial" w:cs="Arial"/>
+            <w:webHidden/>
+          </w:rPr>
+          <w:tab/>
+        </w:r>
+        <w:r>
+          <w:rPr>
+            <w:rFonts w:ascii="Arial" w:hAnsi="Arial" w:cs="Arial"/>
+            <w:webHidden/>
+          </w:rPr>
+          <w:fldChar w:fldCharType="begin"/>
+        </w:r>
+        <w:r>
+          <w:rPr>
+            <w:rFonts w:ascii="Arial" w:hAnsi="Arial" w:cs="Arial"/>
+            <w:webHidden/>
+          </w:rPr>
+          <w:instrText xml:space="preserve"> PAGEREF _Toc184632743 \h </w:instrText>
+        </w:r>
+        <w:r>
+          <w:rPr>
+            <w:rFonts w:ascii="Arial" w:hAnsi="Arial" w:cs="Arial"/>
+            <w:webHidden/>
+          </w:rPr>
+        </w:r>
+        <w:r>
+          <w:rPr>
+            <w:rFonts w:ascii="Arial" w:hAnsi="Arial" w:cs="Arial"/>
+            <w:webHidden/>
+          </w:rPr>
+          <w:fldChar w:fldCharType="separate"/>
+        </w:r>
+        <w:r>
+          <w:rPr>
+            <w:rFonts w:ascii="Arial" w:hAnsi="Arial" w:cs="Arial"/>
+            <w:webHidden/>
+          </w:rPr>
+          <w:t>5</w:t>
+        </w:r>
+        <w:r>
+          <w:rPr>
+            <w:rFonts w:ascii="Arial" w:hAnsi="Arial" w:cs="Arial"/>
+            <w:webHidden/>
+          </w:rPr>
+          <w:fldChar w:fldCharType="end"/>
+        </w:r>
+      </w:hyperlink>
+    </w:p>
+    <w:p/>
     <w:p/>
     <w:p>
       <w:pPr>
@@ -3580,18 +3739,18 @@
         </w:rPr>
         <w:fldChar w:fldCharType="end"/>
       </w:r>
-      <w:bookmarkStart w:id="2" w:name="_Toc456598586"/>
-      <w:bookmarkStart w:id="3" w:name="_Toc456600917"/>
-      <w:bookmarkStart w:id="4" w:name="_Toc494193639"/>
-      <w:bookmarkStart w:id="5" w:name="_Toc523878297"/>
-      <w:bookmarkStart w:id="6" w:name="_Toc436203377"/>
-      <w:bookmarkStart w:id="7" w:name="_Toc452813577"/>
-      <w:bookmarkStart w:id="8" w:name="_Toc105907879"/>
-      <w:bookmarkStart w:id="9" w:name="_Toc106079189"/>
-      <w:bookmarkStart w:id="10" w:name="_Toc106079514"/>
-      <w:bookmarkStart w:id="11" w:name="_Toc106079783"/>
-      <w:bookmarkStart w:id="12" w:name="_Toc107027559"/>
-      <w:bookmarkStart w:id="13" w:name="_Toc107027769"/>
+      <w:bookmarkStart w:id="3" w:name="_Toc456598586"/>
+      <w:bookmarkStart w:id="4" w:name="_Toc456600917"/>
+      <w:bookmarkStart w:id="5" w:name="_Toc494193639"/>
+      <w:bookmarkStart w:id="6" w:name="_Toc523878297"/>
+      <w:bookmarkStart w:id="7" w:name="_Toc436203377"/>
+      <w:bookmarkStart w:id="8" w:name="_Toc452813577"/>
+      <w:bookmarkStart w:id="9" w:name="_Toc105907879"/>
+      <w:bookmarkStart w:id="10" w:name="_Toc106079189"/>
+      <w:bookmarkStart w:id="11" w:name="_Toc106079514"/>
+      <w:bookmarkStart w:id="12" w:name="_Toc106079783"/>
+      <w:bookmarkStart w:id="13" w:name="_Toc107027559"/>
+      <w:bookmarkStart w:id="14" w:name="_Toc107027769"/>
       <w:bookmarkEnd w:id="0"/>
     </w:p>
     <w:p>
@@ -3601,18 +3760,18 @@
       <w:r>
         <w:br w:type="page"/>
       </w:r>
-      <w:bookmarkStart w:id="14" w:name="_Toc184632742"/>
+      <w:bookmarkStart w:id="15" w:name="_Toc184632742"/>
       <w:r>
         <w:lastRenderedPageBreak/>
         <w:t>I</w:t>
       </w:r>
-      <w:bookmarkEnd w:id="2"/>
       <w:bookmarkEnd w:id="3"/>
       <w:bookmarkEnd w:id="4"/>
+      <w:bookmarkEnd w:id="5"/>
       <w:r>
         <w:t>ntroduction</w:t>
       </w:r>
-      <w:bookmarkEnd w:id="14"/>
+      <w:bookmarkEnd w:id="15"/>
     </w:p>
     <w:p>
       <w:pPr>
@@ -3621,19 +3780,19 @@
           <w:rFonts w:ascii="Arial" w:hAnsi="Arial" w:cs="Arial"/>
         </w:rPr>
       </w:pPr>
-      <w:bookmarkStart w:id="15" w:name="_Toc456598587"/>
-      <w:bookmarkStart w:id="16" w:name="_Toc456600918"/>
-      <w:bookmarkStart w:id="17" w:name="_Toc494193640"/>
-      <w:bookmarkStart w:id="18" w:name="_Toc184632743"/>
+      <w:bookmarkStart w:id="16" w:name="_Toc456598587"/>
+      <w:bookmarkStart w:id="17" w:name="_Toc456600918"/>
+      <w:bookmarkStart w:id="18" w:name="_Toc494193640"/>
+      <w:bookmarkStart w:id="19" w:name="_Toc184632743"/>
       <w:r>
         <w:rPr>
           <w:rFonts w:ascii="Arial" w:hAnsi="Arial" w:cs="Arial"/>
         </w:rPr>
         <w:t>P</w:t>
       </w:r>
-      <w:bookmarkEnd w:id="15"/>
       <w:bookmarkEnd w:id="16"/>
       <w:bookmarkEnd w:id="17"/>
+      <w:bookmarkEnd w:id="18"/>
       <w:r>
         <w:rPr>
           <w:rFonts w:ascii="Arial" w:hAnsi="Arial" w:cs="Arial"/>
@@ -3682,7 +3841,7 @@
         </w:rPr>
         <w:t xml:space="preserve"> Document</w:t>
       </w:r>
-      <w:bookmarkEnd w:id="18"/>
+      <w:bookmarkEnd w:id="19"/>
     </w:p>
     <w:p>
       <w:pPr>
@@ -3693,8 +3852,8 @@
           <w:iCs/>
         </w:rPr>
       </w:pPr>
-      <w:bookmarkStart w:id="19" w:name="OLE_LINK1"/>
-      <w:bookmarkStart w:id="20" w:name="OLE_LINK2"/>
+      <w:bookmarkStart w:id="20" w:name="OLE_LINK1"/>
+      <w:bookmarkStart w:id="21" w:name="OLE_LINK2"/>
       <w:r>
         <w:rPr>
           <w:rFonts w:ascii="Arial" w:hAnsi="Arial" w:cs="Arial"/>
@@ -3955,9 +4114,9 @@
         </w:numPr>
         <w:ind w:left="432" w:hanging="432"/>
       </w:pPr>
-      <w:bookmarkStart w:id="21" w:name="_Toc494193648"/>
-      <w:bookmarkEnd w:id="19"/>
+      <w:bookmarkStart w:id="22" w:name="_Toc494193648"/>
       <w:bookmarkEnd w:id="20"/>
+      <w:bookmarkEnd w:id="21"/>
       <w:r>
         <w:t>2</w:t>
       </w:r>
@@ -4107,21 +4266,12 @@
         </w:rPr>
         <w:t> </w:t>
       </w:r>
-      <w:proofErr w:type="spellStart"/>
       <w:r>
         <w:rPr>
           <w:rFonts w:ascii="Arial" w:hAnsi="Arial" w:cs="Arial"/>
           <w:color w:val="222222"/>
         </w:rPr>
-        <w:t>TestClass</w:t>
-      </w:r>
-      <w:proofErr w:type="spellEnd"/>
-      <w:r>
-        <w:rPr>
-          <w:rFonts w:ascii="Arial" w:hAnsi="Arial" w:cs="Arial"/>
-          <w:color w:val="222222"/>
-        </w:rPr>
-        <w:t xml:space="preserve"> attribute. The attribute is used to identify classes that contain test methods. Best practices state that test classes should contain only unit test code.</w:t>
+        <w:t>TestClass attribute. The attribute is used to identify classes that contain test methods. Best practices state that test classes should contain only unit test code.</w:t>
       </w:r>
     </w:p>
     <w:p>
@@ -4174,21 +4324,12 @@
         </w:rPr>
         <w:t> </w:t>
       </w:r>
-      <w:proofErr w:type="spellStart"/>
       <w:r>
         <w:rPr>
           <w:rFonts w:ascii="Arial" w:hAnsi="Arial" w:cs="Arial"/>
           <w:color w:val="222222"/>
         </w:rPr>
-        <w:t>TestMethod</w:t>
-      </w:r>
-      <w:proofErr w:type="spellEnd"/>
-      <w:r>
-        <w:rPr>
-          <w:rFonts w:ascii="Arial" w:hAnsi="Arial" w:cs="Arial"/>
-          <w:color w:val="222222"/>
-        </w:rPr>
-        <w:t xml:space="preserve"> attribute. The attribute is used to identify methods that contain unit test code. Best practices state that unit test methods should contain only unit test code.</w:t>
+        <w:t>TestMethod attribute. The attribute is used to identify methods that contain unit test code. Best practices state that unit test methods should contain only unit test code.</w:t>
       </w:r>
     </w:p>
     <w:p>
@@ -4329,21 +4470,12 @@
         </w:rPr>
         <w:t> </w:t>
       </w:r>
-      <w:proofErr w:type="spellStart"/>
       <w:r>
         <w:rPr>
           <w:rFonts w:ascii="Arial" w:hAnsi="Arial" w:cs="Arial"/>
           <w:color w:val="222222"/>
         </w:rPr>
-        <w:t>TestInitialize</w:t>
-      </w:r>
-      <w:proofErr w:type="spellEnd"/>
-      <w:r>
-        <w:rPr>
-          <w:rFonts w:ascii="Arial" w:hAnsi="Arial" w:cs="Arial"/>
-          <w:color w:val="222222"/>
-        </w:rPr>
-        <w:t xml:space="preserve"> attribute, while cleanup methods are declared as such by decorating a cleanup method with the</w:t>
+        <w:t>TestInitialize attribute, while cleanup methods are declared as such by decorating a cleanup method with the</w:t>
       </w:r>
       <w:r>
         <w:rPr>
@@ -4353,25 +4485,15 @@
         </w:rPr>
         <w:t> </w:t>
       </w:r>
-      <w:proofErr w:type="spellStart"/>
       <w:r>
         <w:rPr>
           <w:rFonts w:ascii="Arial" w:hAnsi="Arial" w:cs="Arial"/>
           <w:color w:val="222222"/>
         </w:rPr>
-        <w:t>TestCleanup</w:t>
-      </w:r>
-      <w:proofErr w:type="spellEnd"/>
-      <w:r>
-        <w:rPr>
-          <w:rFonts w:ascii="Arial" w:hAnsi="Arial" w:cs="Arial"/>
-          <w:color w:val="222222"/>
-        </w:rPr>
-        <w:t xml:space="preserve"> attribute.</w:t>
+        <w:t>TestCleanup attribute.</w:t>
       </w:r>
     </w:p>
     <w:bookmarkEnd w:id="1"/>
-    <w:bookmarkEnd w:id="5"/>
     <w:bookmarkEnd w:id="6"/>
     <w:bookmarkEnd w:id="7"/>
     <w:bookmarkEnd w:id="8"/>
@@ -4380,7 +4502,8 @@
     <w:bookmarkEnd w:id="11"/>
     <w:bookmarkEnd w:id="12"/>
     <w:bookmarkEnd w:id="13"/>
-    <w:bookmarkEnd w:id="21"/>
+    <w:bookmarkEnd w:id="14"/>
+    <w:bookmarkEnd w:id="22"/>
     <w:p>
       <w:pPr>
         <w:pStyle w:val="Balk1"/>
@@ -5210,7 +5333,6 @@
                 <w:color w:val="003399"/>
               </w:rPr>
             </w:pPr>
-            <w:proofErr w:type="spellStart"/>
             <w:r>
               <w:rPr>
                 <w:rFonts w:ascii="Arial" w:hAnsi="Arial" w:cs="Arial"/>
@@ -5219,7 +5341,6 @@
               </w:rPr>
               <w:t>NukaCola</w:t>
             </w:r>
-            <w:proofErr w:type="spellEnd"/>
           </w:p>
         </w:tc>
       </w:tr>
@@ -5273,7 +5394,6 @@
                 <w:color w:val="003399"/>
               </w:rPr>
             </w:pPr>
-            <w:proofErr w:type="spellStart"/>
             <w:r>
               <w:rPr>
                 <w:rFonts w:ascii="Arial" w:hAnsi="Arial" w:cs="Arial"/>
@@ -5282,7 +5402,6 @@
               </w:rPr>
               <w:t>NukaCola</w:t>
             </w:r>
-            <w:proofErr w:type="spellEnd"/>
           </w:p>
         </w:tc>
       </w:tr>
@@ -5755,25 +5874,7 @@
                 <w:b/>
                 <w:bCs/>
               </w:rPr>
-              <w:t xml:space="preserve">Get total coin after user add </w:t>
-            </w:r>
-            <w:proofErr w:type="gramStart"/>
-            <w:r>
-              <w:rPr>
-                <w:rFonts w:ascii="Arial" w:hAnsi="Arial" w:cs="Arial"/>
-                <w:b/>
-                <w:bCs/>
-              </w:rPr>
-              <w:t>50 coin</w:t>
-            </w:r>
-            <w:proofErr w:type="gramEnd"/>
-            <w:r>
-              <w:rPr>
-                <w:rFonts w:ascii="Arial" w:hAnsi="Arial" w:cs="Arial"/>
-                <w:b/>
-                <w:bCs/>
-              </w:rPr>
-              <w:t xml:space="preserve"> test</w:t>
+              <w:t>Get total coin after user add 50 coin test</w:t>
             </w:r>
           </w:p>
         </w:tc>
@@ -6075,25 +6176,7 @@
                 <w:b/>
                 <w:bCs/>
               </w:rPr>
-              <w:t xml:space="preserve">Get total coin after user add </w:t>
-            </w:r>
-            <w:proofErr w:type="gramStart"/>
-            <w:r>
-              <w:rPr>
-                <w:rFonts w:ascii="Arial" w:hAnsi="Arial" w:cs="Arial"/>
-                <w:b/>
-                <w:bCs/>
-              </w:rPr>
-              <w:t>100 coin</w:t>
-            </w:r>
-            <w:proofErr w:type="gramEnd"/>
-            <w:r>
-              <w:rPr>
-                <w:rFonts w:ascii="Arial" w:hAnsi="Arial" w:cs="Arial"/>
-                <w:b/>
-                <w:bCs/>
-              </w:rPr>
-              <w:t xml:space="preserve"> test</w:t>
+              <w:t>Get total coin after user add 100 coin test</w:t>
             </w:r>
           </w:p>
         </w:tc>
@@ -6745,7 +6828,6 @@
                 <w:color w:val="003399"/>
               </w:rPr>
             </w:pPr>
-            <w:proofErr w:type="spellStart"/>
             <w:r>
               <w:rPr>
                 <w:rFonts w:ascii="Arial" w:hAnsi="Arial" w:cs="Arial"/>
@@ -6754,7 +6836,6 @@
               </w:rPr>
               <w:t>NukaCola</w:t>
             </w:r>
-            <w:proofErr w:type="spellEnd"/>
           </w:p>
         </w:tc>
       </w:tr>
@@ -6808,7 +6889,6 @@
                 <w:color w:val="003399"/>
               </w:rPr>
             </w:pPr>
-            <w:proofErr w:type="spellStart"/>
             <w:r>
               <w:rPr>
                 <w:rFonts w:ascii="Arial" w:hAnsi="Arial" w:cs="Arial"/>
@@ -6817,7 +6897,6 @@
               </w:rPr>
               <w:t>NukaCola</w:t>
             </w:r>
-            <w:proofErr w:type="spellEnd"/>
           </w:p>
         </w:tc>
       </w:tr>
@@ -7354,7 +7433,6 @@
                 <w:color w:val="003399"/>
               </w:rPr>
             </w:pPr>
-            <w:proofErr w:type="spellStart"/>
             <w:r>
               <w:rPr>
                 <w:rFonts w:ascii="Arial" w:hAnsi="Arial" w:cs="Arial"/>
@@ -7363,7 +7441,6 @@
               </w:rPr>
               <w:t>NukaCola</w:t>
             </w:r>
-            <w:proofErr w:type="spellEnd"/>
           </w:p>
         </w:tc>
       </w:tr>
@@ -7417,7 +7494,6 @@
                 <w:color w:val="003399"/>
               </w:rPr>
             </w:pPr>
-            <w:proofErr w:type="spellStart"/>
             <w:r>
               <w:rPr>
                 <w:rFonts w:ascii="Arial" w:hAnsi="Arial" w:cs="Arial"/>
@@ -7426,7 +7502,6 @@
               </w:rPr>
               <w:t>NukaCola</w:t>
             </w:r>
-            <w:proofErr w:type="spellEnd"/>
           </w:p>
         </w:tc>
       </w:tr>
@@ -7660,7 +7735,6 @@
                 <w:color w:val="003399"/>
               </w:rPr>
             </w:pPr>
-            <w:proofErr w:type="spellStart"/>
             <w:r>
               <w:rPr>
                 <w:rFonts w:ascii="Arial" w:hAnsi="Arial" w:cs="Arial"/>
@@ -7669,7 +7743,6 @@
               </w:rPr>
               <w:t>VendingMachine</w:t>
             </w:r>
-            <w:proofErr w:type="spellEnd"/>
           </w:p>
         </w:tc>
       </w:tr>
@@ -7723,7 +7796,6 @@
                 <w:color w:val="003399"/>
               </w:rPr>
             </w:pPr>
-            <w:proofErr w:type="spellStart"/>
             <w:r>
               <w:rPr>
                 <w:rFonts w:ascii="Arial" w:hAnsi="Arial" w:cs="Arial"/>
@@ -7732,7 +7804,6 @@
               </w:rPr>
               <w:t>VendingMachine</w:t>
             </w:r>
-            <w:proofErr w:type="spellEnd"/>
           </w:p>
         </w:tc>
       </w:tr>
@@ -7919,36 +7990,8 @@
                 <w:b/>
                 <w:bCs/>
               </w:rPr>
-              <w:t xml:space="preserve">Make Discount </w:t>
-            </w:r>
-            <w:proofErr w:type="gramStart"/>
-            <w:r>
-              <w:rPr>
-                <w:rFonts w:ascii="Arial" w:hAnsi="Arial" w:cs="Arial"/>
-                <w:b/>
-                <w:bCs/>
-              </w:rPr>
-              <w:t>To</w:t>
-            </w:r>
-            <w:proofErr w:type="gramEnd"/>
-            <w:r>
-              <w:rPr>
-                <w:rFonts w:ascii="Arial" w:hAnsi="Arial" w:cs="Arial"/>
-                <w:b/>
-                <w:bCs/>
-              </w:rPr>
-              <w:t xml:space="preserve"> Cart Curt </w:t>
-            </w:r>
-            <w:proofErr w:type="spellStart"/>
-            <w:r>
-              <w:rPr>
-                <w:rFonts w:ascii="Arial" w:hAnsi="Arial" w:cs="Arial"/>
-                <w:b/>
-                <w:bCs/>
-              </w:rPr>
-              <w:t>NukaCola</w:t>
-            </w:r>
-            <w:proofErr w:type="spellEnd"/>
+              <w:t>Make Discount To Cart Curt NukaCola</w:t>
+            </w:r>
           </w:p>
         </w:tc>
       </w:tr>
@@ -8258,36 +8301,8 @@
                 <w:b/>
                 <w:bCs/>
               </w:rPr>
-              <w:t xml:space="preserve">Make Discount </w:t>
-            </w:r>
-            <w:proofErr w:type="gramStart"/>
-            <w:r>
-              <w:rPr>
-                <w:rFonts w:ascii="Arial" w:hAnsi="Arial" w:cs="Arial"/>
-                <w:b/>
-                <w:bCs/>
-              </w:rPr>
-              <w:t>To</w:t>
-            </w:r>
-            <w:proofErr w:type="gramEnd"/>
-            <w:r>
-              <w:rPr>
-                <w:rFonts w:ascii="Arial" w:hAnsi="Arial" w:cs="Arial"/>
-                <w:b/>
-                <w:bCs/>
-              </w:rPr>
-              <w:t xml:space="preserve"> Ice </w:t>
-            </w:r>
-            <w:proofErr w:type="spellStart"/>
-            <w:r>
-              <w:rPr>
-                <w:rFonts w:ascii="Arial" w:hAnsi="Arial" w:cs="Arial"/>
-                <w:b/>
-                <w:bCs/>
-              </w:rPr>
-              <w:t>NukaCola</w:t>
-            </w:r>
-            <w:proofErr w:type="spellEnd"/>
+              <w:t>Make Discount To Ice NukaCola</w:t>
+            </w:r>
           </w:p>
         </w:tc>
       </w:tr>
@@ -8596,36 +8611,8 @@
                 <w:b/>
                 <w:bCs/>
               </w:rPr>
-              <w:t xml:space="preserve">Make Discount </w:t>
-            </w:r>
-            <w:proofErr w:type="gramStart"/>
-            <w:r>
-              <w:rPr>
-                <w:rFonts w:ascii="Arial" w:hAnsi="Arial" w:cs="Arial"/>
-                <w:b/>
-                <w:bCs/>
-              </w:rPr>
-              <w:t>To</w:t>
-            </w:r>
-            <w:proofErr w:type="gramEnd"/>
-            <w:r>
-              <w:rPr>
-                <w:rFonts w:ascii="Arial" w:hAnsi="Arial" w:cs="Arial"/>
-                <w:b/>
-                <w:bCs/>
-              </w:rPr>
-              <w:t xml:space="preserve"> Quantum </w:t>
-            </w:r>
-            <w:proofErr w:type="spellStart"/>
-            <w:r>
-              <w:rPr>
-                <w:rFonts w:ascii="Arial" w:hAnsi="Arial" w:cs="Arial"/>
-                <w:b/>
-                <w:bCs/>
-              </w:rPr>
-              <w:t>NukaCola</w:t>
-            </w:r>
-            <w:proofErr w:type="spellEnd"/>
+              <w:t>Make Discount To Quantum NukaCola</w:t>
+            </w:r>
           </w:p>
         </w:tc>
       </w:tr>
@@ -9238,41 +9225,13 @@
                 <w:color w:val="003399"/>
               </w:rPr>
             </w:pPr>
-            <w:proofErr w:type="spellStart"/>
-            <w:r>
-              <w:rPr>
-                <w:rFonts w:ascii="Arial" w:hAnsi="Arial" w:cs="Arial"/>
-                <w:b/>
-                <w:bCs/>
-              </w:rPr>
-              <w:t>IsNumeric</w:t>
-            </w:r>
-            <w:proofErr w:type="spellEnd"/>
-            <w:r>
-              <w:rPr>
-                <w:rFonts w:ascii="Arial" w:hAnsi="Arial" w:cs="Arial"/>
-                <w:b/>
-                <w:bCs/>
-              </w:rPr>
-              <w:t xml:space="preserve"> function test (</w:t>
-            </w:r>
-            <w:proofErr w:type="spellStart"/>
-            <w:r>
-              <w:rPr>
-                <w:rFonts w:ascii="Arial" w:hAnsi="Arial" w:cs="Arial"/>
-                <w:b/>
-                <w:bCs/>
-              </w:rPr>
-              <w:t>int</w:t>
-            </w:r>
-            <w:proofErr w:type="spellEnd"/>
-            <w:r>
-              <w:rPr>
-                <w:rFonts w:ascii="Arial" w:hAnsi="Arial" w:cs="Arial"/>
-                <w:b/>
-                <w:bCs/>
-              </w:rPr>
-              <w:t xml:space="preserve"> parameter test)</w:t>
+            <w:r>
+              <w:rPr>
+                <w:rFonts w:ascii="Arial" w:hAnsi="Arial" w:cs="Arial"/>
+                <w:b/>
+                <w:bCs/>
+              </w:rPr>
+              <w:t>IsNumeric function test (int parameter test)</w:t>
             </w:r>
           </w:p>
         </w:tc>
@@ -9576,41 +9535,13 @@
                 <w:color w:val="003399"/>
               </w:rPr>
             </w:pPr>
-            <w:proofErr w:type="spellStart"/>
-            <w:r>
-              <w:rPr>
-                <w:rFonts w:ascii="Arial" w:hAnsi="Arial" w:cs="Arial"/>
-                <w:b/>
-                <w:bCs/>
-              </w:rPr>
-              <w:t>IsNumeric</w:t>
-            </w:r>
-            <w:proofErr w:type="spellEnd"/>
-            <w:r>
-              <w:rPr>
-                <w:rFonts w:ascii="Arial" w:hAnsi="Arial" w:cs="Arial"/>
-                <w:b/>
-                <w:bCs/>
-              </w:rPr>
-              <w:t xml:space="preserve"> </w:t>
-            </w:r>
-            <w:proofErr w:type="spellStart"/>
-            <w:r>
-              <w:rPr>
-                <w:rFonts w:ascii="Arial" w:hAnsi="Arial" w:cs="Arial"/>
-                <w:b/>
-                <w:bCs/>
-              </w:rPr>
-              <w:t>funcition</w:t>
-            </w:r>
-            <w:proofErr w:type="spellEnd"/>
-            <w:r>
-              <w:rPr>
-                <w:rFonts w:ascii="Arial" w:hAnsi="Arial" w:cs="Arial"/>
-                <w:b/>
-                <w:bCs/>
-              </w:rPr>
-              <w:t xml:space="preserve"> test (string parameter test)</w:t>
+            <w:r>
+              <w:rPr>
+                <w:rFonts w:ascii="Arial" w:hAnsi="Arial" w:cs="Arial"/>
+                <w:b/>
+                <w:bCs/>
+              </w:rPr>
+              <w:t>IsNumeric funcition test (string parameter test)</w:t>
             </w:r>
           </w:p>
         </w:tc>
@@ -9914,23 +9845,13 @@
                 <w:color w:val="003399"/>
               </w:rPr>
             </w:pPr>
-            <w:proofErr w:type="spellStart"/>
-            <w:r>
-              <w:rPr>
-                <w:rFonts w:ascii="Arial" w:hAnsi="Arial" w:cs="Arial"/>
-                <w:b/>
-                <w:bCs/>
-              </w:rPr>
-              <w:t>NukaCola</w:t>
-            </w:r>
-            <w:proofErr w:type="spellEnd"/>
-            <w:r>
-              <w:rPr>
-                <w:rFonts w:ascii="Arial" w:hAnsi="Arial" w:cs="Arial"/>
-                <w:b/>
-                <w:bCs/>
-              </w:rPr>
-              <w:t xml:space="preserve"> without ice test</w:t>
+            <w:r>
+              <w:rPr>
+                <w:rFonts w:ascii="Arial" w:hAnsi="Arial" w:cs="Arial"/>
+                <w:b/>
+                <w:bCs/>
+              </w:rPr>
+              <w:t>NukaCola without ice test</w:t>
             </w:r>
             <w:r>
               <w:rPr>
@@ -10241,23 +10162,13 @@
                 <w:color w:val="003399"/>
               </w:rPr>
             </w:pPr>
-            <w:proofErr w:type="spellStart"/>
-            <w:r>
-              <w:rPr>
-                <w:rFonts w:ascii="Arial" w:hAnsi="Arial" w:cs="Arial"/>
-                <w:b/>
-                <w:bCs/>
-              </w:rPr>
-              <w:t>NukaCola</w:t>
-            </w:r>
-            <w:proofErr w:type="spellEnd"/>
-            <w:r>
-              <w:rPr>
-                <w:rFonts w:ascii="Arial" w:hAnsi="Arial" w:cs="Arial"/>
-                <w:b/>
-                <w:bCs/>
-              </w:rPr>
-              <w:t xml:space="preserve"> with ice test</w:t>
+            <w:r>
+              <w:rPr>
+                <w:rFonts w:ascii="Arial" w:hAnsi="Arial" w:cs="Arial"/>
+                <w:b/>
+                <w:bCs/>
+              </w:rPr>
+              <w:t>NukaCola with ice test</w:t>
             </w:r>
           </w:p>
         </w:tc>
@@ -10549,9 +10460,16 @@
                 <w:rFonts w:ascii="Arial" w:hAnsi="Arial" w:cs="Arial"/>
                 <w:b/>
                 <w:bCs/>
-                <w:color w:val="003399"/>
-              </w:rPr>
-            </w:pPr>
+              </w:rPr>
+            </w:pPr>
+            <w:r>
+              <w:rPr>
+                <w:rFonts w:ascii="Arial" w:hAnsi="Arial" w:cs="Arial"/>
+                <w:b/>
+                <w:bCs/>
+              </w:rPr>
+              <w:t>Red Nuka Cola get price test</w:t>
+            </w:r>
           </w:p>
         </w:tc>
       </w:tr>
@@ -10602,9 +10520,16 @@
                 <w:rFonts w:ascii="Arial" w:hAnsi="Arial" w:cs="Arial"/>
                 <w:b/>
                 <w:bCs/>
-                <w:color w:val="003399"/>
-              </w:rPr>
-            </w:pPr>
+              </w:rPr>
+            </w:pPr>
+            <w:r>
+              <w:rPr>
+                <w:rFonts w:ascii="Arial" w:hAnsi="Arial" w:cs="Arial"/>
+                <w:b/>
+                <w:bCs/>
+              </w:rPr>
+              <w:t>500</w:t>
+            </w:r>
           </w:p>
         </w:tc>
       </w:tr>
@@ -10655,11 +10580,16 @@
                 <w:rFonts w:ascii="Arial" w:hAnsi="Arial" w:cs="Arial"/>
                 <w:b/>
                 <w:bCs/>
-                <w:color w:val="003399"/>
-              </w:rPr>
-            </w:pPr>
-            <w:bookmarkStart w:id="22" w:name="_GoBack"/>
-            <w:bookmarkEnd w:id="22"/>
+              </w:rPr>
+            </w:pPr>
+            <w:r>
+              <w:rPr>
+                <w:rFonts w:ascii="Arial" w:hAnsi="Arial" w:cs="Arial"/>
+                <w:b/>
+                <w:bCs/>
+              </w:rPr>
+              <w:t>500</w:t>
+            </w:r>
           </w:p>
         </w:tc>
       </w:tr>
@@ -10725,6 +10655,290 @@
         </w:rPr>
       </w:pPr>
     </w:p>
+    <w:tbl>
+      <w:tblPr>
+        <w:tblW w:w="0" w:type="auto"/>
+        <w:tblBorders>
+          <w:top w:val="single" w:sz="12" w:space="0" w:color="008000"/>
+          <w:left w:val="single" w:sz="6" w:space="0" w:color="008000"/>
+          <w:bottom w:val="single" w:sz="12" w:space="0" w:color="008000"/>
+          <w:right w:val="single" w:sz="6" w:space="0" w:color="008000"/>
+          <w:insideH w:val="single" w:sz="6" w:space="0" w:color="000000"/>
+        </w:tblBorders>
+        <w:tblLook w:val="04A0" w:firstRow="1" w:lastRow="0" w:firstColumn="1" w:lastColumn="0" w:noHBand="0" w:noVBand="1"/>
+      </w:tblPr>
+      <w:tblGrid>
+        <w:gridCol w:w="4621"/>
+        <w:gridCol w:w="4621"/>
+      </w:tblGrid>
+      <w:tr>
+        <w:trPr>
+          <w:trHeight w:val="463"/>
+        </w:trPr>
+        <w:tc>
+          <w:tcPr>
+            <w:tcW w:w="9242" w:type="dxa"/>
+            <w:gridSpan w:val="2"/>
+            <w:tcBorders>
+              <w:bottom w:val="single" w:sz="12" w:space="0" w:color="008000"/>
+            </w:tcBorders>
+            <w:shd w:val="solid" w:color="C0C0C0" w:fill="FFFFFF"/>
+          </w:tcPr>
+          <w:p>
+            <w:pPr>
+              <w:ind w:left="0"/>
+              <w:rPr>
+                <w:rFonts w:ascii="Arial" w:hAnsi="Arial" w:cs="Arial"/>
+                <w:b/>
+                <w:bCs/>
+              </w:rPr>
+            </w:pPr>
+            <w:r>
+              <w:rPr>
+                <w:rFonts w:ascii="Arial" w:hAnsi="Arial" w:cs="Arial"/>
+                <w:b/>
+                <w:bCs/>
+              </w:rPr>
+              <w:t>Test Case 21</w:t>
+            </w:r>
+          </w:p>
+        </w:tc>
+      </w:tr>
+      <w:tr>
+        <w:trPr>
+          <w:trHeight w:val="399"/>
+        </w:trPr>
+        <w:tc>
+          <w:tcPr>
+            <w:tcW w:w="9242" w:type="dxa"/>
+            <w:gridSpan w:val="2"/>
+            <w:shd w:val="pct20" w:color="000000" w:fill="FFFFFF"/>
+          </w:tcPr>
+          <w:p>
+            <w:pPr>
+              <w:ind w:left="0"/>
+              <w:rPr>
+                <w:rFonts w:ascii="Arial" w:hAnsi="Arial" w:cs="Arial"/>
+                <w:b/>
+                <w:bCs/>
+              </w:rPr>
+            </w:pPr>
+            <w:r>
+              <w:rPr>
+                <w:rFonts w:ascii="Arial" w:hAnsi="Arial" w:cs="Arial"/>
+                <w:b/>
+                <w:bCs/>
+              </w:rPr>
+              <w:t>Test Definition</w:t>
+            </w:r>
+          </w:p>
+        </w:tc>
+      </w:tr>
+      <w:tr>
+        <w:trPr>
+          <w:trHeight w:val="386"/>
+        </w:trPr>
+        <w:tc>
+          <w:tcPr>
+            <w:tcW w:w="9242" w:type="dxa"/>
+            <w:gridSpan w:val="2"/>
+            <w:shd w:val="pct25" w:color="FFFF00" w:fill="FFFFFF"/>
+          </w:tcPr>
+          <w:p>
+            <w:pPr>
+              <w:ind w:left="0"/>
+              <w:rPr>
+                <w:rFonts w:ascii="Arial" w:hAnsi="Arial" w:cs="Arial"/>
+                <w:b/>
+                <w:bCs/>
+                <w:color w:val="003399"/>
+              </w:rPr>
+            </w:pPr>
+            <w:r>
+              <w:rPr>
+                <w:rFonts w:ascii="Arial" w:hAnsi="Arial" w:cs="Arial"/>
+                <w:b/>
+                <w:bCs/>
+              </w:rPr>
+              <w:t>Red Nuka Cola instance of type test</w:t>
+            </w:r>
+          </w:p>
+        </w:tc>
+      </w:tr>
+      <w:tr>
+        <w:trPr>
+          <w:trHeight w:val="406"/>
+        </w:trPr>
+        <w:tc>
+          <w:tcPr>
+            <w:tcW w:w="9242" w:type="dxa"/>
+            <w:gridSpan w:val="2"/>
+            <w:shd w:val="pct20" w:color="000000" w:fill="FFFFFF"/>
+          </w:tcPr>
+          <w:p>
+            <w:pPr>
+              <w:ind w:left="0"/>
+              <w:rPr>
+                <w:rFonts w:ascii="Arial" w:hAnsi="Arial" w:cs="Arial"/>
+                <w:b/>
+                <w:bCs/>
+              </w:rPr>
+            </w:pPr>
+            <w:r>
+              <w:rPr>
+                <w:rFonts w:ascii="Arial" w:hAnsi="Arial" w:cs="Arial"/>
+                <w:b/>
+                <w:bCs/>
+              </w:rPr>
+              <w:t>Expected Value</w:t>
+            </w:r>
+          </w:p>
+        </w:tc>
+      </w:tr>
+      <w:tr>
+        <w:trPr>
+          <w:trHeight w:val="404"/>
+        </w:trPr>
+        <w:tc>
+          <w:tcPr>
+            <w:tcW w:w="9242" w:type="dxa"/>
+            <w:gridSpan w:val="2"/>
+            <w:shd w:val="pct25" w:color="FFFF00" w:fill="FFFFFF"/>
+          </w:tcPr>
+          <w:p>
+            <w:pPr>
+              <w:ind w:left="0"/>
+              <w:rPr>
+                <w:rFonts w:ascii="Arial" w:hAnsi="Arial" w:cs="Arial"/>
+                <w:b/>
+                <w:bCs/>
+              </w:rPr>
+            </w:pPr>
+            <w:r>
+              <w:rPr>
+                <w:rFonts w:ascii="Arial" w:hAnsi="Arial" w:cs="Arial"/>
+                <w:b/>
+                <w:bCs/>
+              </w:rPr>
+              <w:t>NukaCola</w:t>
+            </w:r>
+          </w:p>
+        </w:tc>
+      </w:tr>
+      <w:tr>
+        <w:trPr>
+          <w:trHeight w:val="410"/>
+        </w:trPr>
+        <w:tc>
+          <w:tcPr>
+            <w:tcW w:w="9242" w:type="dxa"/>
+            <w:gridSpan w:val="2"/>
+            <w:shd w:val="pct20" w:color="000000" w:fill="FFFFFF"/>
+          </w:tcPr>
+          <w:p>
+            <w:pPr>
+              <w:ind w:left="0"/>
+              <w:rPr>
+                <w:rFonts w:ascii="Arial" w:hAnsi="Arial" w:cs="Arial"/>
+                <w:b/>
+                <w:bCs/>
+              </w:rPr>
+            </w:pPr>
+            <w:r>
+              <w:rPr>
+                <w:rFonts w:ascii="Arial" w:hAnsi="Arial" w:cs="Arial"/>
+                <w:b/>
+                <w:bCs/>
+              </w:rPr>
+              <w:t>Actual Value</w:t>
+            </w:r>
+          </w:p>
+        </w:tc>
+      </w:tr>
+      <w:tr>
+        <w:trPr>
+          <w:trHeight w:val="499"/>
+        </w:trPr>
+        <w:tc>
+          <w:tcPr>
+            <w:tcW w:w="9242" w:type="dxa"/>
+            <w:gridSpan w:val="2"/>
+            <w:shd w:val="pct25" w:color="FFFF00" w:fill="FFFFFF"/>
+          </w:tcPr>
+          <w:p>
+            <w:pPr>
+              <w:ind w:left="0"/>
+              <w:rPr>
+                <w:rFonts w:ascii="Arial" w:hAnsi="Arial" w:cs="Arial"/>
+                <w:b/>
+                <w:bCs/>
+              </w:rPr>
+            </w:pPr>
+            <w:r>
+              <w:rPr>
+                <w:rFonts w:ascii="Arial" w:hAnsi="Arial" w:cs="Arial"/>
+                <w:b/>
+                <w:bCs/>
+              </w:rPr>
+              <w:t>NukaCola</w:t>
+            </w:r>
+          </w:p>
+        </w:tc>
+      </w:tr>
+      <w:tr>
+        <w:trPr>
+          <w:trHeight w:val="408"/>
+        </w:trPr>
+        <w:tc>
+          <w:tcPr>
+            <w:tcW w:w="4621" w:type="dxa"/>
+            <w:shd w:val="pct20" w:color="000000" w:fill="FFFFFF"/>
+          </w:tcPr>
+          <w:p>
+            <w:pPr>
+              <w:ind w:left="0"/>
+              <w:rPr>
+                <w:rFonts w:ascii="Arial" w:hAnsi="Arial" w:cs="Arial"/>
+                <w:b/>
+                <w:bCs/>
+              </w:rPr>
+            </w:pPr>
+            <w:r>
+              <w:rPr>
+                <w:rFonts w:ascii="Arial" w:hAnsi="Arial" w:cs="Arial"/>
+                <w:b/>
+                <w:bCs/>
+              </w:rPr>
+              <w:t>Result of Test Case</w:t>
+            </w:r>
+          </w:p>
+        </w:tc>
+        <w:tc>
+          <w:tcPr>
+            <w:tcW w:w="4621" w:type="dxa"/>
+            <w:shd w:val="pct20" w:color="000000" w:fill="FFFFFF"/>
+          </w:tcPr>
+          <w:p>
+            <w:pPr>
+              <w:ind w:left="0"/>
+              <w:rPr>
+                <w:rFonts w:ascii="Arial" w:hAnsi="Arial" w:cs="Arial"/>
+                <w:b/>
+                <w:i/>
+                <w:color w:val="003399"/>
+              </w:rPr>
+            </w:pPr>
+            <w:r>
+              <w:rPr>
+                <w:rFonts w:ascii="Arial" w:hAnsi="Arial" w:cs="Arial"/>
+                <w:b/>
+              </w:rPr>
+              <w:t>successful</w:t>
+            </w:r>
+          </w:p>
+        </w:tc>
+      </w:tr>
+    </w:tbl>
     <w:p>
       <w:pPr>
         <w:pStyle w:val="Appendix"/>
@@ -10735,6 +10949,323 @@
     </w:p>
     <w:p>
       <w:pPr>
+        <w:pStyle w:val="Appendix"/>
+        <w:rPr>
+          <w:rFonts w:ascii="Arial" w:hAnsi="Arial" w:cs="Arial"/>
+        </w:rPr>
+      </w:pPr>
+    </w:p>
+    <w:p>
+      <w:pPr>
+        <w:pStyle w:val="Appendix"/>
+        <w:rPr>
+          <w:rFonts w:ascii="Arial" w:hAnsi="Arial" w:cs="Arial"/>
+        </w:rPr>
+      </w:pPr>
+    </w:p>
+    <w:tbl>
+      <w:tblPr>
+        <w:tblW w:w="0" w:type="auto"/>
+        <w:tblBorders>
+          <w:top w:val="single" w:sz="12" w:space="0" w:color="008000"/>
+          <w:left w:val="single" w:sz="6" w:space="0" w:color="008000"/>
+          <w:bottom w:val="single" w:sz="12" w:space="0" w:color="008000"/>
+          <w:right w:val="single" w:sz="6" w:space="0" w:color="008000"/>
+          <w:insideH w:val="single" w:sz="6" w:space="0" w:color="000000"/>
+        </w:tblBorders>
+        <w:tblLook w:val="04A0" w:firstRow="1" w:lastRow="0" w:firstColumn="1" w:lastColumn="0" w:noHBand="0" w:noVBand="1"/>
+      </w:tblPr>
+      <w:tblGrid>
+        <w:gridCol w:w="4621"/>
+        <w:gridCol w:w="4621"/>
+      </w:tblGrid>
+      <w:tr>
+        <w:trPr>
+          <w:trHeight w:val="463"/>
+        </w:trPr>
+        <w:tc>
+          <w:tcPr>
+            <w:tcW w:w="9242" w:type="dxa"/>
+            <w:gridSpan w:val="2"/>
+            <w:tcBorders>
+              <w:bottom w:val="single" w:sz="12" w:space="0" w:color="008000"/>
+            </w:tcBorders>
+            <w:shd w:val="solid" w:color="C0C0C0" w:fill="FFFFFF"/>
+          </w:tcPr>
+          <w:p>
+            <w:pPr>
+              <w:ind w:left="0"/>
+              <w:rPr>
+                <w:rFonts w:ascii="Arial" w:hAnsi="Arial" w:cs="Arial"/>
+                <w:b/>
+                <w:bCs/>
+              </w:rPr>
+            </w:pPr>
+            <w:r>
+              <w:rPr>
+                <w:rFonts w:ascii="Arial" w:hAnsi="Arial" w:cs="Arial"/>
+                <w:b/>
+                <w:bCs/>
+              </w:rPr>
+              <w:lastRenderedPageBreak/>
+              <w:t>Test Case 22</w:t>
+            </w:r>
+          </w:p>
+        </w:tc>
+      </w:tr>
+      <w:tr>
+        <w:trPr>
+          <w:trHeight w:val="399"/>
+        </w:trPr>
+        <w:tc>
+          <w:tcPr>
+            <w:tcW w:w="9242" w:type="dxa"/>
+            <w:gridSpan w:val="2"/>
+            <w:shd w:val="pct20" w:color="000000" w:fill="FFFFFF"/>
+          </w:tcPr>
+          <w:p>
+            <w:pPr>
+              <w:ind w:left="0"/>
+              <w:rPr>
+                <w:rFonts w:ascii="Arial" w:hAnsi="Arial" w:cs="Arial"/>
+                <w:b/>
+                <w:bCs/>
+              </w:rPr>
+            </w:pPr>
+            <w:r>
+              <w:rPr>
+                <w:rFonts w:ascii="Arial" w:hAnsi="Arial" w:cs="Arial"/>
+                <w:b/>
+                <w:bCs/>
+              </w:rPr>
+              <w:t>Test Definition</w:t>
+            </w:r>
+          </w:p>
+        </w:tc>
+      </w:tr>
+      <w:tr>
+        <w:trPr>
+          <w:trHeight w:val="386"/>
+        </w:trPr>
+        <w:tc>
+          <w:tcPr>
+            <w:tcW w:w="9242" w:type="dxa"/>
+            <w:gridSpan w:val="2"/>
+            <w:shd w:val="pct25" w:color="FFFF00" w:fill="FFFFFF"/>
+          </w:tcPr>
+          <w:p>
+            <w:pPr>
+              <w:ind w:left="0"/>
+              <w:rPr>
+                <w:rFonts w:ascii="Arial" w:hAnsi="Arial" w:cs="Arial"/>
+                <w:b/>
+                <w:bCs/>
+                <w:color w:val="003399"/>
+              </w:rPr>
+            </w:pPr>
+            <w:r>
+              <w:rPr>
+                <w:rFonts w:ascii="Arial" w:hAnsi="Arial" w:cs="Arial"/>
+                <w:b/>
+                <w:bCs/>
+              </w:rPr>
+              <w:t>Make Discount To Red Nuka Cola</w:t>
+            </w:r>
+          </w:p>
+        </w:tc>
+      </w:tr>
+      <w:tr>
+        <w:trPr>
+          <w:trHeight w:val="406"/>
+        </w:trPr>
+        <w:tc>
+          <w:tcPr>
+            <w:tcW w:w="9242" w:type="dxa"/>
+            <w:gridSpan w:val="2"/>
+            <w:shd w:val="pct20" w:color="000000" w:fill="FFFFFF"/>
+          </w:tcPr>
+          <w:p>
+            <w:pPr>
+              <w:ind w:left="0"/>
+              <w:rPr>
+                <w:rFonts w:ascii="Arial" w:hAnsi="Arial" w:cs="Arial"/>
+                <w:b/>
+                <w:bCs/>
+              </w:rPr>
+            </w:pPr>
+            <w:r>
+              <w:rPr>
+                <w:rFonts w:ascii="Arial" w:hAnsi="Arial" w:cs="Arial"/>
+                <w:b/>
+                <w:bCs/>
+              </w:rPr>
+              <w:t>Expected Value</w:t>
+            </w:r>
+          </w:p>
+        </w:tc>
+      </w:tr>
+      <w:tr>
+        <w:trPr>
+          <w:trHeight w:val="404"/>
+        </w:trPr>
+        <w:tc>
+          <w:tcPr>
+            <w:tcW w:w="9242" w:type="dxa"/>
+            <w:gridSpan w:val="2"/>
+            <w:shd w:val="pct25" w:color="FFFF00" w:fill="FFFFFF"/>
+          </w:tcPr>
+          <w:p>
+            <w:pPr>
+              <w:ind w:left="0"/>
+              <w:rPr>
+                <w:rFonts w:ascii="Arial" w:hAnsi="Arial" w:cs="Arial"/>
+                <w:b/>
+                <w:bCs/>
+              </w:rPr>
+            </w:pPr>
+            <w:r>
+              <w:rPr>
+                <w:rFonts w:ascii="Arial" w:hAnsi="Arial" w:cs="Arial"/>
+                <w:b/>
+                <w:bCs/>
+              </w:rPr>
+              <w:t>375</w:t>
+            </w:r>
+          </w:p>
+        </w:tc>
+      </w:tr>
+      <w:tr>
+        <w:trPr>
+          <w:trHeight w:val="410"/>
+        </w:trPr>
+        <w:tc>
+          <w:tcPr>
+            <w:tcW w:w="9242" w:type="dxa"/>
+            <w:gridSpan w:val="2"/>
+            <w:shd w:val="pct20" w:color="000000" w:fill="FFFFFF"/>
+          </w:tcPr>
+          <w:p>
+            <w:pPr>
+              <w:ind w:left="0"/>
+              <w:rPr>
+                <w:rFonts w:ascii="Arial" w:hAnsi="Arial" w:cs="Arial"/>
+                <w:b/>
+                <w:bCs/>
+              </w:rPr>
+            </w:pPr>
+            <w:r>
+              <w:rPr>
+                <w:rFonts w:ascii="Arial" w:hAnsi="Arial" w:cs="Arial"/>
+                <w:b/>
+                <w:bCs/>
+              </w:rPr>
+              <w:t>Actual Value</w:t>
+            </w:r>
+          </w:p>
+        </w:tc>
+      </w:tr>
+      <w:tr>
+        <w:trPr>
+          <w:trHeight w:val="499"/>
+        </w:trPr>
+        <w:tc>
+          <w:tcPr>
+            <w:tcW w:w="9242" w:type="dxa"/>
+            <w:gridSpan w:val="2"/>
+            <w:shd w:val="pct25" w:color="FFFF00" w:fill="FFFFFF"/>
+          </w:tcPr>
+          <w:p>
+            <w:pPr>
+              <w:ind w:left="0"/>
+              <w:rPr>
+                <w:rFonts w:ascii="Arial" w:hAnsi="Arial" w:cs="Arial"/>
+                <w:b/>
+                <w:bCs/>
+              </w:rPr>
+            </w:pPr>
+            <w:r>
+              <w:rPr>
+                <w:rFonts w:ascii="Arial" w:hAnsi="Arial" w:cs="Arial"/>
+                <w:b/>
+                <w:bCs/>
+              </w:rPr>
+              <w:t>375</w:t>
+            </w:r>
+          </w:p>
+        </w:tc>
+      </w:tr>
+      <w:tr>
+        <w:trPr>
+          <w:trHeight w:val="408"/>
+        </w:trPr>
+        <w:tc>
+          <w:tcPr>
+            <w:tcW w:w="4621" w:type="dxa"/>
+            <w:shd w:val="pct20" w:color="000000" w:fill="FFFFFF"/>
+          </w:tcPr>
+          <w:p>
+            <w:pPr>
+              <w:ind w:left="0"/>
+              <w:rPr>
+                <w:rFonts w:ascii="Arial" w:hAnsi="Arial" w:cs="Arial"/>
+                <w:b/>
+                <w:bCs/>
+              </w:rPr>
+            </w:pPr>
+            <w:r>
+              <w:rPr>
+                <w:rFonts w:ascii="Arial" w:hAnsi="Arial" w:cs="Arial"/>
+                <w:b/>
+                <w:bCs/>
+              </w:rPr>
+              <w:t>Result of Test Case</w:t>
+            </w:r>
+          </w:p>
+        </w:tc>
+        <w:tc>
+          <w:tcPr>
+            <w:tcW w:w="4621" w:type="dxa"/>
+            <w:shd w:val="pct20" w:color="000000" w:fill="FFFFFF"/>
+          </w:tcPr>
+          <w:p>
+            <w:pPr>
+              <w:ind w:left="0"/>
+              <w:rPr>
+                <w:rFonts w:ascii="Arial" w:hAnsi="Arial" w:cs="Arial"/>
+                <w:b/>
+                <w:i/>
+                <w:color w:val="003399"/>
+              </w:rPr>
+            </w:pPr>
+            <w:r>
+              <w:rPr>
+                <w:rFonts w:ascii="Arial" w:hAnsi="Arial" w:cs="Arial"/>
+                <w:b/>
+              </w:rPr>
+              <w:t>successful</w:t>
+            </w:r>
+          </w:p>
+        </w:tc>
+      </w:tr>
+    </w:tbl>
+    <w:p>
+      <w:pPr>
+        <w:pStyle w:val="Appendix"/>
+        <w:rPr>
+          <w:rFonts w:ascii="Arial" w:hAnsi="Arial" w:cs="Arial"/>
+        </w:rPr>
+      </w:pPr>
+    </w:p>
+    <w:p>
+      <w:pPr>
+        <w:pStyle w:val="Appendix"/>
+        <w:rPr>
+          <w:rFonts w:ascii="Arial" w:hAnsi="Arial" w:cs="Arial"/>
+        </w:rPr>
+      </w:pPr>
+    </w:p>
+    <w:p>
+      <w:pPr>
         <w:ind w:left="0"/>
         <w:rPr>
           <w:rFonts w:ascii="Arial" w:hAnsi="Arial" w:cs="Arial"/>
@@ -10742,7 +11273,6 @@
           <w:sz w:val="28"/>
         </w:rPr>
       </w:pPr>
-      <w:proofErr w:type="gramStart"/>
       <w:r>
         <w:rPr>
           <w:rFonts w:ascii="Arial" w:hAnsi="Arial" w:cs="Arial"/>
@@ -10759,7 +11289,6 @@
         </w:rPr>
         <w:t xml:space="preserve">  CONCLUSION</w:t>
       </w:r>
-      <w:proofErr w:type="gramEnd"/>
     </w:p>
     <w:p>
       <w:pPr>
@@ -10781,7 +11310,19 @@
         <w:rPr>
           <w:rFonts w:ascii="Arial" w:hAnsi="Arial" w:cs="Arial"/>
         </w:rPr>
-        <w:t xml:space="preserve"> All of test cases are successful for this version. The testing team agrees and gives a Green signal for this version of Nuka Cola Vending Machine application. User acceptance testing should be performed before release.</w:t>
+        <w:t xml:space="preserve"> All of test cases are successful for this version. The testing team agrees and gives a Green signal for this version of Nuka Cola Vending Machine application. User acceptance testing should be performed before</w:t>
+      </w:r>
+      <w:r>
+        <w:rPr>
+          <w:rFonts w:ascii="Arial" w:hAnsi="Arial" w:cs="Arial"/>
+        </w:rPr>
+        <w:t xml:space="preserve"> next</w:t>
+      </w:r>
+      <w:r>
+        <w:rPr>
+          <w:rFonts w:ascii="Arial" w:hAnsi="Arial" w:cs="Arial"/>
+        </w:rPr>
+        <w:t xml:space="preserve"> release.</w:t>
       </w:r>
     </w:p>
     <w:sectPr>
@@ -10800,7 +11341,7 @@
 </file>
 
 <file path=word/endnotes.xml><?xml version="1.0" encoding="utf-8"?>
-<w:endnotes xmlns:wpc="http://schemas.microsoft.com/office/word/2010/wordprocessingCanvas" xmlns:cx="http://schemas.microsoft.com/office/drawing/2014/chartex" xmlns:cx1="http://schemas.microsoft.com/office/drawing/2015/9/8/chartex" xmlns:cx2="http://schemas.microsoft.com/office/drawing/2015/10/21/chartex" xmlns:cx3="http://schemas.microsoft.com/office/drawing/2016/5/9/chartex" xmlns:cx4="http://schemas.microsoft.com/office/drawing/2016/5/10/chartex" xmlns:cx5="http://schemas.microsoft.com/office/drawing/2016/5/11/chartex" xmlns:mc="http://schemas.openxmlformats.org/markup-compatibility/2006" xmlns:o="urn:schemas-microsoft-com:office:office" xmlns:r="http://schemas.openxmlformats.org/officeDocument/2006/relationships" xmlns:m="http://schemas.openxmlformats.org/officeDocument/2006/math" xmlns:v="urn:schemas-microsoft-com:vml" xmlns:wp14="http://schemas.microsoft.com/office/word/2010/wordprocessingDrawing" xmlns:wp="http://schemas.openxmlformats.org/drawingml/2006/wordprocessingDrawing" xmlns:w10="urn:schemas-microsoft-com:office:word" xmlns:w="http://schemas.openxmlformats.org/wordprocessingml/2006/main" xmlns:w14="http://schemas.microsoft.com/office/word/2010/wordml" xmlns:w15="http://schemas.microsoft.com/office/word/2012/wordml" xmlns:w16se="http://schemas.microsoft.com/office/word/2015/wordml/symex" xmlns:wpg="http://schemas.microsoft.com/office/word/2010/wordprocessingGroup" xmlns:wpi="http://schemas.microsoft.com/office/word/2010/wordprocessingInk" xmlns:wne="http://schemas.microsoft.com/office/word/2006/wordml" xmlns:wps="http://schemas.microsoft.com/office/word/2010/wordprocessingShape" mc:Ignorable="w14 w15 w16se wp14">
+<w:endnotes xmlns:wpc="http://schemas.microsoft.com/office/word/2010/wordprocessingCanvas" xmlns:cx="http://schemas.microsoft.com/office/drawing/2014/chartex" xmlns:cx1="http://schemas.microsoft.com/office/drawing/2015/9/8/chartex" xmlns:cx2="http://schemas.microsoft.com/office/drawing/2015/10/21/chartex" xmlns:cx3="http://schemas.microsoft.com/office/drawing/2016/5/9/chartex" xmlns:cx4="http://schemas.microsoft.com/office/drawing/2016/5/10/chartex" xmlns:cx5="http://schemas.microsoft.com/office/drawing/2016/5/11/chartex" xmlns:cx6="http://schemas.microsoft.com/office/drawing/2016/5/12/chartex" xmlns:cx7="http://schemas.microsoft.com/office/drawing/2016/5/13/chartex" xmlns:cx8="http://schemas.microsoft.com/office/drawing/2016/5/14/chartex" xmlns:mc="http://schemas.openxmlformats.org/markup-compatibility/2006" xmlns:o="urn:schemas-microsoft-com:office:office" xmlns:r="http://schemas.openxmlformats.org/officeDocument/2006/relationships" xmlns:m="http://schemas.openxmlformats.org/officeDocument/2006/math" xmlns:v="urn:schemas-microsoft-com:vml" xmlns:wp14="http://schemas.microsoft.com/office/word/2010/wordprocessingDrawing" xmlns:wp="http://schemas.openxmlformats.org/drawingml/2006/wordprocessingDrawing" xmlns:w10="urn:schemas-microsoft-com:office:word" xmlns:w="http://schemas.openxmlformats.org/wordprocessingml/2006/main" xmlns:w14="http://schemas.microsoft.com/office/word/2010/wordml" xmlns:w15="http://schemas.microsoft.com/office/word/2012/wordml" xmlns:w16se="http://schemas.microsoft.com/office/word/2015/wordml/symex" xmlns:wpg="http://schemas.microsoft.com/office/word/2010/wordprocessingGroup" xmlns:wpi="http://schemas.microsoft.com/office/word/2010/wordprocessingInk" xmlns:wne="http://schemas.microsoft.com/office/word/2006/wordml" xmlns:wps="http://schemas.microsoft.com/office/word/2010/wordprocessingShape" mc:Ignorable="w14 w15 w16se wp14">
   <w:endnote w:type="separator" w:id="-1">
     <w:p>
       <w:r>
@@ -10819,7 +11360,7 @@
 </file>
 
 <file path=word/footer1.xml><?xml version="1.0" encoding="utf-8"?>
-<w:ftr xmlns:wpc="http://schemas.microsoft.com/office/word/2010/wordprocessingCanvas" xmlns:cx="http://schemas.microsoft.com/office/drawing/2014/chartex" xmlns:cx1="http://schemas.microsoft.com/office/drawing/2015/9/8/chartex" xmlns:cx2="http://schemas.microsoft.com/office/drawing/2015/10/21/chartex" xmlns:cx3="http://schemas.microsoft.com/office/drawing/2016/5/9/chartex" xmlns:cx4="http://schemas.microsoft.com/office/drawing/2016/5/10/chartex" xmlns:cx5="http://schemas.microsoft.com/office/drawing/2016/5/11/chartex" xmlns:mc="http://schemas.openxmlformats.org/markup-compatibility/2006" xmlns:o="urn:schemas-microsoft-com:office:office" xmlns:r="http://schemas.openxmlformats.org/officeDocument/2006/relationships" xmlns:m="http://schemas.openxmlformats.org/officeDocument/2006/math" xmlns:v="urn:schemas-microsoft-com:vml" xmlns:wp14="http://schemas.microsoft.com/office/word/2010/wordprocessingDrawing" xmlns:wp="http://schemas.openxmlformats.org/drawingml/2006/wordprocessingDrawing" xmlns:w10="urn:schemas-microsoft-com:office:word" xmlns:w="http://schemas.openxmlformats.org/wordprocessingml/2006/main" xmlns:w14="http://schemas.microsoft.com/office/word/2010/wordml" xmlns:w15="http://schemas.microsoft.com/office/word/2012/wordml" xmlns:w16se="http://schemas.microsoft.com/office/word/2015/wordml/symex" xmlns:wpg="http://schemas.microsoft.com/office/word/2010/wordprocessingGroup" xmlns:wpi="http://schemas.microsoft.com/office/word/2010/wordprocessingInk" xmlns:wne="http://schemas.microsoft.com/office/word/2006/wordml" xmlns:wps="http://schemas.microsoft.com/office/word/2010/wordprocessingShape" mc:Ignorable="w14 w15 w16se wp14">
+<w:ftr xmlns:wpc="http://schemas.microsoft.com/office/word/2010/wordprocessingCanvas" xmlns:cx="http://schemas.microsoft.com/office/drawing/2014/chartex" xmlns:cx1="http://schemas.microsoft.com/office/drawing/2015/9/8/chartex" xmlns:cx2="http://schemas.microsoft.com/office/drawing/2015/10/21/chartex" xmlns:cx3="http://schemas.microsoft.com/office/drawing/2016/5/9/chartex" xmlns:cx4="http://schemas.microsoft.com/office/drawing/2016/5/10/chartex" xmlns:cx5="http://schemas.microsoft.com/office/drawing/2016/5/11/chartex" xmlns:cx6="http://schemas.microsoft.com/office/drawing/2016/5/12/chartex" xmlns:cx7="http://schemas.microsoft.com/office/drawing/2016/5/13/chartex" xmlns:cx8="http://schemas.microsoft.com/office/drawing/2016/5/14/chartex" xmlns:mc="http://schemas.openxmlformats.org/markup-compatibility/2006" xmlns:o="urn:schemas-microsoft-com:office:office" xmlns:r="http://schemas.openxmlformats.org/officeDocument/2006/relationships" xmlns:m="http://schemas.openxmlformats.org/officeDocument/2006/math" xmlns:v="urn:schemas-microsoft-com:vml" xmlns:wp14="http://schemas.microsoft.com/office/word/2010/wordprocessingDrawing" xmlns:wp="http://schemas.openxmlformats.org/drawingml/2006/wordprocessingDrawing" xmlns:w10="urn:schemas-microsoft-com:office:word" xmlns:w="http://schemas.openxmlformats.org/wordprocessingml/2006/main" xmlns:w14="http://schemas.microsoft.com/office/word/2010/wordml" xmlns:w15="http://schemas.microsoft.com/office/word/2012/wordml" xmlns:w16se="http://schemas.microsoft.com/office/word/2015/wordml/symex" xmlns:wpg="http://schemas.microsoft.com/office/word/2010/wordprocessingGroup" xmlns:wpi="http://schemas.microsoft.com/office/word/2010/wordprocessingInk" xmlns:wne="http://schemas.microsoft.com/office/word/2006/wordml" xmlns:wps="http://schemas.microsoft.com/office/word/2010/wordprocessingShape" mc:Ignorable="w14 w15 w16se wp14">
   <w:p>
     <w:pPr>
       <w:pStyle w:val="AltBilgi"/>
@@ -10903,7 +11444,7 @@
         <w:sz w:val="18"/>
         <w:szCs w:val="18"/>
       </w:rPr>
-      <w:t>10</w:t>
+      <w:t>12</w:t>
     </w:r>
     <w:r>
       <w:rPr>
@@ -10958,7 +11499,7 @@
         <w:sz w:val="18"/>
         <w:szCs w:val="18"/>
       </w:rPr>
-      <w:t>11</w:t>
+      <w:t>12</w:t>
     </w:r>
     <w:r>
       <w:rPr>
@@ -10974,7 +11515,7 @@
 </file>
 
 <file path=word/footer2.xml><?xml version="1.0" encoding="utf-8"?>
-<w:ftr xmlns:wpc="http://schemas.microsoft.com/office/word/2010/wordprocessingCanvas" xmlns:cx="http://schemas.microsoft.com/office/drawing/2014/chartex" xmlns:cx1="http://schemas.microsoft.com/office/drawing/2015/9/8/chartex" xmlns:cx2="http://schemas.microsoft.com/office/drawing/2015/10/21/chartex" xmlns:cx3="http://schemas.microsoft.com/office/drawing/2016/5/9/chartex" xmlns:cx4="http://schemas.microsoft.com/office/drawing/2016/5/10/chartex" xmlns:cx5="http://schemas.microsoft.com/office/drawing/2016/5/11/chartex" xmlns:mc="http://schemas.openxmlformats.org/markup-compatibility/2006" xmlns:o="urn:schemas-microsoft-com:office:office" xmlns:r="http://schemas.openxmlformats.org/officeDocument/2006/relationships" xmlns:m="http://schemas.openxmlformats.org/officeDocument/2006/math" xmlns:v="urn:schemas-microsoft-com:vml" xmlns:wp14="http://schemas.microsoft.com/office/word/2010/wordprocessingDrawing" xmlns:wp="http://schemas.openxmlformats.org/drawingml/2006/wordprocessingDrawing" xmlns:w10="urn:schemas-microsoft-com:office:word" xmlns:w="http://schemas.openxmlformats.org/wordprocessingml/2006/main" xmlns:w14="http://schemas.microsoft.com/office/word/2010/wordml" xmlns:w15="http://schemas.microsoft.com/office/word/2012/wordml" xmlns:w16se="http://schemas.microsoft.com/office/word/2015/wordml/symex" xmlns:wpg="http://schemas.microsoft.com/office/word/2010/wordprocessingGroup" xmlns:wpi="http://schemas.microsoft.com/office/word/2010/wordprocessingInk" xmlns:wne="http://schemas.microsoft.com/office/word/2006/wordml" xmlns:wps="http://schemas.microsoft.com/office/word/2010/wordprocessingShape" mc:Ignorable="w14 w15 w16se wp14">
+<w:ftr xmlns:wpc="http://schemas.microsoft.com/office/word/2010/wordprocessingCanvas" xmlns:cx="http://schemas.microsoft.com/office/drawing/2014/chartex" xmlns:cx1="http://schemas.microsoft.com/office/drawing/2015/9/8/chartex" xmlns:cx2="http://schemas.microsoft.com/office/drawing/2015/10/21/chartex" xmlns:cx3="http://schemas.microsoft.com/office/drawing/2016/5/9/chartex" xmlns:cx4="http://schemas.microsoft.com/office/drawing/2016/5/10/chartex" xmlns:cx5="http://schemas.microsoft.com/office/drawing/2016/5/11/chartex" xmlns:cx6="http://schemas.microsoft.com/office/drawing/2016/5/12/chartex" xmlns:cx7="http://schemas.microsoft.com/office/drawing/2016/5/13/chartex" xmlns:cx8="http://schemas.microsoft.com/office/drawing/2016/5/14/chartex" xmlns:mc="http://schemas.openxmlformats.org/markup-compatibility/2006" xmlns:o="urn:schemas-microsoft-com:office:office" xmlns:r="http://schemas.openxmlformats.org/officeDocument/2006/relationships" xmlns:m="http://schemas.openxmlformats.org/officeDocument/2006/math" xmlns:v="urn:schemas-microsoft-com:vml" xmlns:wp14="http://schemas.microsoft.com/office/word/2010/wordprocessingDrawing" xmlns:wp="http://schemas.openxmlformats.org/drawingml/2006/wordprocessingDrawing" xmlns:w10="urn:schemas-microsoft-com:office:word" xmlns:w="http://schemas.openxmlformats.org/wordprocessingml/2006/main" xmlns:w14="http://schemas.microsoft.com/office/word/2010/wordml" xmlns:w15="http://schemas.microsoft.com/office/word/2012/wordml" xmlns:w16se="http://schemas.microsoft.com/office/word/2015/wordml/symex" xmlns:wpg="http://schemas.microsoft.com/office/word/2010/wordprocessingGroup" xmlns:wpi="http://schemas.microsoft.com/office/word/2010/wordprocessingInk" xmlns:wne="http://schemas.microsoft.com/office/word/2006/wordml" xmlns:wps="http://schemas.microsoft.com/office/word/2010/wordprocessingShape" mc:Ignorable="w14 w15 w16se wp14">
   <w:p>
     <w:pPr>
       <w:pStyle w:val="AltBilgi"/>
@@ -11001,7 +11542,7 @@
 </file>
 
 <file path=word/footnotes.xml><?xml version="1.0" encoding="utf-8"?>
-<w:footnotes xmlns:wpc="http://schemas.microsoft.com/office/word/2010/wordprocessingCanvas" xmlns:cx="http://schemas.microsoft.com/office/drawing/2014/chartex" xmlns:cx1="http://schemas.microsoft.com/office/drawing/2015/9/8/chartex" xmlns:cx2="http://schemas.microsoft.com/office/drawing/2015/10/21/chartex" xmlns:cx3="http://schemas.microsoft.com/office/drawing/2016/5/9/chartex" xmlns:cx4="http://schemas.microsoft.com/office/drawing/2016/5/10/chartex" xmlns:cx5="http://schemas.microsoft.com/office/drawing/2016/5/11/chartex" xmlns:mc="http://schemas.openxmlformats.org/markup-compatibility/2006" xmlns:o="urn:schemas-microsoft-com:office:office" xmlns:r="http://schemas.openxmlformats.org/officeDocument/2006/relationships" xmlns:m="http://schemas.openxmlformats.org/officeDocument/2006/math" xmlns:v="urn:schemas-microsoft-com:vml" xmlns:wp14="http://schemas.microsoft.com/office/word/2010/wordprocessingDrawing" xmlns:wp="http://schemas.openxmlformats.org/drawingml/2006/wordprocessingDrawing" xmlns:w10="urn:schemas-microsoft-com:office:word" xmlns:w="http://schemas.openxmlformats.org/wordprocessingml/2006/main" xmlns:w14="http://schemas.microsoft.com/office/word/2010/wordml" xmlns:w15="http://schemas.microsoft.com/office/word/2012/wordml" xmlns:w16se="http://schemas.microsoft.com/office/word/2015/wordml/symex" xmlns:wpg="http://schemas.microsoft.com/office/word/2010/wordprocessingGroup" xmlns:wpi="http://schemas.microsoft.com/office/word/2010/wordprocessingInk" xmlns:wne="http://schemas.microsoft.com/office/word/2006/wordml" xmlns:wps="http://schemas.microsoft.com/office/word/2010/wordprocessingShape" mc:Ignorable="w14 w15 w16se wp14">
+<w:footnotes xmlns:wpc="http://schemas.microsoft.com/office/word/2010/wordprocessingCanvas" xmlns:cx="http://schemas.microsoft.com/office/drawing/2014/chartex" xmlns:cx1="http://schemas.microsoft.com/office/drawing/2015/9/8/chartex" xmlns:cx2="http://schemas.microsoft.com/office/drawing/2015/10/21/chartex" xmlns:cx3="http://schemas.microsoft.com/office/drawing/2016/5/9/chartex" xmlns:cx4="http://schemas.microsoft.com/office/drawing/2016/5/10/chartex" xmlns:cx5="http://schemas.microsoft.com/office/drawing/2016/5/11/chartex" xmlns:cx6="http://schemas.microsoft.com/office/drawing/2016/5/12/chartex" xmlns:cx7="http://schemas.microsoft.com/office/drawing/2016/5/13/chartex" xmlns:cx8="http://schemas.microsoft.com/office/drawing/2016/5/14/chartex" xmlns:mc="http://schemas.openxmlformats.org/markup-compatibility/2006" xmlns:o="urn:schemas-microsoft-com:office:office" xmlns:r="http://schemas.openxmlformats.org/officeDocument/2006/relationships" xmlns:m="http://schemas.openxmlformats.org/officeDocument/2006/math" xmlns:v="urn:schemas-microsoft-com:vml" xmlns:wp14="http://schemas.microsoft.com/office/word/2010/wordprocessingDrawing" xmlns:wp="http://schemas.openxmlformats.org/drawingml/2006/wordprocessingDrawing" xmlns:w10="urn:schemas-microsoft-com:office:word" xmlns:w="http://schemas.openxmlformats.org/wordprocessingml/2006/main" xmlns:w14="http://schemas.microsoft.com/office/word/2010/wordml" xmlns:w15="http://schemas.microsoft.com/office/word/2012/wordml" xmlns:w16se="http://schemas.microsoft.com/office/word/2015/wordml/symex" xmlns:wpg="http://schemas.microsoft.com/office/word/2010/wordprocessingGroup" xmlns:wpi="http://schemas.microsoft.com/office/word/2010/wordprocessingInk" xmlns:wne="http://schemas.microsoft.com/office/word/2006/wordml" xmlns:wps="http://schemas.microsoft.com/office/word/2010/wordprocessingShape" mc:Ignorable="w14 w15 w16se wp14">
   <w:footnote w:type="separator" w:id="-1">
     <w:p>
       <w:r>
@@ -11020,7 +11561,7 @@
 </file>
 
 <file path=word/header1.xml><?xml version="1.0" encoding="utf-8"?>
-<w:hdr xmlns:wpc="http://schemas.microsoft.com/office/word/2010/wordprocessingCanvas" xmlns:cx="http://schemas.microsoft.com/office/drawing/2014/chartex" xmlns:cx1="http://schemas.microsoft.com/office/drawing/2015/9/8/chartex" xmlns:cx2="http://schemas.microsoft.com/office/drawing/2015/10/21/chartex" xmlns:cx3="http://schemas.microsoft.com/office/drawing/2016/5/9/chartex" xmlns:cx4="http://schemas.microsoft.com/office/drawing/2016/5/10/chartex" xmlns:cx5="http://schemas.microsoft.com/office/drawing/2016/5/11/chartex" xmlns:mc="http://schemas.openxmlformats.org/markup-compatibility/2006" xmlns:o="urn:schemas-microsoft-com:office:office" xmlns:r="http://schemas.openxmlformats.org/officeDocument/2006/relationships" xmlns:m="http://schemas.openxmlformats.org/officeDocument/2006/math" xmlns:v="urn:schemas-microsoft-com:vml" xmlns:wp14="http://schemas.microsoft.com/office/word/2010/wordprocessingDrawing" xmlns:wp="http://schemas.openxmlformats.org/drawingml/2006/wordprocessingDrawing" xmlns:w10="urn:schemas-microsoft-com:office:word" xmlns:w="http://schemas.openxmlformats.org/wordprocessingml/2006/main" xmlns:w14="http://schemas.microsoft.com/office/word/2010/wordml" xmlns:w15="http://schemas.microsoft.com/office/word/2012/wordml" xmlns:w16se="http://schemas.microsoft.com/office/word/2015/wordml/symex" xmlns:wpg="http://schemas.microsoft.com/office/word/2010/wordprocessingGroup" xmlns:wpi="http://schemas.microsoft.com/office/word/2010/wordprocessingInk" xmlns:wne="http://schemas.microsoft.com/office/word/2006/wordml" xmlns:wps="http://schemas.microsoft.com/office/word/2010/wordprocessingShape" mc:Ignorable="w14 w15 w16se wp14">
+<w:hdr xmlns:wpc="http://schemas.microsoft.com/office/word/2010/wordprocessingCanvas" xmlns:cx="http://schemas.microsoft.com/office/drawing/2014/chartex" xmlns:cx1="http://schemas.microsoft.com/office/drawing/2015/9/8/chartex" xmlns:cx2="http://schemas.microsoft.com/office/drawing/2015/10/21/chartex" xmlns:cx3="http://schemas.microsoft.com/office/drawing/2016/5/9/chartex" xmlns:cx4="http://schemas.microsoft.com/office/drawing/2016/5/10/chartex" xmlns:cx5="http://schemas.microsoft.com/office/drawing/2016/5/11/chartex" xmlns:cx6="http://schemas.microsoft.com/office/drawing/2016/5/12/chartex" xmlns:cx7="http://schemas.microsoft.com/office/drawing/2016/5/13/chartex" xmlns:cx8="http://schemas.microsoft.com/office/drawing/2016/5/14/chartex" xmlns:mc="http://schemas.openxmlformats.org/markup-compatibility/2006" xmlns:o="urn:schemas-microsoft-com:office:office" xmlns:r="http://schemas.openxmlformats.org/officeDocument/2006/relationships" xmlns:m="http://schemas.openxmlformats.org/officeDocument/2006/math" xmlns:v="urn:schemas-microsoft-com:vml" xmlns:wp14="http://schemas.microsoft.com/office/word/2010/wordprocessingDrawing" xmlns:wp="http://schemas.openxmlformats.org/drawingml/2006/wordprocessingDrawing" xmlns:w10="urn:schemas-microsoft-com:office:word" xmlns:w="http://schemas.openxmlformats.org/wordprocessingml/2006/main" xmlns:w14="http://schemas.microsoft.com/office/word/2010/wordml" xmlns:w15="http://schemas.microsoft.com/office/word/2012/wordml" xmlns:w16se="http://schemas.microsoft.com/office/word/2015/wordml/symex" xmlns:wpg="http://schemas.microsoft.com/office/word/2010/wordprocessingGroup" xmlns:wpi="http://schemas.microsoft.com/office/word/2010/wordprocessingInk" xmlns:wne="http://schemas.microsoft.com/office/word/2006/wordml" xmlns:wps="http://schemas.microsoft.com/office/word/2010/wordprocessingShape" mc:Ignorable="w14 w15 w16se wp14">
   <w:p>
     <w:pPr>
       <w:pStyle w:val="stBilgi"/>
@@ -11062,7 +11603,7 @@
 </file>
 
 <file path=word/header2.xml><?xml version="1.0" encoding="utf-8"?>
-<w:hdr xmlns:wpc="http://schemas.microsoft.com/office/word/2010/wordprocessingCanvas" xmlns:cx="http://schemas.microsoft.com/office/drawing/2014/chartex" xmlns:cx1="http://schemas.microsoft.com/office/drawing/2015/9/8/chartex" xmlns:cx2="http://schemas.microsoft.com/office/drawing/2015/10/21/chartex" xmlns:cx3="http://schemas.microsoft.com/office/drawing/2016/5/9/chartex" xmlns:cx4="http://schemas.microsoft.com/office/drawing/2016/5/10/chartex" xmlns:cx5="http://schemas.microsoft.com/office/drawing/2016/5/11/chartex" xmlns:mc="http://schemas.openxmlformats.org/markup-compatibility/2006" xmlns:o="urn:schemas-microsoft-com:office:office" xmlns:r="http://schemas.openxmlformats.org/officeDocument/2006/relationships" xmlns:m="http://schemas.openxmlformats.org/officeDocument/2006/math" xmlns:v="urn:schemas-microsoft-com:vml" xmlns:wp14="http://schemas.microsoft.com/office/word/2010/wordprocessingDrawing" xmlns:wp="http://schemas.openxmlformats.org/drawingml/2006/wordprocessingDrawing" xmlns:w10="urn:schemas-microsoft-com:office:word" xmlns:w="http://schemas.openxmlformats.org/wordprocessingml/2006/main" xmlns:w14="http://schemas.microsoft.com/office/word/2010/wordml" xmlns:w15="http://schemas.microsoft.com/office/word/2012/wordml" xmlns:w16se="http://schemas.microsoft.com/office/word/2015/wordml/symex" xmlns:wpg="http://schemas.microsoft.com/office/word/2010/wordprocessingGroup" xmlns:wpi="http://schemas.microsoft.com/office/word/2010/wordprocessingInk" xmlns:wne="http://schemas.microsoft.com/office/word/2006/wordml" xmlns:wps="http://schemas.microsoft.com/office/word/2010/wordprocessingShape" mc:Ignorable="w14 w15 w16se wp14">
+<w:hdr xmlns:wpc="http://schemas.microsoft.com/office/word/2010/wordprocessingCanvas" xmlns:cx="http://schemas.microsoft.com/office/drawing/2014/chartex" xmlns:cx1="http://schemas.microsoft.com/office/drawing/2015/9/8/chartex" xmlns:cx2="http://schemas.microsoft.com/office/drawing/2015/10/21/chartex" xmlns:cx3="http://schemas.microsoft.com/office/drawing/2016/5/9/chartex" xmlns:cx4="http://schemas.microsoft.com/office/drawing/2016/5/10/chartex" xmlns:cx5="http://schemas.microsoft.com/office/drawing/2016/5/11/chartex" xmlns:cx6="http://schemas.microsoft.com/office/drawing/2016/5/12/chartex" xmlns:cx7="http://schemas.microsoft.com/office/drawing/2016/5/13/chartex" xmlns:cx8="http://schemas.microsoft.com/office/drawing/2016/5/14/chartex" xmlns:mc="http://schemas.openxmlformats.org/markup-compatibility/2006" xmlns:o="urn:schemas-microsoft-com:office:office" xmlns:r="http://schemas.openxmlformats.org/officeDocument/2006/relationships" xmlns:m="http://schemas.openxmlformats.org/officeDocument/2006/math" xmlns:v="urn:schemas-microsoft-com:vml" xmlns:wp14="http://schemas.microsoft.com/office/word/2010/wordprocessingDrawing" xmlns:wp="http://schemas.openxmlformats.org/drawingml/2006/wordprocessingDrawing" xmlns:w10="urn:schemas-microsoft-com:office:word" xmlns:w="http://schemas.openxmlformats.org/wordprocessingml/2006/main" xmlns:w14="http://schemas.microsoft.com/office/word/2010/wordml" xmlns:w15="http://schemas.microsoft.com/office/word/2012/wordml" xmlns:w16se="http://schemas.microsoft.com/office/word/2015/wordml/symex" xmlns:wpg="http://schemas.microsoft.com/office/word/2010/wordprocessingGroup" xmlns:wpi="http://schemas.microsoft.com/office/word/2010/wordprocessingInk" xmlns:wne="http://schemas.microsoft.com/office/word/2006/wordml" xmlns:wps="http://schemas.microsoft.com/office/word/2010/wordprocessingShape" mc:Ignorable="w14 w15 w16se wp14">
   <w:p>
     <w:pPr>
       <w:pStyle w:val="stBilgi"/>
@@ -11096,7 +11637,7 @@
           <v:path o:extrusionok="f" gradientshapeok="t" o:connecttype="rect"/>
           <o:lock v:ext="edit" aspectratio="t"/>
         </v:shapetype>
-        <v:shape id="_x0000_i1025" type="#_x0000_t75" style="width:133.35pt;height:43.2pt">
+        <v:shape id="_x0000_i1025" type="#_x0000_t75" style="width:133.5pt;height:43.5pt">
           <v:imagedata r:id="rId1" o:title="ieu"/>
         </v:shape>
       </w:pict>
@@ -11115,7 +11656,7 @@
 </file>
 
 <file path=word/numbering.xml><?xml version="1.0" encoding="utf-8"?>
-<w:numbering xmlns:wpc="http://schemas.microsoft.com/office/word/2010/wordprocessingCanvas" xmlns:cx="http://schemas.microsoft.com/office/drawing/2014/chartex" xmlns:cx1="http://schemas.microsoft.com/office/drawing/2015/9/8/chartex" xmlns:cx2="http://schemas.microsoft.com/office/drawing/2015/10/21/chartex" xmlns:cx3="http://schemas.microsoft.com/office/drawing/2016/5/9/chartex" xmlns:cx4="http://schemas.microsoft.com/office/drawing/2016/5/10/chartex" xmlns:cx5="http://schemas.microsoft.com/office/drawing/2016/5/11/chartex" xmlns:mc="http://schemas.openxmlformats.org/markup-compatibility/2006" xmlns:o="urn:schemas-microsoft-com:office:office" xmlns:r="http://schemas.openxmlformats.org/officeDocument/2006/relationships" xmlns:m="http://schemas.openxmlformats.org/officeDocument/2006/math" xmlns:v="urn:schemas-microsoft-com:vml" xmlns:wp14="http://schemas.microsoft.com/office/word/2010/wordprocessingDrawing" xmlns:wp="http://schemas.openxmlformats.org/drawingml/2006/wordprocessingDrawing" xmlns:w10="urn:schemas-microsoft-com:office:word" xmlns:w="http://schemas.openxmlformats.org/wordprocessingml/2006/main" xmlns:w14="http://schemas.microsoft.com/office/word/2010/wordml" xmlns:w15="http://schemas.microsoft.com/office/word/2012/wordml" xmlns:w16se="http://schemas.microsoft.com/office/word/2015/wordml/symex" xmlns:wpg="http://schemas.microsoft.com/office/word/2010/wordprocessingGroup" xmlns:wpi="http://schemas.microsoft.com/office/word/2010/wordprocessingInk" xmlns:wne="http://schemas.microsoft.com/office/word/2006/wordml" xmlns:wps="http://schemas.microsoft.com/office/word/2010/wordprocessingShape" mc:Ignorable="w14 w15 w16se wp14">
+<w:numbering xmlns:wpc="http://schemas.microsoft.com/office/word/2010/wordprocessingCanvas" xmlns:cx="http://schemas.microsoft.com/office/drawing/2014/chartex" xmlns:cx1="http://schemas.microsoft.com/office/drawing/2015/9/8/chartex" xmlns:cx2="http://schemas.microsoft.com/office/drawing/2015/10/21/chartex" xmlns:cx3="http://schemas.microsoft.com/office/drawing/2016/5/9/chartex" xmlns:cx4="http://schemas.microsoft.com/office/drawing/2016/5/10/chartex" xmlns:cx5="http://schemas.microsoft.com/office/drawing/2016/5/11/chartex" xmlns:cx6="http://schemas.microsoft.com/office/drawing/2016/5/12/chartex" xmlns:cx7="http://schemas.microsoft.com/office/drawing/2016/5/13/chartex" xmlns:cx8="http://schemas.microsoft.com/office/drawing/2016/5/14/chartex" xmlns:mc="http://schemas.openxmlformats.org/markup-compatibility/2006" xmlns:o="urn:schemas-microsoft-com:office:office" xmlns:r="http://schemas.openxmlformats.org/officeDocument/2006/relationships" xmlns:m="http://schemas.openxmlformats.org/officeDocument/2006/math" xmlns:v="urn:schemas-microsoft-com:vml" xmlns:wp14="http://schemas.microsoft.com/office/word/2010/wordprocessingDrawing" xmlns:wp="http://schemas.openxmlformats.org/drawingml/2006/wordprocessingDrawing" xmlns:w10="urn:schemas-microsoft-com:office:word" xmlns:w="http://schemas.openxmlformats.org/wordprocessingml/2006/main" xmlns:w14="http://schemas.microsoft.com/office/word/2010/wordml" xmlns:w15="http://schemas.microsoft.com/office/word/2012/wordml" xmlns:w16se="http://schemas.microsoft.com/office/word/2015/wordml/symex" xmlns:wpg="http://schemas.microsoft.com/office/word/2010/wordprocessingGroup" xmlns:wpi="http://schemas.microsoft.com/office/word/2010/wordprocessingInk" xmlns:wne="http://schemas.microsoft.com/office/word/2006/wordml" xmlns:wps="http://schemas.microsoft.com/office/word/2010/wordprocessingShape" mc:Ignorable="w14 w15 w16se wp14">
   <w:abstractNum w:abstractNumId="0" w15:restartNumberingAfterBreak="0">
     <w:nsid w:val="FFFFFF7C"/>
     <w:multiLevelType w:val="singleLevel"/>
@@ -17035,7 +17576,7 @@
 </file>
 
 <file path=customXml/itemProps1.xml><?xml version="1.0" encoding="utf-8"?>
-<ds:datastoreItem xmlns:ds="http://schemas.openxmlformats.org/officeDocument/2006/customXml" ds:itemID="{A5D289D1-B7B1-4A51-8BA8-E2A2BFEC2D16}">
+<ds:datastoreItem xmlns:ds="http://schemas.openxmlformats.org/officeDocument/2006/customXml" ds:itemID="{F731A933-1BD3-473C-A085-38CB72A8C03D}">
   <ds:schemaRefs>
     <ds:schemaRef ds:uri="http://schemas.openxmlformats.org/officeDocument/2006/bibliography"/>
   </ds:schemaRefs>

</xml_diff>